<commit_message>
summary added to official document
</commit_message>
<xml_diff>
--- a/doc/Praca Dyplomowa - Oprogramowanie dydaktyczne do testowania działania wybranych metod dla modeli - Godlewski Mateusz.docx
+++ b/doc/Praca Dyplomowa - Oprogramowanie dydaktyczne do testowania działania wybranych metod dla modeli - Godlewski Mateusz.docx
@@ -4,7 +4,6 @@
   <w:body>
     <w:p>
       <w:pPr>
-        <w:spacing w:line="360" w:lineRule="auto"/>
         <w:jc w:val="center"/>
         <w:rPr>
           <w:rFonts w:ascii="Arial Narrow" w:hAnsi="Arial Narrow"/>
@@ -175,7 +174,7 @@
           <w:sz w:val="28"/>
           <w:szCs w:val="28"/>
         </w:rPr>
-        <w:t>inżynierska</w:t>
+        <w:t>magisterska</w:t>
       </w:r>
       <w:r>
         <w:rPr>
@@ -185,7 +184,7 @@
           <w:szCs w:val="28"/>
         </w:rPr>
         <w:br/>
-        <w:t>na studiach I-go stopnia</w:t>
+        <w:t xml:space="preserve">na studiach </w:t>
       </w:r>
       <w:r>
         <w:rPr>
@@ -194,13 +193,30 @@
           <w:sz w:val="28"/>
           <w:szCs w:val="28"/>
         </w:rPr>
+        <w:t>I</w:t>
+      </w:r>
+      <w:r>
+        <w:rPr>
+          <w:rFonts w:ascii="Arial Narrow" w:hAnsi="Arial Narrow"/>
+          <w:b/>
+          <w:sz w:val="28"/>
+          <w:szCs w:val="28"/>
+        </w:rPr>
+        <w:t>I-go stopnia</w:t>
+      </w:r>
+      <w:r>
+        <w:rPr>
+          <w:rFonts w:ascii="Arial Narrow" w:hAnsi="Arial Narrow"/>
+          <w:b/>
+          <w:sz w:val="28"/>
+          <w:szCs w:val="28"/>
+        </w:rPr>
         <w:br/>
         <w:t>na kierunku Informatyka</w:t>
       </w:r>
     </w:p>
     <w:p>
       <w:pPr>
-        <w:spacing w:line="360" w:lineRule="auto"/>
         <w:jc w:val="center"/>
         <w:rPr>
           <w:rFonts w:ascii="Arial Narrow" w:hAnsi="Arial Narrow"/>
@@ -212,7 +228,6 @@
     </w:p>
     <w:p>
       <w:pPr>
-        <w:spacing w:line="360" w:lineRule="auto"/>
         <w:jc w:val="center"/>
         <w:rPr>
           <w:rFonts w:ascii="Arial Narrow" w:hAnsi="Arial Narrow"/>
@@ -251,7 +266,6 @@
     </w:p>
     <w:p>
       <w:pPr>
-        <w:spacing w:line="360" w:lineRule="auto"/>
         <w:jc w:val="right"/>
         <w:rPr>
           <w:rFonts w:ascii="Arial Narrow" w:hAnsi="Arial Narrow"/>
@@ -294,21 +308,1286 @@
         <w:t>Systemów Informatycznych</w:t>
       </w:r>
     </w:p>
-    <w:p/>
     <w:p>
       <w:pPr>
         <w:tabs>
           <w:tab w:val="left" w:pos="7230"/>
         </w:tabs>
       </w:pPr>
+    </w:p>
+    <w:p>
       <w:r>
         <w:lastRenderedPageBreak/>
+        <w:br w:type="page"/>
+      </w:r>
+    </w:p>
+    <w:p>
+      <w:pPr>
+        <w:tabs>
+          <w:tab w:val="left" w:pos="7230"/>
+        </w:tabs>
+      </w:pPr>
+    </w:p>
+    <w:p>
+      <w:r>
+        <w:br w:type="page"/>
+      </w:r>
+    </w:p>
+    <w:p>
+      <w:pPr>
+        <w:tabs>
+          <w:tab w:val="left" w:pos="7230"/>
+        </w:tabs>
+      </w:pPr>
+    </w:p>
+    <w:p>
+      <w:r>
+        <w:br w:type="page"/>
+      </w:r>
+    </w:p>
+    <w:p>
+      <w:pPr>
+        <w:tabs>
+          <w:tab w:val="left" w:pos="7230"/>
+        </w:tabs>
+      </w:pPr>
+    </w:p>
+    <w:p>
+      <w:r>
+        <w:br w:type="page"/>
+      </w:r>
+    </w:p>
+    <w:p>
+      <w:pPr>
+        <w:tabs>
+          <w:tab w:val="left" w:pos="7230"/>
+        </w:tabs>
+      </w:pPr>
+    </w:p>
+    <w:p>
+      <w:r>
+        <w:br w:type="page"/>
+      </w:r>
+    </w:p>
+    <w:p>
+      <w:pPr>
+        <w:jc w:val="center"/>
+        <w:rPr>
+          <w:rFonts w:ascii="Arial Narrow" w:hAnsi="Arial Narrow"/>
+          <w:b/>
+          <w:sz w:val="28"/>
+          <w:szCs w:val="28"/>
+        </w:rPr>
+      </w:pPr>
+      <w:r>
+        <w:rPr>
+          <w:rFonts w:ascii="Arial Narrow" w:hAnsi="Arial Narrow"/>
+          <w:b/>
+          <w:sz w:val="28"/>
+          <w:szCs w:val="28"/>
+        </w:rPr>
+        <w:lastRenderedPageBreak/>
+        <w:t>Oprogramowanie dydaktyczne do testowania działania wybranych metod dla modeli szeregów czasowych na różnych zbiorach danych.</w:t>
+      </w:r>
+    </w:p>
+    <w:p>
+      <w:pPr>
+        <w:jc w:val="left"/>
+        <w:rPr>
+          <w:rFonts w:ascii="Arial Narrow" w:hAnsi="Arial Narrow"/>
+          <w:b/>
+          <w:sz w:val="26"/>
+          <w:szCs w:val="26"/>
+        </w:rPr>
+      </w:pPr>
+      <w:r>
+        <w:rPr>
+          <w:rFonts w:ascii="Arial Narrow" w:hAnsi="Arial Narrow"/>
+          <w:b/>
+          <w:sz w:val="26"/>
+          <w:szCs w:val="26"/>
+        </w:rPr>
+        <w:t>Streszczenie</w:t>
+      </w:r>
+    </w:p>
+    <w:p>
+      <w:pPr>
+        <w:rPr>
+          <w:rFonts w:ascii="Times New Roman" w:hAnsi="Times New Roman" w:cs="Times New Roman"/>
+          <w:sz w:val="24"/>
+          <w:szCs w:val="24"/>
+        </w:rPr>
+      </w:pPr>
+      <w:r>
+        <w:rPr>
+          <w:sz w:val="28"/>
+          <w:szCs w:val="28"/>
+        </w:rPr>
         <w:tab/>
       </w:r>
+      <w:r>
+        <w:rPr>
+          <w:rFonts w:ascii="Times New Roman" w:hAnsi="Times New Roman" w:cs="Times New Roman"/>
+          <w:sz w:val="24"/>
+          <w:szCs w:val="24"/>
+        </w:rPr>
+        <w:t>Celem mojej pracy dyplomowej było zaprojektowanie oraz stworzenie oprogramowania dydaktycznego, umożliwiającego testowanie działania wybranych metod predykcji szeregów czasowych.</w:t>
+      </w:r>
+      <w:r>
+        <w:rPr>
+          <w:rFonts w:ascii="Times New Roman" w:hAnsi="Times New Roman" w:cs="Times New Roman"/>
+          <w:sz w:val="24"/>
+          <w:szCs w:val="24"/>
+        </w:rPr>
+        <w:t xml:space="preserve"> Oprogramowanie to umożliwia wykonanie analizy statystycznej oraz eksploracyjnej na dostarczonym przez użytkownika szeregu czasowym.</w:t>
+      </w:r>
+    </w:p>
+    <w:p>
+      <w:pPr>
+        <w:rPr>
+          <w:rFonts w:ascii="Times New Roman" w:hAnsi="Times New Roman" w:cs="Times New Roman"/>
+          <w:sz w:val="24"/>
+          <w:szCs w:val="24"/>
+        </w:rPr>
+      </w:pPr>
+      <w:r>
+        <w:rPr>
+          <w:rFonts w:ascii="Times New Roman" w:hAnsi="Times New Roman" w:cs="Times New Roman"/>
+          <w:sz w:val="24"/>
+          <w:szCs w:val="24"/>
+        </w:rPr>
+        <w:tab/>
+        <w:t>W ninejszej pracy zawarty jest opis wybranego</w:t>
+      </w:r>
+      <w:r>
+        <w:rPr>
+          <w:rFonts w:ascii="Times New Roman" w:hAnsi="Times New Roman" w:cs="Times New Roman"/>
+          <w:sz w:val="24"/>
+          <w:szCs w:val="24"/>
+        </w:rPr>
+        <w:t xml:space="preserve"> </w:t>
+      </w:r>
+      <w:r>
+        <w:rPr>
+          <w:rFonts w:ascii="Times New Roman" w:hAnsi="Times New Roman" w:cs="Times New Roman"/>
+          <w:sz w:val="24"/>
+          <w:szCs w:val="24"/>
+        </w:rPr>
+        <w:t>oprogramowania służącego do testowania działania metod matematycznych</w:t>
+      </w:r>
+      <w:r>
+        <w:rPr>
+          <w:rFonts w:ascii="Times New Roman" w:hAnsi="Times New Roman" w:cs="Times New Roman"/>
+          <w:sz w:val="24"/>
+          <w:szCs w:val="24"/>
+        </w:rPr>
+        <w:t>, charakterystyka zagadnień których dotyczy oprogra</w:t>
+      </w:r>
+      <w:r>
+        <w:rPr>
+          <w:rFonts w:ascii="Times New Roman" w:hAnsi="Times New Roman" w:cs="Times New Roman"/>
+          <w:sz w:val="24"/>
+          <w:szCs w:val="24"/>
+        </w:rPr>
+        <w:t>m</w:t>
+      </w:r>
+      <w:r>
+        <w:rPr>
+          <w:rFonts w:ascii="Times New Roman" w:hAnsi="Times New Roman" w:cs="Times New Roman"/>
+          <w:sz w:val="24"/>
+          <w:szCs w:val="24"/>
+        </w:rPr>
+        <w:t>owanie oraz charakterystyka</w:t>
+      </w:r>
+      <w:r>
+        <w:rPr>
+          <w:rFonts w:ascii="Times New Roman" w:hAnsi="Times New Roman" w:cs="Times New Roman"/>
+          <w:sz w:val="24"/>
+          <w:szCs w:val="24"/>
+        </w:rPr>
+        <w:t xml:space="preserve"> tworzonego oprogramowania.</w:t>
+      </w:r>
+    </w:p>
+    <w:p>
+      <w:pPr>
+        <w:rPr>
+          <w:rFonts w:ascii="Times New Roman" w:hAnsi="Times New Roman" w:cs="Times New Roman"/>
+          <w:sz w:val="24"/>
+          <w:szCs w:val="24"/>
+        </w:rPr>
+      </w:pPr>
+      <w:r>
+        <w:rPr>
+          <w:rFonts w:ascii="Times New Roman" w:hAnsi="Times New Roman" w:cs="Times New Roman"/>
+          <w:sz w:val="24"/>
+          <w:szCs w:val="24"/>
+        </w:rPr>
+        <w:tab/>
+      </w:r>
+      <w:r>
+        <w:rPr>
+          <w:rFonts w:ascii="Times New Roman" w:hAnsi="Times New Roman" w:cs="Times New Roman"/>
+          <w:sz w:val="24"/>
+          <w:szCs w:val="24"/>
+        </w:rPr>
+        <w:t>O</w:t>
+      </w:r>
+      <w:r>
+        <w:rPr>
+          <w:rFonts w:ascii="Times New Roman" w:hAnsi="Times New Roman" w:cs="Times New Roman"/>
+          <w:sz w:val="24"/>
+          <w:szCs w:val="24"/>
+        </w:rPr>
+        <w:t>programowanie zostało dokładnie udokumentowane w postaci instrukcji obsługi użytkownika. Natomiast projekt został z</w:t>
+      </w:r>
+      <w:r>
+        <w:rPr>
+          <w:rFonts w:ascii="Times New Roman" w:hAnsi="Times New Roman" w:cs="Times New Roman"/>
+          <w:sz w:val="24"/>
+          <w:szCs w:val="24"/>
+        </w:rPr>
+        <w:t xml:space="preserve">ilustrowany w postaci wykresów i </w:t>
+      </w:r>
+      <w:r>
+        <w:rPr>
+          <w:rFonts w:ascii="Times New Roman" w:hAnsi="Times New Roman" w:cs="Times New Roman"/>
+          <w:sz w:val="24"/>
+          <w:szCs w:val="24"/>
+        </w:rPr>
+        <w:t>diagramów, a jego implementacja została przedstawiona poprzez</w:t>
+      </w:r>
+      <w:r>
+        <w:rPr>
+          <w:rFonts w:ascii="Times New Roman" w:hAnsi="Times New Roman" w:cs="Times New Roman"/>
+          <w:sz w:val="24"/>
+          <w:szCs w:val="24"/>
+        </w:rPr>
+        <w:t xml:space="preserve"> fragmenty kodów źródłowych i</w:t>
+      </w:r>
+      <w:r>
+        <w:rPr>
+          <w:rFonts w:ascii="Times New Roman" w:hAnsi="Times New Roman" w:cs="Times New Roman"/>
+          <w:sz w:val="24"/>
+          <w:szCs w:val="24"/>
+        </w:rPr>
+        <w:t xml:space="preserve"> zrzuty ekranu.</w:t>
+      </w:r>
+    </w:p>
+    <w:p>
+      <w:pPr>
+        <w:rPr>
+          <w:rFonts w:ascii="Times New Roman" w:hAnsi="Times New Roman" w:cs="Times New Roman"/>
+          <w:sz w:val="24"/>
+          <w:szCs w:val="24"/>
+        </w:rPr>
+      </w:pPr>
+      <w:r>
+        <w:rPr>
+          <w:rFonts w:ascii="Times New Roman" w:hAnsi="Times New Roman" w:cs="Times New Roman"/>
+          <w:sz w:val="24"/>
+          <w:szCs w:val="24"/>
+        </w:rPr>
+        <w:t>S</w:t>
+      </w:r>
+      <w:r>
+        <w:rPr>
+          <w:rFonts w:ascii="Times New Roman" w:hAnsi="Times New Roman" w:cs="Times New Roman"/>
+          <w:sz w:val="24"/>
+          <w:szCs w:val="24"/>
+        </w:rPr>
+        <w:t>łowa kluczowe: Szereg</w:t>
+      </w:r>
+      <w:r>
+        <w:rPr>
+          <w:rFonts w:ascii="Times New Roman" w:hAnsi="Times New Roman" w:cs="Times New Roman"/>
+          <w:sz w:val="24"/>
+          <w:szCs w:val="24"/>
+        </w:rPr>
+        <w:t xml:space="preserve"> </w:t>
+      </w:r>
+      <w:r>
+        <w:rPr>
+          <w:rFonts w:ascii="Times New Roman" w:hAnsi="Times New Roman" w:cs="Times New Roman"/>
+          <w:sz w:val="24"/>
+          <w:szCs w:val="24"/>
+        </w:rPr>
+        <w:t>czasowy</w:t>
+      </w:r>
+      <w:r>
+        <w:rPr>
+          <w:rFonts w:ascii="Times New Roman" w:hAnsi="Times New Roman" w:cs="Times New Roman"/>
+          <w:sz w:val="24"/>
+          <w:szCs w:val="24"/>
+        </w:rPr>
+        <w:t>, statystyka, autoregresja, średnia ruchoma, Python, Flask.</w:t>
+      </w:r>
+    </w:p>
+    <w:p>
+      <w:pPr>
+        <w:rPr>
+          <w:rFonts w:ascii="Times New Roman" w:hAnsi="Times New Roman" w:cs="Times New Roman"/>
+          <w:sz w:val="24"/>
+          <w:szCs w:val="24"/>
+        </w:rPr>
+      </w:pPr>
+    </w:p>
+    <w:p>
+      <w:pPr>
+        <w:jc w:val="center"/>
+        <w:rPr>
+          <w:rFonts w:ascii="Times New Roman" w:hAnsi="Times New Roman" w:cs="Times New Roman"/>
+          <w:sz w:val="24"/>
+          <w:szCs w:val="24"/>
+        </w:rPr>
+      </w:pPr>
+      <w:r>
+        <w:rPr>
+          <w:rFonts w:ascii="Arial Narrow" w:hAnsi="Arial Narrow"/>
+          <w:b/>
+          <w:sz w:val="28"/>
+          <w:szCs w:val="28"/>
+        </w:rPr>
+        <w:t>Didactic</w:t>
+      </w:r>
+      <w:r>
+        <w:rPr>
+          <w:rFonts w:ascii="Arial Narrow" w:hAnsi="Arial Narrow"/>
+          <w:b/>
+          <w:sz w:val="28"/>
+          <w:szCs w:val="28"/>
+        </w:rPr>
+        <w:t xml:space="preserve"> </w:t>
+      </w:r>
+      <w:r>
+        <w:rPr>
+          <w:rFonts w:ascii="Arial Narrow" w:hAnsi="Arial Narrow"/>
+          <w:b/>
+          <w:sz w:val="28"/>
+          <w:szCs w:val="28"/>
+        </w:rPr>
+        <w:t>software for testing selected methods for time series models on various data sets</w:t>
+      </w:r>
+      <w:r>
+        <w:rPr>
+          <w:rFonts w:ascii="Arial Narrow" w:hAnsi="Arial Narrow"/>
+          <w:b/>
+          <w:sz w:val="28"/>
+          <w:szCs w:val="28"/>
+        </w:rPr>
+        <w:t>.</w:t>
+      </w:r>
+    </w:p>
+    <w:p>
+      <w:pPr>
+        <w:jc w:val="left"/>
+        <w:rPr>
+          <w:rFonts w:ascii="Arial Narrow" w:hAnsi="Arial Narrow"/>
+          <w:b/>
+          <w:sz w:val="26"/>
+          <w:szCs w:val="26"/>
+        </w:rPr>
+      </w:pPr>
+      <w:r>
+        <w:rPr>
+          <w:rFonts w:ascii="Arial Narrow" w:hAnsi="Arial Narrow"/>
+          <w:b/>
+          <w:sz w:val="26"/>
+          <w:szCs w:val="26"/>
+        </w:rPr>
+        <w:t>Summary</w:t>
+      </w:r>
+    </w:p>
+    <w:p>
+      <w:pPr>
+        <w:ind w:firstLine="709"/>
+        <w:rPr>
+          <w:rFonts w:ascii="Times New Roman" w:hAnsi="Times New Roman" w:cs="Times New Roman"/>
+          <w:sz w:val="24"/>
+          <w:szCs w:val="24"/>
+        </w:rPr>
+      </w:pPr>
+      <w:r>
+        <w:rPr>
+          <w:rFonts w:ascii="Times New Roman" w:hAnsi="Times New Roman" w:cs="Times New Roman"/>
+          <w:sz w:val="24"/>
+          <w:szCs w:val="24"/>
+        </w:rPr>
+        <w:t>Purpose of my thesis</w:t>
+      </w:r>
+      <w:r>
+        <w:rPr>
+          <w:rFonts w:ascii="Times New Roman" w:hAnsi="Times New Roman" w:cs="Times New Roman"/>
+          <w:sz w:val="24"/>
+          <w:szCs w:val="24"/>
+        </w:rPr>
+        <w:t xml:space="preserve"> was to design and create didactic software that would enable</w:t>
+      </w:r>
+      <w:r>
+        <w:rPr>
+          <w:rFonts w:ascii="Times New Roman" w:hAnsi="Times New Roman" w:cs="Times New Roman"/>
+          <w:sz w:val="24"/>
+          <w:szCs w:val="24"/>
+        </w:rPr>
+        <w:t xml:space="preserve"> user to test selected time series prediction methods. This software enables statistical and </w:t>
+      </w:r>
+      <w:r>
+        <w:rPr>
+          <w:rFonts w:ascii="Times New Roman" w:hAnsi="Times New Roman" w:cs="Times New Roman"/>
+          <w:sz w:val="24"/>
+          <w:szCs w:val="24"/>
+        </w:rPr>
+        <w:t>exploratory analysis</w:t>
+      </w:r>
+      <w:r>
+        <w:rPr>
+          <w:rFonts w:ascii="Times New Roman" w:hAnsi="Times New Roman" w:cs="Times New Roman"/>
+          <w:sz w:val="24"/>
+          <w:szCs w:val="24"/>
+        </w:rPr>
+        <w:t xml:space="preserve"> on the</w:t>
+      </w:r>
+      <w:r>
+        <w:rPr>
+          <w:rFonts w:ascii="Times New Roman" w:hAnsi="Times New Roman" w:cs="Times New Roman"/>
+          <w:sz w:val="24"/>
+          <w:szCs w:val="24"/>
+        </w:rPr>
+        <w:t xml:space="preserve"> time series given by user.</w:t>
+      </w:r>
+    </w:p>
+    <w:p>
+      <w:pPr>
+        <w:rPr>
+          <w:rFonts w:ascii="Times New Roman" w:hAnsi="Times New Roman" w:cs="Times New Roman"/>
+          <w:sz w:val="24"/>
+          <w:szCs w:val="24"/>
+        </w:rPr>
+      </w:pPr>
+      <w:r>
+        <w:rPr>
+          <w:rFonts w:ascii="Times New Roman" w:hAnsi="Times New Roman" w:cs="Times New Roman"/>
+          <w:sz w:val="24"/>
+          <w:szCs w:val="24"/>
+        </w:rPr>
+        <w:tab/>
+      </w:r>
+      <w:r>
+        <w:rPr>
+          <w:rFonts w:ascii="Times New Roman" w:hAnsi="Times New Roman" w:cs="Times New Roman"/>
+          <w:sz w:val="24"/>
+          <w:szCs w:val="24"/>
+        </w:rPr>
+        <w:t>Present work contains</w:t>
+      </w:r>
+      <w:r>
+        <w:rPr>
+          <w:rFonts w:ascii="Times New Roman" w:hAnsi="Times New Roman" w:cs="Times New Roman"/>
+          <w:sz w:val="24"/>
+          <w:szCs w:val="24"/>
+        </w:rPr>
+        <w:t xml:space="preserve"> description of selected software that is using for testing mathematical operations</w:t>
+      </w:r>
+      <w:r>
+        <w:rPr>
+          <w:rFonts w:ascii="Times New Roman" w:hAnsi="Times New Roman" w:cs="Times New Roman"/>
+          <w:sz w:val="24"/>
+          <w:szCs w:val="24"/>
+        </w:rPr>
+        <w:t xml:space="preserve">, the characteristic of issues related to the software and </w:t>
+      </w:r>
+      <w:r>
+        <w:rPr>
+          <w:rFonts w:ascii="Times New Roman" w:hAnsi="Times New Roman" w:cs="Times New Roman"/>
+          <w:sz w:val="24"/>
+          <w:szCs w:val="24"/>
+        </w:rPr>
+        <w:t xml:space="preserve">characteristic of </w:t>
+      </w:r>
+      <w:r>
+        <w:rPr>
+          <w:rFonts w:ascii="Times New Roman" w:hAnsi="Times New Roman" w:cs="Times New Roman"/>
+          <w:sz w:val="24"/>
+          <w:szCs w:val="24"/>
+        </w:rPr>
+        <w:t>developed</w:t>
+      </w:r>
+      <w:r>
+        <w:rPr>
+          <w:rFonts w:ascii="Times New Roman" w:hAnsi="Times New Roman" w:cs="Times New Roman"/>
+          <w:sz w:val="24"/>
+          <w:szCs w:val="24"/>
+        </w:rPr>
+        <w:t xml:space="preserve"> program </w:t>
+      </w:r>
+      <w:r>
+        <w:rPr>
+          <w:rFonts w:ascii="Times New Roman" w:hAnsi="Times New Roman" w:cs="Times New Roman"/>
+          <w:sz w:val="24"/>
+          <w:szCs w:val="24"/>
+        </w:rPr>
+        <w:t>itself.</w:t>
+      </w:r>
+    </w:p>
+    <w:p>
+      <w:pPr>
+        <w:rPr>
+          <w:rFonts w:ascii="Times New Roman" w:hAnsi="Times New Roman" w:cs="Times New Roman"/>
+          <w:sz w:val="24"/>
+          <w:szCs w:val="24"/>
+        </w:rPr>
+      </w:pPr>
+      <w:r>
+        <w:rPr>
+          <w:rFonts w:ascii="Times New Roman" w:hAnsi="Times New Roman" w:cs="Times New Roman"/>
+          <w:sz w:val="24"/>
+          <w:szCs w:val="24"/>
+        </w:rPr>
+        <w:tab/>
+      </w:r>
+      <w:r>
+        <w:rPr>
+          <w:rFonts w:ascii="Times New Roman" w:hAnsi="Times New Roman" w:cs="Times New Roman"/>
+          <w:sz w:val="24"/>
+          <w:szCs w:val="24"/>
+        </w:rPr>
+        <w:t>The software was thoroughly</w:t>
+      </w:r>
+      <w:r>
+        <w:rPr>
+          <w:rFonts w:ascii="Times New Roman" w:hAnsi="Times New Roman" w:cs="Times New Roman"/>
+          <w:sz w:val="24"/>
+          <w:szCs w:val="24"/>
+        </w:rPr>
+        <w:t xml:space="preserve"> documented</w:t>
+      </w:r>
+      <w:r>
+        <w:rPr>
+          <w:rFonts w:ascii="Times New Roman" w:hAnsi="Times New Roman" w:cs="Times New Roman"/>
+          <w:sz w:val="24"/>
+          <w:szCs w:val="24"/>
+        </w:rPr>
+        <w:t xml:space="preserve"> in the form of user manual</w:t>
+      </w:r>
+      <w:r>
+        <w:rPr>
+          <w:rFonts w:ascii="Times New Roman" w:hAnsi="Times New Roman" w:cs="Times New Roman"/>
+          <w:sz w:val="24"/>
+          <w:szCs w:val="24"/>
+        </w:rPr>
+        <w:t>. P</w:t>
+      </w:r>
+      <w:r>
+        <w:rPr>
+          <w:rFonts w:ascii="Times New Roman" w:hAnsi="Times New Roman" w:cs="Times New Roman"/>
+          <w:sz w:val="24"/>
+          <w:szCs w:val="24"/>
+        </w:rPr>
+        <w:t>roject of software has been</w:t>
+      </w:r>
+      <w:r>
+        <w:rPr>
+          <w:rFonts w:ascii="Times New Roman" w:hAnsi="Times New Roman" w:cs="Times New Roman"/>
+          <w:sz w:val="24"/>
+          <w:szCs w:val="24"/>
+        </w:rPr>
+        <w:t xml:space="preserve"> illustrated</w:t>
+      </w:r>
+      <w:r>
+        <w:rPr>
+          <w:rFonts w:ascii="Times New Roman" w:hAnsi="Times New Roman" w:cs="Times New Roman"/>
+          <w:sz w:val="24"/>
+          <w:szCs w:val="24"/>
+        </w:rPr>
+        <w:t xml:space="preserve"> </w:t>
+      </w:r>
+      <w:r>
+        <w:rPr>
+          <w:rFonts w:ascii="Times New Roman" w:hAnsi="Times New Roman" w:cs="Times New Roman"/>
+          <w:sz w:val="24"/>
+          <w:szCs w:val="24"/>
+        </w:rPr>
+        <w:t xml:space="preserve">in </w:t>
+      </w:r>
+      <w:r>
+        <w:rPr>
+          <w:rFonts w:ascii="Times New Roman" w:hAnsi="Times New Roman" w:cs="Times New Roman"/>
+          <w:sz w:val="24"/>
+          <w:szCs w:val="24"/>
+        </w:rPr>
+        <w:t>the form of charts and diagrams</w:t>
+      </w:r>
+      <w:r>
+        <w:rPr>
+          <w:rFonts w:ascii="Times New Roman" w:hAnsi="Times New Roman" w:cs="Times New Roman"/>
+          <w:sz w:val="24"/>
+          <w:szCs w:val="24"/>
+        </w:rPr>
+        <w:t>, and its implementation</w:t>
+      </w:r>
+      <w:r>
+        <w:rPr>
+          <w:rFonts w:ascii="Times New Roman" w:hAnsi="Times New Roman" w:cs="Times New Roman"/>
+          <w:sz w:val="24"/>
+          <w:szCs w:val="24"/>
+        </w:rPr>
+        <w:t xml:space="preserve"> has been presented</w:t>
+      </w:r>
+      <w:r>
+        <w:rPr>
+          <w:rFonts w:ascii="Times New Roman" w:hAnsi="Times New Roman" w:cs="Times New Roman"/>
+          <w:sz w:val="24"/>
+          <w:szCs w:val="24"/>
+        </w:rPr>
+        <w:t xml:space="preserve"> through source code fragments</w:t>
+      </w:r>
+      <w:r>
+        <w:rPr>
+          <w:rFonts w:ascii="Times New Roman" w:hAnsi="Times New Roman" w:cs="Times New Roman"/>
+          <w:sz w:val="24"/>
+          <w:szCs w:val="24"/>
+        </w:rPr>
+        <w:t xml:space="preserve"> and screenshots</w:t>
+      </w:r>
+      <w:r>
+        <w:rPr>
+          <w:rFonts w:ascii="Times New Roman" w:hAnsi="Times New Roman" w:cs="Times New Roman"/>
+          <w:sz w:val="24"/>
+          <w:szCs w:val="24"/>
+        </w:rPr>
+        <w:t>.</w:t>
+      </w:r>
+    </w:p>
+    <w:p>
+      <w:pPr>
+        <w:rPr>
+          <w:rFonts w:ascii="Times New Roman" w:hAnsi="Times New Roman" w:cs="Times New Roman"/>
+          <w:sz w:val="24"/>
+          <w:szCs w:val="24"/>
+        </w:rPr>
+      </w:pPr>
+      <w:r>
+        <w:rPr>
+          <w:rFonts w:ascii="Times New Roman" w:hAnsi="Times New Roman" w:cs="Times New Roman"/>
+          <w:sz w:val="24"/>
+          <w:szCs w:val="24"/>
+        </w:rPr>
+        <w:t>Keywords: Time series, statistics, autoregression, moving average, Python, Flask.</w:t>
+      </w:r>
+    </w:p>
+    <w:p>
+      <w:pPr>
+        <w:rPr>
+          <w:rFonts w:ascii="Times New Roman" w:hAnsi="Times New Roman" w:cs="Times New Roman"/>
+          <w:sz w:val="24"/>
+          <w:szCs w:val="24"/>
+        </w:rPr>
+      </w:pPr>
+      <w:r>
+        <w:rPr>
+          <w:rFonts w:ascii="Times New Roman" w:hAnsi="Times New Roman" w:cs="Times New Roman"/>
+          <w:sz w:val="24"/>
+          <w:szCs w:val="24"/>
+        </w:rPr>
+        <w:lastRenderedPageBreak/>
+        <w:br w:type="page"/>
+      </w:r>
+    </w:p>
+    <w:p>
+      <w:pPr>
+        <w:tabs>
+          <w:tab w:val="left" w:pos="7230"/>
+        </w:tabs>
+      </w:pPr>
+      <w:r>
+        <w:lastRenderedPageBreak/>
+        <w:t>Spis treści</w:t>
+      </w:r>
+    </w:p>
+    <w:p>
+      <w:r>
+        <w:br w:type="page"/>
+      </w:r>
+    </w:p>
+    <w:p>
+      <w:pPr>
+        <w:tabs>
+          <w:tab w:val="left" w:pos="7230"/>
+        </w:tabs>
+      </w:pPr>
+      <w:r>
+        <w:lastRenderedPageBreak/>
+        <w:t>Spis treści CD</w:t>
+      </w:r>
+    </w:p>
+    <w:p>
+      <w:r>
+        <w:br w:type="page"/>
+      </w:r>
+    </w:p>
+    <w:p>
+      <w:pPr>
+        <w:tabs>
+          <w:tab w:val="left" w:pos="7230"/>
+        </w:tabs>
+        <w:jc w:val="center"/>
+        <w:rPr>
+          <w:rFonts w:ascii="Arial Narrow" w:hAnsi="Arial Narrow"/>
+          <w:b/>
+          <w:sz w:val="28"/>
+          <w:szCs w:val="28"/>
+        </w:rPr>
+      </w:pPr>
+      <w:r>
+        <w:rPr>
+          <w:rFonts w:ascii="Arial Narrow" w:hAnsi="Arial Narrow"/>
+          <w:b/>
+          <w:sz w:val="28"/>
+          <w:szCs w:val="28"/>
+        </w:rPr>
+        <w:lastRenderedPageBreak/>
+        <w:t>Wstęp</w:t>
+      </w:r>
+    </w:p>
+    <w:p>
+      <w:pPr>
+        <w:tabs>
+          <w:tab w:val="left" w:pos="709"/>
+          <w:tab w:val="left" w:pos="2608"/>
+          <w:tab w:val="left" w:pos="7230"/>
+        </w:tabs>
+        <w:rPr>
+          <w:rFonts w:ascii="Times New Roman" w:hAnsi="Times New Roman" w:cs="Times New Roman"/>
+          <w:sz w:val="24"/>
+          <w:szCs w:val="24"/>
+        </w:rPr>
+      </w:pPr>
+      <w:r>
+        <w:rPr>
+          <w:rFonts w:ascii="Times New Roman" w:hAnsi="Times New Roman" w:cs="Times New Roman"/>
+          <w:sz w:val="24"/>
+          <w:szCs w:val="24"/>
+        </w:rPr>
+        <w:t>Dynamiczny rozwój szeroko pojętej sztucznej inteligencji w ostatnim dziesięcioleciu</w:t>
+      </w:r>
+      <w:r>
+        <w:rPr>
+          <w:rFonts w:ascii="Times New Roman" w:hAnsi="Times New Roman" w:cs="Times New Roman"/>
+          <w:sz w:val="24"/>
+          <w:szCs w:val="24"/>
+        </w:rPr>
+        <w:t xml:space="preserve"> </w:t>
+      </w:r>
+      <w:r>
+        <w:rPr>
+          <w:rFonts w:ascii="Times New Roman" w:hAnsi="Times New Roman" w:cs="Times New Roman"/>
+          <w:sz w:val="24"/>
+          <w:szCs w:val="24"/>
+        </w:rPr>
+        <w:t>sprawił, iż znalazła swoje zastosowanie w prawie każdej sferze życia codziennego. Uczenie</w:t>
+      </w:r>
+      <w:r>
+        <w:rPr>
+          <w:rFonts w:ascii="Times New Roman" w:hAnsi="Times New Roman" w:cs="Times New Roman"/>
+          <w:sz w:val="24"/>
+          <w:szCs w:val="24"/>
+        </w:rPr>
+        <w:t xml:space="preserve"> </w:t>
+      </w:r>
+      <w:r>
+        <w:rPr>
+          <w:rFonts w:ascii="Times New Roman" w:hAnsi="Times New Roman" w:cs="Times New Roman"/>
+          <w:sz w:val="24"/>
+          <w:szCs w:val="24"/>
+        </w:rPr>
+        <w:t>maszynowe, sztuczne sieci neuronowe, czy analiza danych, wykorzystywane są w najbardziej</w:t>
+      </w:r>
+      <w:r>
+        <w:rPr>
+          <w:rFonts w:ascii="Times New Roman" w:hAnsi="Times New Roman" w:cs="Times New Roman"/>
+          <w:sz w:val="24"/>
+          <w:szCs w:val="24"/>
+        </w:rPr>
+        <w:t xml:space="preserve"> </w:t>
+      </w:r>
+      <w:r>
+        <w:rPr>
+          <w:rFonts w:ascii="Times New Roman" w:hAnsi="Times New Roman" w:cs="Times New Roman"/>
+          <w:sz w:val="24"/>
+          <w:szCs w:val="24"/>
+        </w:rPr>
+        <w:t>popularnych serwisach internetowych czy aplikacjach mobilnych. Rozpoznawanie obrazów,</w:t>
+      </w:r>
+      <w:r>
+        <w:rPr>
+          <w:rFonts w:ascii="Times New Roman" w:hAnsi="Times New Roman" w:cs="Times New Roman"/>
+          <w:sz w:val="24"/>
+          <w:szCs w:val="24"/>
+        </w:rPr>
+        <w:t xml:space="preserve"> </w:t>
+      </w:r>
+      <w:r>
+        <w:rPr>
+          <w:rFonts w:ascii="Times New Roman" w:hAnsi="Times New Roman" w:cs="Times New Roman"/>
+          <w:sz w:val="24"/>
+          <w:szCs w:val="24"/>
+        </w:rPr>
+        <w:t>rozpoznawanie mowy, eksploracja danych czy prognozowanie przyszłości, to jedynie kilka z</w:t>
+      </w:r>
+      <w:r>
+        <w:rPr>
+          <w:rFonts w:ascii="Times New Roman" w:hAnsi="Times New Roman" w:cs="Times New Roman"/>
+          <w:sz w:val="24"/>
+          <w:szCs w:val="24"/>
+        </w:rPr>
+        <w:t xml:space="preserve"> </w:t>
+      </w:r>
+      <w:r>
+        <w:rPr>
+          <w:rFonts w:ascii="Times New Roman" w:hAnsi="Times New Roman" w:cs="Times New Roman"/>
+          <w:sz w:val="24"/>
+          <w:szCs w:val="24"/>
+        </w:rPr>
+        <w:t>wielu funkcjonalności dostarczanych przez algorytmy sztucznej inteligencji.</w:t>
+      </w:r>
+    </w:p>
+    <w:p>
+      <w:pPr>
+        <w:tabs>
+          <w:tab w:val="left" w:pos="709"/>
+          <w:tab w:val="left" w:pos="2608"/>
+          <w:tab w:val="left" w:pos="7230"/>
+        </w:tabs>
+        <w:rPr>
+          <w:rFonts w:ascii="Times New Roman" w:hAnsi="Times New Roman" w:cs="Times New Roman"/>
+          <w:sz w:val="24"/>
+          <w:szCs w:val="24"/>
+        </w:rPr>
+      </w:pPr>
+      <w:r>
+        <w:rPr>
+          <w:rFonts w:ascii="Times New Roman" w:hAnsi="Times New Roman" w:cs="Times New Roman"/>
+          <w:sz w:val="24"/>
+          <w:szCs w:val="24"/>
+        </w:rPr>
+        <w:tab/>
+      </w:r>
+      <w:r>
+        <w:rPr>
+          <w:rFonts w:ascii="Times New Roman" w:hAnsi="Times New Roman" w:cs="Times New Roman"/>
+          <w:sz w:val="24"/>
+          <w:szCs w:val="24"/>
+        </w:rPr>
+        <w:t>Celem mojej pracy dyplomowej było stworzenie oprogramowania w formie aplikacji</w:t>
+      </w:r>
+      <w:r>
+        <w:rPr>
+          <w:rFonts w:ascii="Times New Roman" w:hAnsi="Times New Roman" w:cs="Times New Roman"/>
+          <w:sz w:val="24"/>
+          <w:szCs w:val="24"/>
+        </w:rPr>
+        <w:t xml:space="preserve"> </w:t>
+      </w:r>
+      <w:r>
+        <w:rPr>
+          <w:rFonts w:ascii="Times New Roman" w:hAnsi="Times New Roman" w:cs="Times New Roman"/>
+          <w:sz w:val="24"/>
+          <w:szCs w:val="24"/>
+        </w:rPr>
+        <w:t>internetowej, umożliwiającego testowanie wybranych metod prognozy szeregów czasowych,</w:t>
+      </w:r>
+      <w:r>
+        <w:rPr>
+          <w:rFonts w:ascii="Times New Roman" w:hAnsi="Times New Roman" w:cs="Times New Roman"/>
+          <w:sz w:val="24"/>
+          <w:szCs w:val="24"/>
+        </w:rPr>
+        <w:t xml:space="preserve"> </w:t>
+      </w:r>
+      <w:r>
+        <w:rPr>
+          <w:rFonts w:ascii="Times New Roman" w:hAnsi="Times New Roman" w:cs="Times New Roman"/>
+          <w:sz w:val="24"/>
+          <w:szCs w:val="24"/>
+        </w:rPr>
+        <w:t>na różnych zbiorach danych. Użytkownik ma możliwość wykonania analizy statystycznej, na</w:t>
+      </w:r>
+      <w:r>
+        <w:rPr>
+          <w:rFonts w:ascii="Times New Roman" w:hAnsi="Times New Roman" w:cs="Times New Roman"/>
+          <w:sz w:val="24"/>
+          <w:szCs w:val="24"/>
+        </w:rPr>
+        <w:t xml:space="preserve"> </w:t>
+      </w:r>
+      <w:r>
+        <w:rPr>
+          <w:rFonts w:ascii="Times New Roman" w:hAnsi="Times New Roman" w:cs="Times New Roman"/>
+          <w:sz w:val="24"/>
+          <w:szCs w:val="24"/>
+        </w:rPr>
+        <w:t>dostarczonym przez niego zbiorze danych oraz wizualizacji zawartych w nim danych w</w:t>
+      </w:r>
+      <w:r>
+        <w:rPr>
+          <w:rFonts w:ascii="Times New Roman" w:hAnsi="Times New Roman" w:cs="Times New Roman"/>
+          <w:sz w:val="24"/>
+          <w:szCs w:val="24"/>
+        </w:rPr>
+        <w:t xml:space="preserve"> </w:t>
+      </w:r>
+      <w:r>
+        <w:rPr>
+          <w:rFonts w:ascii="Times New Roman" w:hAnsi="Times New Roman" w:cs="Times New Roman"/>
+          <w:sz w:val="24"/>
+          <w:szCs w:val="24"/>
+        </w:rPr>
+        <w:t>postaci wykresów. Główną funkcjonalnością stworzonego oprogramowania, jest możliwość</w:t>
+      </w:r>
+      <w:r>
+        <w:rPr>
+          <w:rFonts w:ascii="Times New Roman" w:hAnsi="Times New Roman" w:cs="Times New Roman"/>
+          <w:sz w:val="24"/>
+          <w:szCs w:val="24"/>
+        </w:rPr>
+        <w:t xml:space="preserve"> </w:t>
+      </w:r>
+      <w:r>
+        <w:rPr>
+          <w:rFonts w:ascii="Times New Roman" w:hAnsi="Times New Roman" w:cs="Times New Roman"/>
+          <w:sz w:val="24"/>
+          <w:szCs w:val="24"/>
+        </w:rPr>
+        <w:t>testowania metod predykcji przyszłych wartości szeregów czasowych, za pomocą</w:t>
+      </w:r>
+      <w:r>
+        <w:rPr>
+          <w:rFonts w:ascii="Times New Roman" w:hAnsi="Times New Roman" w:cs="Times New Roman"/>
+          <w:sz w:val="24"/>
+          <w:szCs w:val="24"/>
+        </w:rPr>
+        <w:t xml:space="preserve"> </w:t>
+      </w:r>
+      <w:r>
+        <w:rPr>
+          <w:rFonts w:ascii="Times New Roman" w:hAnsi="Times New Roman" w:cs="Times New Roman"/>
+          <w:sz w:val="24"/>
+          <w:szCs w:val="24"/>
+        </w:rPr>
+        <w:t>Autoregresji lub Autoregresji ze zintegrowaną średnią ruchomą.</w:t>
+      </w:r>
+    </w:p>
+    <w:p>
+      <w:pPr>
+        <w:tabs>
+          <w:tab w:val="left" w:pos="709"/>
+          <w:tab w:val="left" w:pos="2608"/>
+          <w:tab w:val="left" w:pos="7230"/>
+        </w:tabs>
+        <w:rPr>
+          <w:rFonts w:ascii="Times New Roman" w:hAnsi="Times New Roman" w:cs="Times New Roman"/>
+          <w:sz w:val="24"/>
+          <w:szCs w:val="24"/>
+        </w:rPr>
+      </w:pPr>
+      <w:r>
+        <w:rPr>
+          <w:rFonts w:ascii="Times New Roman" w:hAnsi="Times New Roman" w:cs="Times New Roman"/>
+          <w:sz w:val="24"/>
+          <w:szCs w:val="24"/>
+        </w:rPr>
+        <w:tab/>
+      </w:r>
+      <w:r>
+        <w:rPr>
+          <w:rFonts w:ascii="Times New Roman" w:hAnsi="Times New Roman" w:cs="Times New Roman"/>
+          <w:sz w:val="24"/>
+          <w:szCs w:val="24"/>
+        </w:rPr>
+        <w:t>Dokument ten składa się z ośmiu rozdziałów przedstawiających najważniejsze</w:t>
+      </w:r>
+      <w:r>
+        <w:rPr>
+          <w:rFonts w:ascii="Times New Roman" w:hAnsi="Times New Roman" w:cs="Times New Roman"/>
+          <w:sz w:val="24"/>
+          <w:szCs w:val="24"/>
+        </w:rPr>
+        <w:t xml:space="preserve"> </w:t>
+      </w:r>
+      <w:r>
+        <w:rPr>
+          <w:rFonts w:ascii="Times New Roman" w:hAnsi="Times New Roman" w:cs="Times New Roman"/>
+          <w:sz w:val="24"/>
+          <w:szCs w:val="24"/>
+        </w:rPr>
+        <w:t>aspekty pracy. Na wstępie przedstawiony został cel pracy oraz krótki opis poszczególnych</w:t>
+      </w:r>
+      <w:r>
+        <w:rPr>
+          <w:rFonts w:ascii="Times New Roman" w:hAnsi="Times New Roman" w:cs="Times New Roman"/>
+          <w:sz w:val="24"/>
+          <w:szCs w:val="24"/>
+        </w:rPr>
+        <w:t xml:space="preserve"> </w:t>
+      </w:r>
+      <w:r>
+        <w:rPr>
+          <w:rFonts w:ascii="Times New Roman" w:hAnsi="Times New Roman" w:cs="Times New Roman"/>
+          <w:sz w:val="24"/>
+          <w:szCs w:val="24"/>
+        </w:rPr>
+        <w:t>rozdziałów. W rozdziale drugim pt. "Charakterystyka wybranego oprogramowania</w:t>
+      </w:r>
+      <w:r>
+        <w:rPr>
+          <w:rFonts w:ascii="Times New Roman" w:hAnsi="Times New Roman" w:cs="Times New Roman"/>
+          <w:sz w:val="24"/>
+          <w:szCs w:val="24"/>
+        </w:rPr>
+        <w:t xml:space="preserve"> </w:t>
+      </w:r>
+      <w:r>
+        <w:rPr>
+          <w:rFonts w:ascii="Times New Roman" w:hAnsi="Times New Roman" w:cs="Times New Roman"/>
+          <w:sz w:val="24"/>
+          <w:szCs w:val="24"/>
+        </w:rPr>
+        <w:t>dydaktycznego do testowania działania metod matematycznych." przedstawiona została</w:t>
+      </w:r>
+      <w:r>
+        <w:rPr>
+          <w:rFonts w:ascii="Times New Roman" w:hAnsi="Times New Roman" w:cs="Times New Roman"/>
+          <w:sz w:val="24"/>
+          <w:szCs w:val="24"/>
+        </w:rPr>
+        <w:t xml:space="preserve"> </w:t>
+      </w:r>
+      <w:r>
+        <w:rPr>
+          <w:rFonts w:ascii="Times New Roman" w:hAnsi="Times New Roman" w:cs="Times New Roman"/>
+          <w:sz w:val="24"/>
+          <w:szCs w:val="24"/>
+        </w:rPr>
+        <w:t>charakterystyka najpopularniejszego oprogramowania które jest wykorzystywane przy</w:t>
+      </w:r>
+      <w:r>
+        <w:rPr>
+          <w:rFonts w:ascii="Times New Roman" w:hAnsi="Times New Roman" w:cs="Times New Roman"/>
+          <w:sz w:val="24"/>
+          <w:szCs w:val="24"/>
+        </w:rPr>
+        <w:t xml:space="preserve"> </w:t>
+      </w:r>
+      <w:r>
+        <w:rPr>
+          <w:rFonts w:ascii="Times New Roman" w:hAnsi="Times New Roman" w:cs="Times New Roman"/>
+          <w:sz w:val="24"/>
+          <w:szCs w:val="24"/>
+        </w:rPr>
+        <w:t>testowaniu metod matematycznych. Następny rozdział zatytułowany "Opracowanie</w:t>
+      </w:r>
+      <w:r>
+        <w:rPr>
+          <w:rFonts w:ascii="Times New Roman" w:hAnsi="Times New Roman" w:cs="Times New Roman"/>
+          <w:sz w:val="24"/>
+          <w:szCs w:val="24"/>
+        </w:rPr>
+        <w:t xml:space="preserve"> </w:t>
+      </w:r>
+      <w:r>
+        <w:rPr>
+          <w:rFonts w:ascii="Times New Roman" w:hAnsi="Times New Roman" w:cs="Times New Roman"/>
+          <w:sz w:val="24"/>
+          <w:szCs w:val="24"/>
+        </w:rPr>
+        <w:t>wybranych zagadnień do konstruowania oprogramowania testującego." zawiera zagadnienia</w:t>
+      </w:r>
+      <w:r>
+        <w:rPr>
+          <w:rFonts w:ascii="Times New Roman" w:hAnsi="Times New Roman" w:cs="Times New Roman"/>
+          <w:sz w:val="24"/>
+          <w:szCs w:val="24"/>
+        </w:rPr>
+        <w:t xml:space="preserve"> </w:t>
+      </w:r>
+      <w:r>
+        <w:rPr>
+          <w:rFonts w:ascii="Times New Roman" w:hAnsi="Times New Roman" w:cs="Times New Roman"/>
+          <w:sz w:val="24"/>
+          <w:szCs w:val="24"/>
+        </w:rPr>
+        <w:t>oraz definicje pojęć, które najczęściej występują w stworzonym oprogramowaniu. Rozdział</w:t>
+      </w:r>
+      <w:r>
+        <w:rPr>
+          <w:rFonts w:ascii="Times New Roman" w:hAnsi="Times New Roman" w:cs="Times New Roman"/>
+          <w:sz w:val="24"/>
+          <w:szCs w:val="24"/>
+        </w:rPr>
+        <w:t xml:space="preserve"> </w:t>
+      </w:r>
+      <w:r>
+        <w:rPr>
+          <w:rFonts w:ascii="Times New Roman" w:hAnsi="Times New Roman" w:cs="Times New Roman"/>
+          <w:sz w:val="24"/>
+          <w:szCs w:val="24"/>
+        </w:rPr>
+        <w:t>numer cztery "Charakterystyka wybranego do realizacji zadania oprogramowania." Zostały</w:t>
+      </w:r>
+      <w:r>
+        <w:rPr>
+          <w:rFonts w:ascii="Times New Roman" w:hAnsi="Times New Roman" w:cs="Times New Roman"/>
+          <w:sz w:val="24"/>
+          <w:szCs w:val="24"/>
+        </w:rPr>
+        <w:t xml:space="preserve"> </w:t>
+      </w:r>
+      <w:r>
+        <w:rPr>
+          <w:rFonts w:ascii="Times New Roman" w:hAnsi="Times New Roman" w:cs="Times New Roman"/>
+          <w:sz w:val="24"/>
+          <w:szCs w:val="24"/>
+        </w:rPr>
+        <w:t>zaprezentowane narzędzia oraz technologie wykorzystane do implementacji systemu. W</w:t>
+      </w:r>
+      <w:r>
+        <w:rPr>
+          <w:rFonts w:ascii="Times New Roman" w:hAnsi="Times New Roman" w:cs="Times New Roman"/>
+          <w:sz w:val="24"/>
+          <w:szCs w:val="24"/>
+        </w:rPr>
+        <w:t xml:space="preserve"> </w:t>
+      </w:r>
+      <w:r>
+        <w:rPr>
+          <w:rFonts w:ascii="Times New Roman" w:hAnsi="Times New Roman" w:cs="Times New Roman"/>
+          <w:sz w:val="24"/>
+          <w:szCs w:val="24"/>
+        </w:rPr>
+        <w:t>kolejnym rozdziale pt. „Projekt oprogramowania dydaktycznego do testowania działania</w:t>
+      </w:r>
+      <w:r>
+        <w:rPr>
+          <w:rFonts w:ascii="Times New Roman" w:hAnsi="Times New Roman" w:cs="Times New Roman"/>
+          <w:sz w:val="24"/>
+          <w:szCs w:val="24"/>
+        </w:rPr>
+        <w:t xml:space="preserve"> </w:t>
+      </w:r>
+      <w:r>
+        <w:rPr>
+          <w:rFonts w:ascii="Times New Roman" w:hAnsi="Times New Roman" w:cs="Times New Roman"/>
+          <w:sz w:val="24"/>
+          <w:szCs w:val="24"/>
+        </w:rPr>
+        <w:t>wybranych metod dla modeli szeregów czasowych.” opisany jest projekt architektury</w:t>
+      </w:r>
+      <w:r>
+        <w:rPr>
+          <w:rFonts w:ascii="Times New Roman" w:hAnsi="Times New Roman" w:cs="Times New Roman"/>
+          <w:sz w:val="24"/>
+          <w:szCs w:val="24"/>
+        </w:rPr>
+        <w:t xml:space="preserve"> </w:t>
+      </w:r>
+      <w:r>
+        <w:rPr>
+          <w:rFonts w:ascii="Times New Roman" w:hAnsi="Times New Roman" w:cs="Times New Roman"/>
+          <w:sz w:val="24"/>
+          <w:szCs w:val="24"/>
+        </w:rPr>
+        <w:t>stworzonego oprogramowania w postaci wykresów i diagramów. Następnie w rozdziale</w:t>
+      </w:r>
+      <w:r>
+        <w:rPr>
+          <w:rFonts w:ascii="Times New Roman" w:hAnsi="Times New Roman" w:cs="Times New Roman"/>
+          <w:sz w:val="24"/>
+          <w:szCs w:val="24"/>
+        </w:rPr>
+        <w:t xml:space="preserve"> </w:t>
+      </w:r>
+      <w:r>
+        <w:rPr>
+          <w:rFonts w:ascii="Times New Roman" w:hAnsi="Times New Roman" w:cs="Times New Roman"/>
+          <w:sz w:val="24"/>
+          <w:szCs w:val="24"/>
+        </w:rPr>
+        <w:t>szóstym „Implementacja oprogramowania dydaktycznego.” znajduje się przedstawienie</w:t>
+      </w:r>
+      <w:r>
+        <w:rPr>
+          <w:rFonts w:ascii="Times New Roman" w:hAnsi="Times New Roman" w:cs="Times New Roman"/>
+          <w:sz w:val="24"/>
+          <w:szCs w:val="24"/>
+        </w:rPr>
+        <w:t xml:space="preserve"> </w:t>
+      </w:r>
+      <w:r>
+        <w:rPr>
+          <w:rFonts w:ascii="Times New Roman" w:hAnsi="Times New Roman" w:cs="Times New Roman"/>
+          <w:sz w:val="24"/>
+          <w:szCs w:val="24"/>
+        </w:rPr>
+        <w:t>zaimplementowanych funkcjonalności systemu, wraz z kodami źródłowymi oraz zrzutami</w:t>
+      </w:r>
+      <w:r>
+        <w:rPr>
+          <w:rFonts w:ascii="Times New Roman" w:hAnsi="Times New Roman" w:cs="Times New Roman"/>
+          <w:sz w:val="24"/>
+          <w:szCs w:val="24"/>
+        </w:rPr>
+        <w:t xml:space="preserve"> </w:t>
+      </w:r>
+      <w:r>
+        <w:rPr>
+          <w:rFonts w:ascii="Times New Roman" w:hAnsi="Times New Roman" w:cs="Times New Roman"/>
+          <w:sz w:val="24"/>
+          <w:szCs w:val="24"/>
+        </w:rPr>
+        <w:t>ekranu stworzonego rozwiązania. Rozdział siódmy "Testowanie działania wykonanego</w:t>
+      </w:r>
+      <w:r>
+        <w:rPr>
+          <w:rFonts w:ascii="Times New Roman" w:hAnsi="Times New Roman" w:cs="Times New Roman"/>
+          <w:sz w:val="24"/>
+          <w:szCs w:val="24"/>
+        </w:rPr>
+        <w:t xml:space="preserve"> </w:t>
+      </w:r>
+      <w:r>
+        <w:rPr>
+          <w:rFonts w:ascii="Times New Roman" w:hAnsi="Times New Roman" w:cs="Times New Roman"/>
+          <w:sz w:val="24"/>
+          <w:szCs w:val="24"/>
+        </w:rPr>
+        <w:t>oprogramowania" poświęcony został opisowi testów stworzonego systemu. Ostatni, ósmy</w:t>
+      </w:r>
+      <w:r>
+        <w:rPr>
+          <w:rFonts w:ascii="Times New Roman" w:hAnsi="Times New Roman" w:cs="Times New Roman"/>
+          <w:sz w:val="24"/>
+          <w:szCs w:val="24"/>
+        </w:rPr>
+        <w:t xml:space="preserve"> </w:t>
+      </w:r>
+      <w:r>
+        <w:rPr>
+          <w:rFonts w:ascii="Times New Roman" w:hAnsi="Times New Roman" w:cs="Times New Roman"/>
+          <w:sz w:val="24"/>
+          <w:szCs w:val="24"/>
+        </w:rPr>
+        <w:t>rozdział zawiera podsumowanie pracy.</w:t>
+      </w:r>
+    </w:p>
+    <w:p>
+      <w:pPr>
+        <w:tabs>
+          <w:tab w:val="left" w:pos="7230"/>
+        </w:tabs>
+      </w:pPr>
     </w:p>
     <w:sectPr>
-      <w:headerReference w:type="first" r:id="rId6"/>
-      <w:footerReference w:type="first" r:id="rId7"/>
+      <w:headerReference w:type="first" r:id="rId7"/>
+      <w:footerReference w:type="first" r:id="rId8"/>
       <w:pgSz w:w="11906" w:h="16838"/>
       <w:pgMar w:top="1417" w:right="1417" w:bottom="1417" w:left="1417" w:header="708" w:footer="708" w:gutter="0"/>
       <w:cols w:space="708"/>
@@ -401,6 +1680,10 @@
       <w:jc w:val="center"/>
     </w:pPr>
     <w:r>
+      <w:rPr>
+        <w:noProof/>
+        <w:lang w:eastAsia="pl-PL"/>
+      </w:rPr>
       <w:drawing>
         <wp:inline distT="0" distB="0" distL="0" distR="0">
           <wp:extent cx="4312920" cy="629920"/>
@@ -464,7 +1747,8 @@
     </w:rPrDefault>
     <w:pPrDefault>
       <w:pPr>
-        <w:spacing w:after="160" w:line="259" w:lineRule="auto"/>
+        <w:spacing w:after="160" w:line="360" w:lineRule="auto"/>
+        <w:jc w:val="both"/>
       </w:pPr>
     </w:pPrDefault>
   </w:docDefaults>
@@ -610,12 +1894,11 @@
   <w:style w:type="paragraph" w:default="1" w:styleId="Normal">
     <w:name w:val="Normal"/>
     <w:qFormat/>
-    <w:rsid w:val="0042613D"/>
+    <w:rsid w:val="002859A6"/>
   </w:style>
   <w:style w:type="character" w:default="1" w:styleId="DefaultParagraphFont">
     <w:name w:val="Default Paragraph Font"/>
     <w:uiPriority w:val="1"/>
-    <w:semiHidden/>
     <w:unhideWhenUsed/>
   </w:style>
   <w:style w:type="table" w:default="1" w:styleId="TableNormal">
@@ -1010,8 +2293,20 @@
   <a:extraClrSchemeLst/>
   <a:extLst>
     <a:ext uri="{05A4C25C-085E-4340-85A3-A5531E510DB2}">
-      <thm15:themeFamily xmlns="" xmlns:thm15="http://schemas.microsoft.com/office/thememl/2012/main" name="Office Theme" id="{62F939B6-93AF-4DB8-9C6B-D6C7DFDC589F}" vid="{4A3C46E8-61CC-4603-A589-7422A47A8E4A}"/>
+      <thm15:themeFamily xmlns:thm15="http://schemas.microsoft.com/office/thememl/2012/main" xmlns="" name="Office Theme" id="{62F939B6-93AF-4DB8-9C6B-D6C7DFDC589F}" vid="{4A3C46E8-61CC-4603-A589-7422A47A8E4A}"/>
     </a:ext>
   </a:extLst>
 </a:theme>
+</file>
+
+<file path=customXml/item1.xml><?xml version="1.0" encoding="utf-8"?>
+<b:Sources xmlns:b="http://schemas.openxmlformats.org/officeDocument/2006/bibliography" xmlns="http://schemas.openxmlformats.org/officeDocument/2006/bibliography" SelectedStyle="\APA.XSL" StyleName="APA"/>
+</file>
+
+<file path=customXml/itemProps1.xml><?xml version="1.0" encoding="utf-8"?>
+<ds:datastoreItem xmlns:ds="http://schemas.openxmlformats.org/officeDocument/2006/customXml" ds:itemID="{4CB4061C-0CA0-4B71-A0FB-080B632558E1}">
+  <ds:schemaRefs>
+    <ds:schemaRef ds:uri="http://schemas.openxmlformats.org/officeDocument/2006/bibliography"/>
+  </ds:schemaRefs>
+</ds:datastoreItem>
 </file>
</xml_diff>

<commit_message>
official doc updated and major code changes, UI translated to polish
</commit_message>
<xml_diff>
--- a/doc/Praca Dyplomowa - Oprogramowanie dydaktyczne do testowania działania wybranych metod dla modeli - Godlewski Mateusz.docx
+++ b/doc/Praca Dyplomowa - Oprogramowanie dydaktyczne do testowania działania wybranych metod dla modeli - Godlewski Mateusz.docx
@@ -20228,6 +20228,33 @@
           <w:sz w:val="24"/>
           <w:szCs w:val="24"/>
         </w:rPr>
+        <w:t>Mediana wartości;</w:t>
+      </w:r>
+    </w:p>
+    <w:p>
+      <w:pPr>
+        <w:pStyle w:val="ListParagraph"/>
+        <w:numPr>
+          <w:ilvl w:val="0"/>
+          <w:numId w:val="26"/>
+        </w:numPr>
+        <w:tabs>
+          <w:tab w:val="left" w:pos="709"/>
+          <w:tab w:val="left" w:pos="2608"/>
+          <w:tab w:val="left" w:pos="7230"/>
+        </w:tabs>
+        <w:rPr>
+          <w:rFonts w:ascii="Times New Roman" w:hAnsi="Times New Roman" w:cs="Times New Roman"/>
+          <w:sz w:val="24"/>
+          <w:szCs w:val="24"/>
+        </w:rPr>
+      </w:pPr>
+      <w:r>
+        <w:rPr>
+          <w:rFonts w:ascii="Times New Roman" w:hAnsi="Times New Roman" w:cs="Times New Roman"/>
+          <w:sz w:val="24"/>
+          <w:szCs w:val="24"/>
+        </w:rPr>
         <w:t>Odchylenie standardowe</w:t>
       </w:r>
       <w:r>
@@ -21551,7 +21578,15 @@
           <w:sz w:val="24"/>
           <w:szCs w:val="24"/>
         </w:rPr>
-        <w:t xml:space="preserve">Parametr Q </w:t>
+        <w:t>Parametr q</w:t>
+      </w:r>
+      <w:r>
+        <w:rPr>
+          <w:rFonts w:ascii="Times New Roman" w:hAnsi="Times New Roman" w:cs="Times New Roman"/>
+          <w:sz w:val="24"/>
+          <w:szCs w:val="24"/>
+        </w:rPr>
+        <w:t xml:space="preserve"> </w:t>
       </w:r>
       <w:r>
         <w:rPr>
@@ -21610,7 +21645,15 @@
           <w:sz w:val="24"/>
           <w:szCs w:val="24"/>
         </w:rPr>
-        <w:t xml:space="preserve">Parametr I – </w:t>
+        <w:t>Parametr d</w:t>
+      </w:r>
+      <w:r>
+        <w:rPr>
+          <w:rFonts w:ascii="Times New Roman" w:hAnsi="Times New Roman" w:cs="Times New Roman"/>
+          <w:sz w:val="24"/>
+          <w:szCs w:val="24"/>
+        </w:rPr>
+        <w:t xml:space="preserve"> – </w:t>
       </w:r>
       <w:r>
         <w:rPr>
@@ -21653,7 +21696,7 @@
           <w:sz w:val="24"/>
           <w:szCs w:val="24"/>
         </w:rPr>
-        <w:t>Parametr P</w:t>
+        <w:t>Parametr p</w:t>
       </w:r>
       <w:r>
         <w:rPr>

</xml_diff>

<commit_message>
home page updated, official document updated
</commit_message>
<xml_diff>
--- a/doc/Praca Dyplomowa - Oprogramowanie dydaktyczne do testowania działania wybranych metod dla modeli - Godlewski Mateusz.docx
+++ b/doc/Praca Dyplomowa - Oprogramowanie dydaktyczne do testowania działania wybranych metod dla modeli - Godlewski Mateusz.docx
@@ -27634,19 +27634,1464 @@
     </w:p>
     <w:p>
       <w:pPr>
-        <w:rPr>
-          <w:rFonts w:ascii="Times New Roman" w:eastAsiaTheme="minorEastAsia" w:hAnsi="Times New Roman" w:cs="Times New Roman"/>
-          <w:sz w:val="24"/>
-          <w:szCs w:val="24"/>
-        </w:rPr>
-      </w:pPr>
-      <w:r>
-        <w:rPr>
-          <w:rFonts w:ascii="Times New Roman" w:eastAsiaTheme="minorEastAsia" w:hAnsi="Times New Roman" w:cs="Times New Roman"/>
+        <w:tabs>
+          <w:tab w:val="left" w:pos="709"/>
+          <w:tab w:val="left" w:pos="2608"/>
+          <w:tab w:val="left" w:pos="7230"/>
+        </w:tabs>
+        <w:rPr>
+          <w:rFonts w:ascii="Times New Roman" w:hAnsi="Times New Roman" w:cs="Times New Roman"/>
+          <w:b/>
+          <w:sz w:val="24"/>
+          <w:szCs w:val="24"/>
+        </w:rPr>
+      </w:pPr>
+    </w:p>
+    <w:p>
+      <w:pPr>
+        <w:rPr>
+          <w:rFonts w:ascii="Times New Roman" w:hAnsi="Times New Roman" w:cs="Times New Roman"/>
+          <w:b/>
+          <w:sz w:val="24"/>
+          <w:szCs w:val="24"/>
+        </w:rPr>
+      </w:pPr>
+      <w:r>
+        <w:rPr>
+          <w:rFonts w:ascii="Times New Roman" w:hAnsi="Times New Roman" w:cs="Times New Roman"/>
+          <w:b/>
           <w:sz w:val="24"/>
           <w:szCs w:val="24"/>
         </w:rPr>
         <w:br w:type="page"/>
+      </w:r>
+    </w:p>
+    <w:p>
+      <w:pPr>
+        <w:tabs>
+          <w:tab w:val="left" w:pos="709"/>
+          <w:tab w:val="left" w:pos="2608"/>
+          <w:tab w:val="left" w:pos="7230"/>
+        </w:tabs>
+        <w:rPr>
+          <w:rFonts w:ascii="Arial Narrow" w:hAnsi="Arial Narrow"/>
+          <w:b/>
+          <w:sz w:val="26"/>
+          <w:szCs w:val="26"/>
+        </w:rPr>
+      </w:pPr>
+      <w:r>
+        <w:rPr>
+          <w:rFonts w:ascii="Arial Narrow" w:hAnsi="Arial Narrow"/>
+          <w:b/>
+          <w:sz w:val="26"/>
+          <w:szCs w:val="26"/>
+        </w:rPr>
+        <w:lastRenderedPageBreak/>
+        <w:t>6.3 Przesyłanie pliku</w:t>
+      </w:r>
+    </w:p>
+    <w:p>
+      <w:pPr>
+        <w:tabs>
+          <w:tab w:val="left" w:pos="709"/>
+          <w:tab w:val="left" w:pos="2608"/>
+          <w:tab w:val="left" w:pos="7230"/>
+        </w:tabs>
+        <w:rPr>
+          <w:rFonts w:ascii="Times New Roman" w:hAnsi="Times New Roman" w:cs="Times New Roman"/>
+          <w:sz w:val="24"/>
+          <w:szCs w:val="24"/>
+        </w:rPr>
+      </w:pPr>
+      <w:r>
+        <w:rPr>
+          <w:rFonts w:ascii="Times New Roman" w:hAnsi="Times New Roman" w:cs="Times New Roman"/>
+          <w:sz w:val="24"/>
+          <w:szCs w:val="24"/>
+        </w:rPr>
+        <w:tab/>
+        <w:t>Aby można było testować szeregi czasowe, użytkownik musi przesłać do serwera aplikacji plik CSV, na którego podstawie utworzon</w:t>
+      </w:r>
+      <w:r>
+        <w:rPr>
+          <w:rFonts w:ascii="Times New Roman" w:hAnsi="Times New Roman" w:cs="Times New Roman"/>
+          <w:sz w:val="24"/>
+          <w:szCs w:val="24"/>
+        </w:rPr>
+        <w:t>a</w:t>
+      </w:r>
+      <w:r>
+        <w:rPr>
+          <w:rFonts w:ascii="Times New Roman" w:hAnsi="Times New Roman" w:cs="Times New Roman"/>
+          <w:sz w:val="24"/>
+          <w:szCs w:val="24"/>
+        </w:rPr>
+        <w:t xml:space="preserve"> zostanie instancja, opisywanej w poprzednim podrozdziale klasy </w:t>
+      </w:r>
+      <w:r>
+        <w:rPr>
+          <w:rFonts w:ascii="Consolas" w:hAnsi="Consolas" w:cs="Times New Roman"/>
+          <w:sz w:val="24"/>
+          <w:szCs w:val="24"/>
+        </w:rPr>
+        <w:t>TimeSeries</w:t>
+      </w:r>
+      <w:r>
+        <w:rPr>
+          <w:rFonts w:ascii="Times New Roman" w:hAnsi="Times New Roman" w:cs="Times New Roman"/>
+          <w:sz w:val="24"/>
+          <w:szCs w:val="24"/>
+        </w:rPr>
+        <w:t xml:space="preserve">. Pierwszą z </w:t>
+      </w:r>
+      <w:r>
+        <w:rPr>
+          <w:rFonts w:ascii="Times New Roman" w:hAnsi="Times New Roman" w:cs="Times New Roman"/>
+          <w:sz w:val="24"/>
+          <w:szCs w:val="24"/>
+        </w:rPr>
+        <w:t>funkcjonalności</w:t>
+      </w:r>
+      <w:r>
+        <w:rPr>
+          <w:rFonts w:ascii="Times New Roman" w:hAnsi="Times New Roman" w:cs="Times New Roman"/>
+          <w:sz w:val="24"/>
+          <w:szCs w:val="24"/>
+        </w:rPr>
+        <w:t xml:space="preserve">, która została </w:t>
+      </w:r>
+      <w:r>
+        <w:rPr>
+          <w:rFonts w:ascii="Times New Roman" w:hAnsi="Times New Roman" w:cs="Times New Roman"/>
+          <w:sz w:val="24"/>
+          <w:szCs w:val="24"/>
+        </w:rPr>
+        <w:t xml:space="preserve">zaimplementowana </w:t>
+      </w:r>
+      <w:r>
+        <w:rPr>
+          <w:rFonts w:ascii="Times New Roman" w:hAnsi="Times New Roman" w:cs="Times New Roman"/>
+          <w:sz w:val="24"/>
+          <w:szCs w:val="24"/>
+        </w:rPr>
+        <w:t xml:space="preserve">w omawianym oprogramowaniu </w:t>
+      </w:r>
+      <w:r>
+        <w:rPr>
+          <w:rFonts w:ascii="Times New Roman" w:hAnsi="Times New Roman" w:cs="Times New Roman"/>
+          <w:sz w:val="24"/>
+          <w:szCs w:val="24"/>
+        </w:rPr>
+        <w:t>było przesyłanie pliku przez użytkownika.</w:t>
+      </w:r>
+    </w:p>
+    <w:p>
+      <w:pPr>
+        <w:tabs>
+          <w:tab w:val="left" w:pos="709"/>
+          <w:tab w:val="left" w:pos="2608"/>
+          <w:tab w:val="left" w:pos="7230"/>
+        </w:tabs>
+        <w:rPr>
+          <w:rFonts w:ascii="Times New Roman" w:hAnsi="Times New Roman" w:cs="Times New Roman"/>
+          <w:sz w:val="24"/>
+          <w:szCs w:val="24"/>
+        </w:rPr>
+      </w:pPr>
+      <w:r>
+        <w:rPr>
+          <w:rFonts w:ascii="Times New Roman" w:hAnsi="Times New Roman" w:cs="Times New Roman"/>
+          <w:sz w:val="24"/>
+          <w:szCs w:val="24"/>
+        </w:rPr>
+        <w:tab/>
+        <w:t xml:space="preserve">Użytkownik, w głównym widoku posiada prosty formularz, który umożliwia wskazanie </w:t>
+      </w:r>
+      <w:r>
+        <w:rPr>
+          <w:rFonts w:ascii="Times New Roman" w:hAnsi="Times New Roman" w:cs="Times New Roman"/>
+          <w:sz w:val="24"/>
+          <w:szCs w:val="24"/>
+        </w:rPr>
+        <w:t xml:space="preserve">dowolnego </w:t>
+      </w:r>
+      <w:r>
+        <w:rPr>
+          <w:rFonts w:ascii="Times New Roman" w:hAnsi="Times New Roman" w:cs="Times New Roman"/>
+          <w:sz w:val="24"/>
+          <w:szCs w:val="24"/>
+        </w:rPr>
+        <w:t xml:space="preserve">pliku </w:t>
+      </w:r>
+      <w:r>
+        <w:rPr>
+          <w:rFonts w:ascii="Times New Roman" w:hAnsi="Times New Roman" w:cs="Times New Roman"/>
+          <w:sz w:val="24"/>
+          <w:szCs w:val="24"/>
+        </w:rPr>
+        <w:t xml:space="preserve">CSV </w:t>
+      </w:r>
+      <w:r>
+        <w:rPr>
+          <w:rFonts w:ascii="Times New Roman" w:hAnsi="Times New Roman" w:cs="Times New Roman"/>
+          <w:sz w:val="24"/>
+          <w:szCs w:val="24"/>
+        </w:rPr>
+        <w:t>znajdującego się</w:t>
+      </w:r>
+      <w:r>
+        <w:rPr>
+          <w:rFonts w:ascii="Times New Roman" w:hAnsi="Times New Roman" w:cs="Times New Roman"/>
+          <w:sz w:val="24"/>
+          <w:szCs w:val="24"/>
+        </w:rPr>
+        <w:t xml:space="preserve"> na jego urzą</w:t>
+      </w:r>
+      <w:r>
+        <w:rPr>
+          <w:rFonts w:ascii="Times New Roman" w:hAnsi="Times New Roman" w:cs="Times New Roman"/>
+          <w:sz w:val="24"/>
+          <w:szCs w:val="24"/>
+        </w:rPr>
+        <w:t xml:space="preserve">dzeniu. Formularz ten został zaimplementowany w pliku </w:t>
+      </w:r>
+      <w:r>
+        <w:rPr>
+          <w:rFonts w:ascii="Times New Roman" w:hAnsi="Times New Roman" w:cs="Times New Roman"/>
+          <w:b/>
+          <w:sz w:val="24"/>
+          <w:szCs w:val="24"/>
+        </w:rPr>
+        <w:t>index.html</w:t>
+      </w:r>
+      <w:r>
+        <w:rPr>
+          <w:rFonts w:ascii="Times New Roman" w:hAnsi="Times New Roman" w:cs="Times New Roman"/>
+          <w:sz w:val="24"/>
+          <w:szCs w:val="24"/>
+        </w:rPr>
+        <w:t>.</w:t>
+      </w:r>
+    </w:p>
+    <w:p>
+      <w:pPr>
+        <w:pBdr>
+          <w:top w:val="single" w:sz="4" w:space="1" w:color="auto"/>
+          <w:left w:val="single" w:sz="4" w:space="4" w:color="auto"/>
+          <w:bottom w:val="single" w:sz="4" w:space="1" w:color="auto"/>
+          <w:right w:val="single" w:sz="4" w:space="4" w:color="auto"/>
+        </w:pBdr>
+        <w:shd w:val="clear" w:color="auto" w:fill="FFFFFF"/>
+        <w:spacing w:after="0" w:line="190" w:lineRule="atLeast"/>
+        <w:jc w:val="left"/>
+        <w:rPr>
+          <w:rFonts w:ascii="Consolas" w:eastAsia="Times New Roman" w:hAnsi="Consolas" w:cs="Times New Roman"/>
+          <w:color w:val="000000"/>
+          <w:sz w:val="20"/>
+          <w:szCs w:val="20"/>
+          <w:lang w:eastAsia="pl-PL"/>
+        </w:rPr>
+      </w:pPr>
+      <w:r>
+        <w:rPr>
+          <w:rFonts w:ascii="Consolas" w:eastAsia="Times New Roman" w:hAnsi="Consolas" w:cs="Times New Roman"/>
+          <w:color w:val="008000"/>
+          <w:sz w:val="20"/>
+          <w:szCs w:val="20"/>
+          <w:lang w:eastAsia="pl-PL"/>
+        </w:rPr>
+        <w:t>&lt;!-- uploading file form --&gt;</w:t>
+      </w:r>
+    </w:p>
+    <w:p>
+      <w:pPr>
+        <w:pBdr>
+          <w:top w:val="single" w:sz="4" w:space="1" w:color="auto"/>
+          <w:left w:val="single" w:sz="4" w:space="4" w:color="auto"/>
+          <w:bottom w:val="single" w:sz="4" w:space="1" w:color="auto"/>
+          <w:right w:val="single" w:sz="4" w:space="4" w:color="auto"/>
+        </w:pBdr>
+        <w:shd w:val="clear" w:color="auto" w:fill="FFFFFF"/>
+        <w:spacing w:after="0" w:line="190" w:lineRule="atLeast"/>
+        <w:jc w:val="left"/>
+        <w:rPr>
+          <w:rFonts w:ascii="Consolas" w:eastAsia="Times New Roman" w:hAnsi="Consolas" w:cs="Times New Roman"/>
+          <w:color w:val="000000"/>
+          <w:sz w:val="20"/>
+          <w:szCs w:val="20"/>
+          <w:lang w:eastAsia="pl-PL"/>
+        </w:rPr>
+      </w:pPr>
+      <w:r>
+        <w:rPr>
+          <w:rFonts w:ascii="Consolas" w:eastAsia="Times New Roman" w:hAnsi="Consolas" w:cs="Times New Roman"/>
+          <w:color w:val="800000"/>
+          <w:sz w:val="20"/>
+          <w:szCs w:val="20"/>
+          <w:lang w:eastAsia="pl-PL"/>
+        </w:rPr>
+        <w:t>&lt;form</w:t>
+      </w:r>
+      <w:r>
+        <w:rPr>
+          <w:rFonts w:ascii="Consolas" w:eastAsia="Times New Roman" w:hAnsi="Consolas" w:cs="Times New Roman"/>
+          <w:color w:val="000000"/>
+          <w:sz w:val="20"/>
+          <w:szCs w:val="20"/>
+          <w:lang w:eastAsia="pl-PL"/>
+        </w:rPr>
+        <w:t> </w:t>
+      </w:r>
+      <w:r>
+        <w:rPr>
+          <w:rFonts w:ascii="Consolas" w:eastAsia="Times New Roman" w:hAnsi="Consolas" w:cs="Times New Roman"/>
+          <w:color w:val="FF0000"/>
+          <w:sz w:val="20"/>
+          <w:szCs w:val="20"/>
+          <w:lang w:eastAsia="pl-PL"/>
+        </w:rPr>
+        <w:t>action</w:t>
+      </w:r>
+      <w:r>
+        <w:rPr>
+          <w:rFonts w:ascii="Consolas" w:eastAsia="Times New Roman" w:hAnsi="Consolas" w:cs="Times New Roman"/>
+          <w:color w:val="000000"/>
+          <w:sz w:val="20"/>
+          <w:szCs w:val="20"/>
+          <w:lang w:eastAsia="pl-PL"/>
+        </w:rPr>
+        <w:t> = </w:t>
+      </w:r>
+      <w:r>
+        <w:rPr>
+          <w:rFonts w:ascii="Consolas" w:eastAsia="Times New Roman" w:hAnsi="Consolas" w:cs="Times New Roman"/>
+          <w:color w:val="0000FF"/>
+          <w:sz w:val="20"/>
+          <w:szCs w:val="20"/>
+          <w:lang w:eastAsia="pl-PL"/>
+        </w:rPr>
+        <w:t>"http://localhost:5000/upload"</w:t>
+      </w:r>
+      <w:r>
+        <w:rPr>
+          <w:rFonts w:ascii="Consolas" w:eastAsia="Times New Roman" w:hAnsi="Consolas" w:cs="Times New Roman"/>
+          <w:color w:val="000000"/>
+          <w:sz w:val="20"/>
+          <w:szCs w:val="20"/>
+          <w:lang w:eastAsia="pl-PL"/>
+        </w:rPr>
+        <w:t> </w:t>
+      </w:r>
+      <w:r>
+        <w:rPr>
+          <w:rFonts w:ascii="Consolas" w:eastAsia="Times New Roman" w:hAnsi="Consolas" w:cs="Times New Roman"/>
+          <w:color w:val="FF0000"/>
+          <w:sz w:val="20"/>
+          <w:szCs w:val="20"/>
+          <w:lang w:eastAsia="pl-PL"/>
+        </w:rPr>
+        <w:t>method</w:t>
+      </w:r>
+      <w:r>
+        <w:rPr>
+          <w:rFonts w:ascii="Consolas" w:eastAsia="Times New Roman" w:hAnsi="Consolas" w:cs="Times New Roman"/>
+          <w:color w:val="000000"/>
+          <w:sz w:val="20"/>
+          <w:szCs w:val="20"/>
+          <w:lang w:eastAsia="pl-PL"/>
+        </w:rPr>
+        <w:t> = </w:t>
+      </w:r>
+      <w:r>
+        <w:rPr>
+          <w:rFonts w:ascii="Consolas" w:eastAsia="Times New Roman" w:hAnsi="Consolas" w:cs="Times New Roman"/>
+          <w:color w:val="0000FF"/>
+          <w:sz w:val="20"/>
+          <w:szCs w:val="20"/>
+          <w:lang w:eastAsia="pl-PL"/>
+        </w:rPr>
+        <w:t>"POST"</w:t>
+      </w:r>
+      <w:r>
+        <w:rPr>
+          <w:rFonts w:ascii="Consolas" w:eastAsia="Times New Roman" w:hAnsi="Consolas" w:cs="Times New Roman"/>
+          <w:color w:val="000000"/>
+          <w:sz w:val="20"/>
+          <w:szCs w:val="20"/>
+          <w:lang w:eastAsia="pl-PL"/>
+        </w:rPr>
+        <w:t> </w:t>
+      </w:r>
+      <w:r>
+        <w:rPr>
+          <w:rFonts w:ascii="Consolas" w:eastAsia="Times New Roman" w:hAnsi="Consolas" w:cs="Times New Roman"/>
+          <w:color w:val="FF0000"/>
+          <w:sz w:val="20"/>
+          <w:szCs w:val="20"/>
+          <w:lang w:eastAsia="pl-PL"/>
+        </w:rPr>
+        <w:t>enctype</w:t>
+      </w:r>
+      <w:r>
+        <w:rPr>
+          <w:rFonts w:ascii="Consolas" w:eastAsia="Times New Roman" w:hAnsi="Consolas" w:cs="Times New Roman"/>
+          <w:color w:val="000000"/>
+          <w:sz w:val="20"/>
+          <w:szCs w:val="20"/>
+          <w:lang w:eastAsia="pl-PL"/>
+        </w:rPr>
+        <w:t> = </w:t>
+      </w:r>
+      <w:r>
+        <w:rPr>
+          <w:rFonts w:ascii="Consolas" w:eastAsia="Times New Roman" w:hAnsi="Consolas" w:cs="Times New Roman"/>
+          <w:color w:val="0000FF"/>
+          <w:sz w:val="20"/>
+          <w:szCs w:val="20"/>
+          <w:lang w:eastAsia="pl-PL"/>
+        </w:rPr>
+        <w:t>"multipart/form-data"</w:t>
+      </w:r>
+      <w:r>
+        <w:rPr>
+          <w:rFonts w:ascii="Consolas" w:eastAsia="Times New Roman" w:hAnsi="Consolas" w:cs="Times New Roman"/>
+          <w:color w:val="800000"/>
+          <w:sz w:val="20"/>
+          <w:szCs w:val="20"/>
+          <w:lang w:eastAsia="pl-PL"/>
+        </w:rPr>
+        <w:t>&gt;</w:t>
+      </w:r>
+    </w:p>
+    <w:p>
+      <w:pPr>
+        <w:pBdr>
+          <w:top w:val="single" w:sz="4" w:space="1" w:color="auto"/>
+          <w:left w:val="single" w:sz="4" w:space="4" w:color="auto"/>
+          <w:bottom w:val="single" w:sz="4" w:space="1" w:color="auto"/>
+          <w:right w:val="single" w:sz="4" w:space="4" w:color="auto"/>
+        </w:pBdr>
+        <w:shd w:val="clear" w:color="auto" w:fill="FFFFFF"/>
+        <w:spacing w:after="0" w:line="190" w:lineRule="atLeast"/>
+        <w:jc w:val="left"/>
+        <w:rPr>
+          <w:rFonts w:ascii="Consolas" w:eastAsia="Times New Roman" w:hAnsi="Consolas" w:cs="Times New Roman"/>
+          <w:color w:val="000000"/>
+          <w:sz w:val="20"/>
+          <w:szCs w:val="20"/>
+          <w:lang w:eastAsia="pl-PL"/>
+        </w:rPr>
+      </w:pPr>
+      <w:r>
+        <w:rPr>
+          <w:rFonts w:ascii="Consolas" w:eastAsia="Times New Roman" w:hAnsi="Consolas" w:cs="Times New Roman"/>
+          <w:color w:val="000000"/>
+          <w:sz w:val="20"/>
+          <w:szCs w:val="20"/>
+          <w:lang w:eastAsia="pl-PL"/>
+        </w:rPr>
+        <w:t>    </w:t>
+      </w:r>
+      <w:r>
+        <w:rPr>
+          <w:rFonts w:ascii="Consolas" w:eastAsia="Times New Roman" w:hAnsi="Consolas" w:cs="Times New Roman"/>
+          <w:color w:val="800000"/>
+          <w:sz w:val="20"/>
+          <w:szCs w:val="20"/>
+          <w:lang w:eastAsia="pl-PL"/>
+        </w:rPr>
+        <w:t>&lt;input</w:t>
+      </w:r>
+      <w:r>
+        <w:rPr>
+          <w:rFonts w:ascii="Consolas" w:eastAsia="Times New Roman" w:hAnsi="Consolas" w:cs="Times New Roman"/>
+          <w:color w:val="000000"/>
+          <w:sz w:val="20"/>
+          <w:szCs w:val="20"/>
+          <w:lang w:eastAsia="pl-PL"/>
+        </w:rPr>
+        <w:t> </w:t>
+      </w:r>
+      <w:r>
+        <w:rPr>
+          <w:rFonts w:ascii="Consolas" w:eastAsia="Times New Roman" w:hAnsi="Consolas" w:cs="Times New Roman"/>
+          <w:color w:val="FF0000"/>
+          <w:sz w:val="20"/>
+          <w:szCs w:val="20"/>
+          <w:lang w:eastAsia="pl-PL"/>
+        </w:rPr>
+        <w:t>class</w:t>
+      </w:r>
+      <w:r>
+        <w:rPr>
+          <w:rFonts w:ascii="Consolas" w:eastAsia="Times New Roman" w:hAnsi="Consolas" w:cs="Times New Roman"/>
+          <w:color w:val="000000"/>
+          <w:sz w:val="20"/>
+          <w:szCs w:val="20"/>
+          <w:lang w:eastAsia="pl-PL"/>
+        </w:rPr>
+        <w:t>=</w:t>
+      </w:r>
+      <w:r>
+        <w:rPr>
+          <w:rFonts w:ascii="Consolas" w:eastAsia="Times New Roman" w:hAnsi="Consolas" w:cs="Times New Roman"/>
+          <w:color w:val="0000FF"/>
+          <w:sz w:val="20"/>
+          <w:szCs w:val="20"/>
+          <w:lang w:eastAsia="pl-PL"/>
+        </w:rPr>
+        <w:t>"form-control-file"</w:t>
+      </w:r>
+      <w:r>
+        <w:rPr>
+          <w:rFonts w:ascii="Consolas" w:eastAsia="Times New Roman" w:hAnsi="Consolas" w:cs="Times New Roman"/>
+          <w:color w:val="000000"/>
+          <w:sz w:val="20"/>
+          <w:szCs w:val="20"/>
+          <w:lang w:eastAsia="pl-PL"/>
+        </w:rPr>
+        <w:t> </w:t>
+      </w:r>
+      <w:r>
+        <w:rPr>
+          <w:rFonts w:ascii="Consolas" w:eastAsia="Times New Roman" w:hAnsi="Consolas" w:cs="Times New Roman"/>
+          <w:color w:val="FF0000"/>
+          <w:sz w:val="20"/>
+          <w:szCs w:val="20"/>
+          <w:lang w:eastAsia="pl-PL"/>
+        </w:rPr>
+        <w:t>id</w:t>
+      </w:r>
+      <w:r>
+        <w:rPr>
+          <w:rFonts w:ascii="Consolas" w:eastAsia="Times New Roman" w:hAnsi="Consolas" w:cs="Times New Roman"/>
+          <w:color w:val="000000"/>
+          <w:sz w:val="20"/>
+          <w:szCs w:val="20"/>
+          <w:lang w:eastAsia="pl-PL"/>
+        </w:rPr>
+        <w:t> = </w:t>
+      </w:r>
+      <w:r>
+        <w:rPr>
+          <w:rFonts w:ascii="Consolas" w:eastAsia="Times New Roman" w:hAnsi="Consolas" w:cs="Times New Roman"/>
+          <w:color w:val="0000FF"/>
+          <w:sz w:val="20"/>
+          <w:szCs w:val="20"/>
+          <w:lang w:eastAsia="pl-PL"/>
+        </w:rPr>
+        <w:t>"fileInput"</w:t>
+      </w:r>
+      <w:r>
+        <w:rPr>
+          <w:rFonts w:ascii="Consolas" w:eastAsia="Times New Roman" w:hAnsi="Consolas" w:cs="Times New Roman"/>
+          <w:color w:val="000000"/>
+          <w:sz w:val="20"/>
+          <w:szCs w:val="20"/>
+          <w:lang w:eastAsia="pl-PL"/>
+        </w:rPr>
+        <w:t> </w:t>
+      </w:r>
+      <w:r>
+        <w:rPr>
+          <w:rFonts w:ascii="Consolas" w:eastAsia="Times New Roman" w:hAnsi="Consolas" w:cs="Times New Roman"/>
+          <w:color w:val="FF0000"/>
+          <w:sz w:val="20"/>
+          <w:szCs w:val="20"/>
+          <w:lang w:eastAsia="pl-PL"/>
+        </w:rPr>
+        <w:t>type</w:t>
+      </w:r>
+      <w:r>
+        <w:rPr>
+          <w:rFonts w:ascii="Consolas" w:eastAsia="Times New Roman" w:hAnsi="Consolas" w:cs="Times New Roman"/>
+          <w:color w:val="000000"/>
+          <w:sz w:val="20"/>
+          <w:szCs w:val="20"/>
+          <w:lang w:eastAsia="pl-PL"/>
+        </w:rPr>
+        <w:t> = </w:t>
+      </w:r>
+      <w:r>
+        <w:rPr>
+          <w:rFonts w:ascii="Consolas" w:eastAsia="Times New Roman" w:hAnsi="Consolas" w:cs="Times New Roman"/>
+          <w:color w:val="0000FF"/>
+          <w:sz w:val="20"/>
+          <w:szCs w:val="20"/>
+          <w:lang w:eastAsia="pl-PL"/>
+        </w:rPr>
+        <w:t>"file"</w:t>
+      </w:r>
+      <w:r>
+        <w:rPr>
+          <w:rFonts w:ascii="Consolas" w:eastAsia="Times New Roman" w:hAnsi="Consolas" w:cs="Times New Roman"/>
+          <w:color w:val="000000"/>
+          <w:sz w:val="20"/>
+          <w:szCs w:val="20"/>
+          <w:lang w:eastAsia="pl-PL"/>
+        </w:rPr>
+        <w:t> </w:t>
+      </w:r>
+      <w:r>
+        <w:rPr>
+          <w:rFonts w:ascii="Consolas" w:eastAsia="Times New Roman" w:hAnsi="Consolas" w:cs="Times New Roman"/>
+          <w:color w:val="FF0000"/>
+          <w:sz w:val="20"/>
+          <w:szCs w:val="20"/>
+          <w:lang w:eastAsia="pl-PL"/>
+        </w:rPr>
+        <w:t>name</w:t>
+      </w:r>
+      <w:r>
+        <w:rPr>
+          <w:rFonts w:ascii="Consolas" w:eastAsia="Times New Roman" w:hAnsi="Consolas" w:cs="Times New Roman"/>
+          <w:color w:val="000000"/>
+          <w:sz w:val="20"/>
+          <w:szCs w:val="20"/>
+          <w:lang w:eastAsia="pl-PL"/>
+        </w:rPr>
+        <w:t> = </w:t>
+      </w:r>
+      <w:r>
+        <w:rPr>
+          <w:rFonts w:ascii="Consolas" w:eastAsia="Times New Roman" w:hAnsi="Consolas" w:cs="Times New Roman"/>
+          <w:color w:val="0000FF"/>
+          <w:sz w:val="20"/>
+          <w:szCs w:val="20"/>
+          <w:lang w:eastAsia="pl-PL"/>
+        </w:rPr>
+        <w:t>"file"</w:t>
+      </w:r>
+      <w:r>
+        <w:rPr>
+          <w:rFonts w:ascii="Consolas" w:eastAsia="Times New Roman" w:hAnsi="Consolas" w:cs="Times New Roman"/>
+          <w:color w:val="000000"/>
+          <w:sz w:val="20"/>
+          <w:szCs w:val="20"/>
+          <w:lang w:eastAsia="pl-PL"/>
+        </w:rPr>
+        <w:t> </w:t>
+      </w:r>
+      <w:r>
+        <w:rPr>
+          <w:rFonts w:ascii="Consolas" w:eastAsia="Times New Roman" w:hAnsi="Consolas" w:cs="Times New Roman"/>
+          <w:color w:val="FF0000"/>
+          <w:sz w:val="20"/>
+          <w:szCs w:val="20"/>
+          <w:lang w:eastAsia="pl-PL"/>
+        </w:rPr>
+        <w:t>accept</w:t>
+      </w:r>
+      <w:r>
+        <w:rPr>
+          <w:rFonts w:ascii="Consolas" w:eastAsia="Times New Roman" w:hAnsi="Consolas" w:cs="Times New Roman"/>
+          <w:color w:val="000000"/>
+          <w:sz w:val="20"/>
+          <w:szCs w:val="20"/>
+          <w:lang w:eastAsia="pl-PL"/>
+        </w:rPr>
+        <w:t> = </w:t>
+      </w:r>
+      <w:r>
+        <w:rPr>
+          <w:rFonts w:ascii="Consolas" w:eastAsia="Times New Roman" w:hAnsi="Consolas" w:cs="Times New Roman"/>
+          <w:color w:val="0000FF"/>
+          <w:sz w:val="20"/>
+          <w:szCs w:val="20"/>
+          <w:lang w:eastAsia="pl-PL"/>
+        </w:rPr>
+        <w:t>".csv"</w:t>
+      </w:r>
+      <w:r>
+        <w:rPr>
+          <w:rFonts w:ascii="Consolas" w:eastAsia="Times New Roman" w:hAnsi="Consolas" w:cs="Times New Roman"/>
+          <w:color w:val="000000"/>
+          <w:sz w:val="20"/>
+          <w:szCs w:val="20"/>
+          <w:lang w:eastAsia="pl-PL"/>
+        </w:rPr>
+        <w:t>/ </w:t>
+      </w:r>
+      <w:r>
+        <w:rPr>
+          <w:rFonts w:ascii="Consolas" w:eastAsia="Times New Roman" w:hAnsi="Consolas" w:cs="Times New Roman"/>
+          <w:color w:val="FF0000"/>
+          <w:sz w:val="20"/>
+          <w:szCs w:val="20"/>
+          <w:lang w:eastAsia="pl-PL"/>
+        </w:rPr>
+        <w:t>style</w:t>
+      </w:r>
+      <w:r>
+        <w:rPr>
+          <w:rFonts w:ascii="Consolas" w:eastAsia="Times New Roman" w:hAnsi="Consolas" w:cs="Times New Roman"/>
+          <w:color w:val="000000"/>
+          <w:sz w:val="20"/>
+          <w:szCs w:val="20"/>
+          <w:lang w:eastAsia="pl-PL"/>
+        </w:rPr>
+        <w:t>=</w:t>
+      </w:r>
+      <w:r>
+        <w:rPr>
+          <w:rFonts w:ascii="Consolas" w:eastAsia="Times New Roman" w:hAnsi="Consolas" w:cs="Times New Roman"/>
+          <w:color w:val="0000FF"/>
+          <w:sz w:val="20"/>
+          <w:szCs w:val="20"/>
+          <w:lang w:eastAsia="pl-PL"/>
+        </w:rPr>
+        <w:t>'width:30em'</w:t>
+      </w:r>
+      <w:r>
+        <w:rPr>
+          <w:rFonts w:ascii="Consolas" w:eastAsia="Times New Roman" w:hAnsi="Consolas" w:cs="Times New Roman"/>
+          <w:color w:val="800000"/>
+          <w:sz w:val="20"/>
+          <w:szCs w:val="20"/>
+          <w:lang w:eastAsia="pl-PL"/>
+        </w:rPr>
+        <w:t>&gt;</w:t>
+      </w:r>
+    </w:p>
+    <w:p>
+      <w:pPr>
+        <w:pBdr>
+          <w:top w:val="single" w:sz="4" w:space="1" w:color="auto"/>
+          <w:left w:val="single" w:sz="4" w:space="4" w:color="auto"/>
+          <w:bottom w:val="single" w:sz="4" w:space="1" w:color="auto"/>
+          <w:right w:val="single" w:sz="4" w:space="4" w:color="auto"/>
+        </w:pBdr>
+        <w:shd w:val="clear" w:color="auto" w:fill="FFFFFF"/>
+        <w:spacing w:after="0" w:line="190" w:lineRule="atLeast"/>
+        <w:jc w:val="left"/>
+        <w:rPr>
+          <w:rFonts w:ascii="Consolas" w:eastAsia="Times New Roman" w:hAnsi="Consolas" w:cs="Times New Roman"/>
+          <w:color w:val="000000"/>
+          <w:sz w:val="20"/>
+          <w:szCs w:val="20"/>
+          <w:lang w:eastAsia="pl-PL"/>
+        </w:rPr>
+      </w:pPr>
+      <w:r>
+        <w:rPr>
+          <w:rFonts w:ascii="Consolas" w:eastAsia="Times New Roman" w:hAnsi="Consolas" w:cs="Times New Roman"/>
+          <w:color w:val="000000"/>
+          <w:sz w:val="20"/>
+          <w:szCs w:val="20"/>
+          <w:lang w:eastAsia="pl-PL"/>
+        </w:rPr>
+        <w:t>    </w:t>
+      </w:r>
+      <w:r>
+        <w:rPr>
+          <w:rFonts w:ascii="Consolas" w:eastAsia="Times New Roman" w:hAnsi="Consolas" w:cs="Times New Roman"/>
+          <w:color w:val="800000"/>
+          <w:sz w:val="20"/>
+          <w:szCs w:val="20"/>
+          <w:lang w:eastAsia="pl-PL"/>
+        </w:rPr>
+        <w:t>&lt;input</w:t>
+      </w:r>
+      <w:r>
+        <w:rPr>
+          <w:rFonts w:ascii="Consolas" w:eastAsia="Times New Roman" w:hAnsi="Consolas" w:cs="Times New Roman"/>
+          <w:color w:val="000000"/>
+          <w:sz w:val="20"/>
+          <w:szCs w:val="20"/>
+          <w:lang w:eastAsia="pl-PL"/>
+        </w:rPr>
+        <w:t> </w:t>
+      </w:r>
+      <w:r>
+        <w:rPr>
+          <w:rFonts w:ascii="Consolas" w:eastAsia="Times New Roman" w:hAnsi="Consolas" w:cs="Times New Roman"/>
+          <w:color w:val="FF0000"/>
+          <w:sz w:val="20"/>
+          <w:szCs w:val="20"/>
+          <w:lang w:eastAsia="pl-PL"/>
+        </w:rPr>
+        <w:t>class</w:t>
+      </w:r>
+      <w:r>
+        <w:rPr>
+          <w:rFonts w:ascii="Consolas" w:eastAsia="Times New Roman" w:hAnsi="Consolas" w:cs="Times New Roman"/>
+          <w:color w:val="000000"/>
+          <w:sz w:val="20"/>
+          <w:szCs w:val="20"/>
+          <w:lang w:eastAsia="pl-PL"/>
+        </w:rPr>
+        <w:t>=</w:t>
+      </w:r>
+      <w:r>
+        <w:rPr>
+          <w:rFonts w:ascii="Consolas" w:eastAsia="Times New Roman" w:hAnsi="Consolas" w:cs="Times New Roman"/>
+          <w:color w:val="0000FF"/>
+          <w:sz w:val="20"/>
+          <w:szCs w:val="20"/>
+          <w:lang w:eastAsia="pl-PL"/>
+        </w:rPr>
+        <w:t>"form-control mt-3 btn-info"</w:t>
+      </w:r>
+      <w:r>
+        <w:rPr>
+          <w:rFonts w:ascii="Consolas" w:eastAsia="Times New Roman" w:hAnsi="Consolas" w:cs="Times New Roman"/>
+          <w:color w:val="000000"/>
+          <w:sz w:val="20"/>
+          <w:szCs w:val="20"/>
+          <w:lang w:eastAsia="pl-PL"/>
+        </w:rPr>
+        <w:t> </w:t>
+      </w:r>
+      <w:r>
+        <w:rPr>
+          <w:rFonts w:ascii="Consolas" w:eastAsia="Times New Roman" w:hAnsi="Consolas" w:cs="Times New Roman"/>
+          <w:color w:val="FF0000"/>
+          <w:sz w:val="20"/>
+          <w:szCs w:val="20"/>
+          <w:lang w:eastAsia="pl-PL"/>
+        </w:rPr>
+        <w:t>id</w:t>
+      </w:r>
+      <w:r>
+        <w:rPr>
+          <w:rFonts w:ascii="Consolas" w:eastAsia="Times New Roman" w:hAnsi="Consolas" w:cs="Times New Roman"/>
+          <w:color w:val="000000"/>
+          <w:sz w:val="20"/>
+          <w:szCs w:val="20"/>
+          <w:lang w:eastAsia="pl-PL"/>
+        </w:rPr>
+        <w:t> = </w:t>
+      </w:r>
+      <w:r>
+        <w:rPr>
+          <w:rFonts w:ascii="Consolas" w:eastAsia="Times New Roman" w:hAnsi="Consolas" w:cs="Times New Roman"/>
+          <w:color w:val="0000FF"/>
+          <w:sz w:val="20"/>
+          <w:szCs w:val="20"/>
+          <w:lang w:eastAsia="pl-PL"/>
+        </w:rPr>
+        <w:t>"submitFile"</w:t>
+      </w:r>
+      <w:r>
+        <w:rPr>
+          <w:rFonts w:ascii="Consolas" w:eastAsia="Times New Roman" w:hAnsi="Consolas" w:cs="Times New Roman"/>
+          <w:color w:val="000000"/>
+          <w:sz w:val="20"/>
+          <w:szCs w:val="20"/>
+          <w:lang w:eastAsia="pl-PL"/>
+        </w:rPr>
+        <w:t> </w:t>
+      </w:r>
+      <w:r>
+        <w:rPr>
+          <w:rFonts w:ascii="Consolas" w:eastAsia="Times New Roman" w:hAnsi="Consolas" w:cs="Times New Roman"/>
+          <w:color w:val="FF0000"/>
+          <w:sz w:val="20"/>
+          <w:szCs w:val="20"/>
+          <w:lang w:eastAsia="pl-PL"/>
+        </w:rPr>
+        <w:t>type</w:t>
+      </w:r>
+      <w:r>
+        <w:rPr>
+          <w:rFonts w:ascii="Consolas" w:eastAsia="Times New Roman" w:hAnsi="Consolas" w:cs="Times New Roman"/>
+          <w:color w:val="000000"/>
+          <w:sz w:val="20"/>
+          <w:szCs w:val="20"/>
+          <w:lang w:eastAsia="pl-PL"/>
+        </w:rPr>
+        <w:t> = </w:t>
+      </w:r>
+      <w:r>
+        <w:rPr>
+          <w:rFonts w:ascii="Consolas" w:eastAsia="Times New Roman" w:hAnsi="Consolas" w:cs="Times New Roman"/>
+          <w:color w:val="0000FF"/>
+          <w:sz w:val="20"/>
+          <w:szCs w:val="20"/>
+          <w:lang w:eastAsia="pl-PL"/>
+        </w:rPr>
+        <w:t>"submit"</w:t>
+      </w:r>
+      <w:r>
+        <w:rPr>
+          <w:rFonts w:ascii="Consolas" w:eastAsia="Times New Roman" w:hAnsi="Consolas" w:cs="Times New Roman"/>
+          <w:color w:val="000000"/>
+          <w:sz w:val="20"/>
+          <w:szCs w:val="20"/>
+          <w:lang w:eastAsia="pl-PL"/>
+        </w:rPr>
+        <w:t>/ </w:t>
+      </w:r>
+      <w:r>
+        <w:rPr>
+          <w:rFonts w:ascii="Consolas" w:eastAsia="Times New Roman" w:hAnsi="Consolas" w:cs="Times New Roman"/>
+          <w:color w:val="FF0000"/>
+          <w:sz w:val="20"/>
+          <w:szCs w:val="20"/>
+          <w:lang w:eastAsia="pl-PL"/>
+        </w:rPr>
+        <w:t>disabled</w:t>
+      </w:r>
+      <w:r>
+        <w:rPr>
+          <w:rFonts w:ascii="Consolas" w:eastAsia="Times New Roman" w:hAnsi="Consolas" w:cs="Times New Roman"/>
+          <w:color w:val="800000"/>
+          <w:sz w:val="20"/>
+          <w:szCs w:val="20"/>
+          <w:lang w:eastAsia="pl-PL"/>
+        </w:rPr>
+        <w:t>&gt;</w:t>
+      </w:r>
+    </w:p>
+    <w:p>
+      <w:pPr>
+        <w:pBdr>
+          <w:top w:val="single" w:sz="4" w:space="1" w:color="auto"/>
+          <w:left w:val="single" w:sz="4" w:space="4" w:color="auto"/>
+          <w:bottom w:val="single" w:sz="4" w:space="1" w:color="auto"/>
+          <w:right w:val="single" w:sz="4" w:space="4" w:color="auto"/>
+        </w:pBdr>
+        <w:shd w:val="clear" w:color="auto" w:fill="FFFFFF"/>
+        <w:spacing w:after="0" w:line="190" w:lineRule="atLeast"/>
+        <w:jc w:val="left"/>
+        <w:rPr>
+          <w:rFonts w:ascii="Consolas" w:eastAsia="Times New Roman" w:hAnsi="Consolas" w:cs="Times New Roman"/>
+          <w:color w:val="000000"/>
+          <w:sz w:val="20"/>
+          <w:szCs w:val="20"/>
+          <w:lang w:eastAsia="pl-PL"/>
+        </w:rPr>
+      </w:pPr>
+      <w:r>
+        <w:rPr>
+          <w:rFonts w:ascii="Consolas" w:eastAsia="Times New Roman" w:hAnsi="Consolas" w:cs="Times New Roman"/>
+          <w:color w:val="800000"/>
+          <w:sz w:val="20"/>
+          <w:szCs w:val="20"/>
+          <w:lang w:eastAsia="pl-PL"/>
+        </w:rPr>
+        <w:t>&lt;/form&gt;</w:t>
+      </w:r>
+    </w:p>
+    <w:p>
+      <w:pPr>
+        <w:pBdr>
+          <w:top w:val="single" w:sz="4" w:space="1" w:color="auto"/>
+          <w:left w:val="single" w:sz="4" w:space="4" w:color="auto"/>
+          <w:bottom w:val="single" w:sz="4" w:space="1" w:color="auto"/>
+          <w:right w:val="single" w:sz="4" w:space="4" w:color="auto"/>
+        </w:pBdr>
+        <w:shd w:val="clear" w:color="auto" w:fill="FFFFFF"/>
+        <w:spacing w:after="0" w:line="190" w:lineRule="atLeast"/>
+        <w:jc w:val="left"/>
+        <w:rPr>
+          <w:rFonts w:ascii="Consolas" w:eastAsia="Times New Roman" w:hAnsi="Consolas" w:cs="Times New Roman"/>
+          <w:color w:val="000000"/>
+          <w:sz w:val="20"/>
+          <w:szCs w:val="20"/>
+          <w:lang w:eastAsia="pl-PL"/>
+        </w:rPr>
+      </w:pPr>
+    </w:p>
+    <w:p>
+      <w:pPr>
+        <w:pBdr>
+          <w:top w:val="single" w:sz="4" w:space="1" w:color="auto"/>
+          <w:left w:val="single" w:sz="4" w:space="4" w:color="auto"/>
+          <w:bottom w:val="single" w:sz="4" w:space="1" w:color="auto"/>
+          <w:right w:val="single" w:sz="4" w:space="4" w:color="auto"/>
+        </w:pBdr>
+        <w:shd w:val="clear" w:color="auto" w:fill="FFFFFF"/>
+        <w:spacing w:after="0" w:line="190" w:lineRule="atLeast"/>
+        <w:jc w:val="left"/>
+        <w:rPr>
+          <w:rFonts w:ascii="Consolas" w:eastAsia="Times New Roman" w:hAnsi="Consolas" w:cs="Times New Roman"/>
+          <w:color w:val="000000"/>
+          <w:sz w:val="20"/>
+          <w:szCs w:val="20"/>
+          <w:lang w:eastAsia="pl-PL"/>
+        </w:rPr>
+      </w:pPr>
+      <w:r>
+        <w:rPr>
+          <w:rFonts w:ascii="Consolas" w:eastAsia="Times New Roman" w:hAnsi="Consolas" w:cs="Times New Roman"/>
+          <w:color w:val="008000"/>
+          <w:sz w:val="20"/>
+          <w:szCs w:val="20"/>
+          <w:lang w:eastAsia="pl-PL"/>
+        </w:rPr>
+        <w:t>&lt;!-- JS script, that prevents pressing upload, where there is no file choosen --&gt;</w:t>
+      </w:r>
+    </w:p>
+    <w:p>
+      <w:pPr>
+        <w:pBdr>
+          <w:top w:val="single" w:sz="4" w:space="1" w:color="auto"/>
+          <w:left w:val="single" w:sz="4" w:space="4" w:color="auto"/>
+          <w:bottom w:val="single" w:sz="4" w:space="1" w:color="auto"/>
+          <w:right w:val="single" w:sz="4" w:space="4" w:color="auto"/>
+        </w:pBdr>
+        <w:shd w:val="clear" w:color="auto" w:fill="FFFFFF"/>
+        <w:spacing w:after="0" w:line="190" w:lineRule="atLeast"/>
+        <w:jc w:val="left"/>
+        <w:rPr>
+          <w:rFonts w:ascii="Consolas" w:eastAsia="Times New Roman" w:hAnsi="Consolas" w:cs="Times New Roman"/>
+          <w:color w:val="000000"/>
+          <w:sz w:val="20"/>
+          <w:szCs w:val="20"/>
+          <w:lang w:eastAsia="pl-PL"/>
+        </w:rPr>
+      </w:pPr>
+      <w:r>
+        <w:rPr>
+          <w:rFonts w:ascii="Consolas" w:eastAsia="Times New Roman" w:hAnsi="Consolas" w:cs="Times New Roman"/>
+          <w:color w:val="800000"/>
+          <w:sz w:val="20"/>
+          <w:szCs w:val="20"/>
+          <w:lang w:eastAsia="pl-PL"/>
+        </w:rPr>
+        <w:t>&lt;script&gt;</w:t>
+      </w:r>
+    </w:p>
+    <w:p>
+      <w:pPr>
+        <w:pBdr>
+          <w:top w:val="single" w:sz="4" w:space="1" w:color="auto"/>
+          <w:left w:val="single" w:sz="4" w:space="4" w:color="auto"/>
+          <w:bottom w:val="single" w:sz="4" w:space="1" w:color="auto"/>
+          <w:right w:val="single" w:sz="4" w:space="4" w:color="auto"/>
+        </w:pBdr>
+        <w:shd w:val="clear" w:color="auto" w:fill="FFFFFF"/>
+        <w:spacing w:after="0" w:line="190" w:lineRule="atLeast"/>
+        <w:jc w:val="left"/>
+        <w:rPr>
+          <w:rFonts w:ascii="Consolas" w:eastAsia="Times New Roman" w:hAnsi="Consolas" w:cs="Times New Roman"/>
+          <w:color w:val="000000"/>
+          <w:sz w:val="20"/>
+          <w:szCs w:val="20"/>
+          <w:lang w:eastAsia="pl-PL"/>
+        </w:rPr>
+      </w:pPr>
+      <w:r>
+        <w:rPr>
+          <w:rFonts w:ascii="Consolas" w:eastAsia="Times New Roman" w:hAnsi="Consolas" w:cs="Times New Roman"/>
+          <w:color w:val="000000"/>
+          <w:sz w:val="20"/>
+          <w:szCs w:val="20"/>
+          <w:lang w:eastAsia="pl-PL"/>
+        </w:rPr>
+        <w:t>    </w:t>
+      </w:r>
+      <w:r>
+        <w:rPr>
+          <w:rFonts w:ascii="Consolas" w:eastAsia="Times New Roman" w:hAnsi="Consolas" w:cs="Times New Roman"/>
+          <w:color w:val="001080"/>
+          <w:sz w:val="20"/>
+          <w:szCs w:val="20"/>
+          <w:lang w:eastAsia="pl-PL"/>
+        </w:rPr>
+        <w:t>document</w:t>
+      </w:r>
+      <w:r>
+        <w:rPr>
+          <w:rFonts w:ascii="Consolas" w:eastAsia="Times New Roman" w:hAnsi="Consolas" w:cs="Times New Roman"/>
+          <w:color w:val="000000"/>
+          <w:sz w:val="20"/>
+          <w:szCs w:val="20"/>
+          <w:lang w:eastAsia="pl-PL"/>
+        </w:rPr>
+        <w:t>.</w:t>
+      </w:r>
+      <w:r>
+        <w:rPr>
+          <w:rFonts w:ascii="Consolas" w:eastAsia="Times New Roman" w:hAnsi="Consolas" w:cs="Times New Roman"/>
+          <w:color w:val="795E26"/>
+          <w:sz w:val="20"/>
+          <w:szCs w:val="20"/>
+          <w:lang w:eastAsia="pl-PL"/>
+        </w:rPr>
+        <w:t>getElementById</w:t>
+      </w:r>
+      <w:r>
+        <w:rPr>
+          <w:rFonts w:ascii="Consolas" w:eastAsia="Times New Roman" w:hAnsi="Consolas" w:cs="Times New Roman"/>
+          <w:color w:val="000000"/>
+          <w:sz w:val="20"/>
+          <w:szCs w:val="20"/>
+          <w:lang w:eastAsia="pl-PL"/>
+        </w:rPr>
+        <w:t>(</w:t>
+      </w:r>
+      <w:r>
+        <w:rPr>
+          <w:rFonts w:ascii="Consolas" w:eastAsia="Times New Roman" w:hAnsi="Consolas" w:cs="Times New Roman"/>
+          <w:color w:val="A31515"/>
+          <w:sz w:val="20"/>
+          <w:szCs w:val="20"/>
+          <w:lang w:eastAsia="pl-PL"/>
+        </w:rPr>
+        <w:t>"fileInput"</w:t>
+      </w:r>
+      <w:r>
+        <w:rPr>
+          <w:rFonts w:ascii="Consolas" w:eastAsia="Times New Roman" w:hAnsi="Consolas" w:cs="Times New Roman"/>
+          <w:color w:val="000000"/>
+          <w:sz w:val="20"/>
+          <w:szCs w:val="20"/>
+          <w:lang w:eastAsia="pl-PL"/>
+        </w:rPr>
+        <w:t>).</w:t>
+      </w:r>
+      <w:r>
+        <w:rPr>
+          <w:rFonts w:ascii="Consolas" w:eastAsia="Times New Roman" w:hAnsi="Consolas" w:cs="Times New Roman"/>
+          <w:color w:val="795E26"/>
+          <w:sz w:val="20"/>
+          <w:szCs w:val="20"/>
+          <w:lang w:eastAsia="pl-PL"/>
+        </w:rPr>
+        <w:t>onchange</w:t>
+      </w:r>
+      <w:r>
+        <w:rPr>
+          <w:rFonts w:ascii="Consolas" w:eastAsia="Times New Roman" w:hAnsi="Consolas" w:cs="Times New Roman"/>
+          <w:color w:val="000000"/>
+          <w:sz w:val="20"/>
+          <w:szCs w:val="20"/>
+          <w:lang w:eastAsia="pl-PL"/>
+        </w:rPr>
+        <w:t> = </w:t>
+      </w:r>
+      <w:r>
+        <w:rPr>
+          <w:rFonts w:ascii="Consolas" w:eastAsia="Times New Roman" w:hAnsi="Consolas" w:cs="Times New Roman"/>
+          <w:color w:val="0000FF"/>
+          <w:sz w:val="20"/>
+          <w:szCs w:val="20"/>
+          <w:lang w:eastAsia="pl-PL"/>
+        </w:rPr>
+        <w:t>function</w:t>
+      </w:r>
+      <w:r>
+        <w:rPr>
+          <w:rFonts w:ascii="Consolas" w:eastAsia="Times New Roman" w:hAnsi="Consolas" w:cs="Times New Roman"/>
+          <w:color w:val="000000"/>
+          <w:sz w:val="20"/>
+          <w:szCs w:val="20"/>
+          <w:lang w:eastAsia="pl-PL"/>
+        </w:rPr>
+        <w:t>() {</w:t>
+      </w:r>
+    </w:p>
+    <w:p>
+      <w:pPr>
+        <w:pBdr>
+          <w:top w:val="single" w:sz="4" w:space="1" w:color="auto"/>
+          <w:left w:val="single" w:sz="4" w:space="4" w:color="auto"/>
+          <w:bottom w:val="single" w:sz="4" w:space="1" w:color="auto"/>
+          <w:right w:val="single" w:sz="4" w:space="4" w:color="auto"/>
+        </w:pBdr>
+        <w:shd w:val="clear" w:color="auto" w:fill="FFFFFF"/>
+        <w:spacing w:after="0" w:line="190" w:lineRule="atLeast"/>
+        <w:jc w:val="left"/>
+        <w:rPr>
+          <w:rFonts w:ascii="Consolas" w:eastAsia="Times New Roman" w:hAnsi="Consolas" w:cs="Times New Roman"/>
+          <w:color w:val="000000"/>
+          <w:sz w:val="20"/>
+          <w:szCs w:val="20"/>
+          <w:lang w:eastAsia="pl-PL"/>
+        </w:rPr>
+      </w:pPr>
+      <w:r>
+        <w:rPr>
+          <w:rFonts w:ascii="Consolas" w:eastAsia="Times New Roman" w:hAnsi="Consolas" w:cs="Times New Roman"/>
+          <w:color w:val="000000"/>
+          <w:sz w:val="20"/>
+          <w:szCs w:val="20"/>
+          <w:lang w:eastAsia="pl-PL"/>
+        </w:rPr>
+        <w:t>        </w:t>
+      </w:r>
+      <w:r>
+        <w:rPr>
+          <w:rFonts w:ascii="Consolas" w:eastAsia="Times New Roman" w:hAnsi="Consolas" w:cs="Times New Roman"/>
+          <w:color w:val="AF00DB"/>
+          <w:sz w:val="20"/>
+          <w:szCs w:val="20"/>
+          <w:lang w:eastAsia="pl-PL"/>
+        </w:rPr>
+        <w:t>if</w:t>
+      </w:r>
+      <w:r>
+        <w:rPr>
+          <w:rFonts w:ascii="Consolas" w:eastAsia="Times New Roman" w:hAnsi="Consolas" w:cs="Times New Roman"/>
+          <w:color w:val="000000"/>
+          <w:sz w:val="20"/>
+          <w:szCs w:val="20"/>
+          <w:lang w:eastAsia="pl-PL"/>
+        </w:rPr>
+        <w:t>(</w:t>
+      </w:r>
+      <w:r>
+        <w:rPr>
+          <w:rFonts w:ascii="Consolas" w:eastAsia="Times New Roman" w:hAnsi="Consolas" w:cs="Times New Roman"/>
+          <w:color w:val="0000FF"/>
+          <w:sz w:val="20"/>
+          <w:szCs w:val="20"/>
+          <w:lang w:eastAsia="pl-PL"/>
+        </w:rPr>
+        <w:t>this</w:t>
+      </w:r>
+      <w:r>
+        <w:rPr>
+          <w:rFonts w:ascii="Consolas" w:eastAsia="Times New Roman" w:hAnsi="Consolas" w:cs="Times New Roman"/>
+          <w:color w:val="000000"/>
+          <w:sz w:val="20"/>
+          <w:szCs w:val="20"/>
+          <w:lang w:eastAsia="pl-PL"/>
+        </w:rPr>
+        <w:t>.</w:t>
+      </w:r>
+      <w:r>
+        <w:rPr>
+          <w:rFonts w:ascii="Consolas" w:eastAsia="Times New Roman" w:hAnsi="Consolas" w:cs="Times New Roman"/>
+          <w:color w:val="001080"/>
+          <w:sz w:val="20"/>
+          <w:szCs w:val="20"/>
+          <w:lang w:eastAsia="pl-PL"/>
+        </w:rPr>
+        <w:t>value</w:t>
+      </w:r>
+      <w:r>
+        <w:rPr>
+          <w:rFonts w:ascii="Consolas" w:eastAsia="Times New Roman" w:hAnsi="Consolas" w:cs="Times New Roman"/>
+          <w:color w:val="000000"/>
+          <w:sz w:val="20"/>
+          <w:szCs w:val="20"/>
+          <w:lang w:eastAsia="pl-PL"/>
+        </w:rPr>
+        <w:t>) {</w:t>
+      </w:r>
+    </w:p>
+    <w:p>
+      <w:pPr>
+        <w:pBdr>
+          <w:top w:val="single" w:sz="4" w:space="1" w:color="auto"/>
+          <w:left w:val="single" w:sz="4" w:space="4" w:color="auto"/>
+          <w:bottom w:val="single" w:sz="4" w:space="1" w:color="auto"/>
+          <w:right w:val="single" w:sz="4" w:space="4" w:color="auto"/>
+        </w:pBdr>
+        <w:shd w:val="clear" w:color="auto" w:fill="FFFFFF"/>
+        <w:spacing w:after="0" w:line="190" w:lineRule="atLeast"/>
+        <w:jc w:val="left"/>
+        <w:rPr>
+          <w:rFonts w:ascii="Consolas" w:eastAsia="Times New Roman" w:hAnsi="Consolas" w:cs="Times New Roman"/>
+          <w:color w:val="000000"/>
+          <w:sz w:val="20"/>
+          <w:szCs w:val="20"/>
+          <w:lang w:eastAsia="pl-PL"/>
+        </w:rPr>
+      </w:pPr>
+      <w:r>
+        <w:rPr>
+          <w:rFonts w:ascii="Consolas" w:eastAsia="Times New Roman" w:hAnsi="Consolas" w:cs="Times New Roman"/>
+          <w:color w:val="000000"/>
+          <w:sz w:val="20"/>
+          <w:szCs w:val="20"/>
+          <w:lang w:eastAsia="pl-PL"/>
+        </w:rPr>
+        <w:t>            </w:t>
+      </w:r>
+      <w:r>
+        <w:rPr>
+          <w:rFonts w:ascii="Consolas" w:eastAsia="Times New Roman" w:hAnsi="Consolas" w:cs="Times New Roman"/>
+          <w:color w:val="001080"/>
+          <w:sz w:val="20"/>
+          <w:szCs w:val="20"/>
+          <w:lang w:eastAsia="pl-PL"/>
+        </w:rPr>
+        <w:t>document</w:t>
+      </w:r>
+      <w:r>
+        <w:rPr>
+          <w:rFonts w:ascii="Consolas" w:eastAsia="Times New Roman" w:hAnsi="Consolas" w:cs="Times New Roman"/>
+          <w:color w:val="000000"/>
+          <w:sz w:val="20"/>
+          <w:szCs w:val="20"/>
+          <w:lang w:eastAsia="pl-PL"/>
+        </w:rPr>
+        <w:t>.</w:t>
+      </w:r>
+      <w:r>
+        <w:rPr>
+          <w:rFonts w:ascii="Consolas" w:eastAsia="Times New Roman" w:hAnsi="Consolas" w:cs="Times New Roman"/>
+          <w:color w:val="795E26"/>
+          <w:sz w:val="20"/>
+          <w:szCs w:val="20"/>
+          <w:lang w:eastAsia="pl-PL"/>
+        </w:rPr>
+        <w:t>getElementById</w:t>
+      </w:r>
+      <w:r>
+        <w:rPr>
+          <w:rFonts w:ascii="Consolas" w:eastAsia="Times New Roman" w:hAnsi="Consolas" w:cs="Times New Roman"/>
+          <w:color w:val="000000"/>
+          <w:sz w:val="20"/>
+          <w:szCs w:val="20"/>
+          <w:lang w:eastAsia="pl-PL"/>
+        </w:rPr>
+        <w:t>(</w:t>
+      </w:r>
+      <w:r>
+        <w:rPr>
+          <w:rFonts w:ascii="Consolas" w:eastAsia="Times New Roman" w:hAnsi="Consolas" w:cs="Times New Roman"/>
+          <w:color w:val="A31515"/>
+          <w:sz w:val="20"/>
+          <w:szCs w:val="20"/>
+          <w:lang w:eastAsia="pl-PL"/>
+        </w:rPr>
+        <w:t>"submitFile"</w:t>
+      </w:r>
+      <w:r>
+        <w:rPr>
+          <w:rFonts w:ascii="Consolas" w:eastAsia="Times New Roman" w:hAnsi="Consolas" w:cs="Times New Roman"/>
+          <w:color w:val="000000"/>
+          <w:sz w:val="20"/>
+          <w:szCs w:val="20"/>
+          <w:lang w:eastAsia="pl-PL"/>
+        </w:rPr>
+        <w:t>).</w:t>
+      </w:r>
+      <w:r>
+        <w:rPr>
+          <w:rFonts w:ascii="Consolas" w:eastAsia="Times New Roman" w:hAnsi="Consolas" w:cs="Times New Roman"/>
+          <w:color w:val="001080"/>
+          <w:sz w:val="20"/>
+          <w:szCs w:val="20"/>
+          <w:lang w:eastAsia="pl-PL"/>
+        </w:rPr>
+        <w:t>disabled</w:t>
+      </w:r>
+      <w:r>
+        <w:rPr>
+          <w:rFonts w:ascii="Consolas" w:eastAsia="Times New Roman" w:hAnsi="Consolas" w:cs="Times New Roman"/>
+          <w:color w:val="000000"/>
+          <w:sz w:val="20"/>
+          <w:szCs w:val="20"/>
+          <w:lang w:eastAsia="pl-PL"/>
+        </w:rPr>
+        <w:t> = </w:t>
+      </w:r>
+      <w:r>
+        <w:rPr>
+          <w:rFonts w:ascii="Consolas" w:eastAsia="Times New Roman" w:hAnsi="Consolas" w:cs="Times New Roman"/>
+          <w:color w:val="0000FF"/>
+          <w:sz w:val="20"/>
+          <w:szCs w:val="20"/>
+          <w:lang w:eastAsia="pl-PL"/>
+        </w:rPr>
+        <w:t>false</w:t>
+      </w:r>
+      <w:r>
+        <w:rPr>
+          <w:rFonts w:ascii="Consolas" w:eastAsia="Times New Roman" w:hAnsi="Consolas" w:cs="Times New Roman"/>
+          <w:color w:val="000000"/>
+          <w:sz w:val="20"/>
+          <w:szCs w:val="20"/>
+          <w:lang w:eastAsia="pl-PL"/>
+        </w:rPr>
+        <w:t>; </w:t>
+      </w:r>
+    </w:p>
+    <w:p>
+      <w:pPr>
+        <w:pBdr>
+          <w:top w:val="single" w:sz="4" w:space="1" w:color="auto"/>
+          <w:left w:val="single" w:sz="4" w:space="4" w:color="auto"/>
+          <w:bottom w:val="single" w:sz="4" w:space="1" w:color="auto"/>
+          <w:right w:val="single" w:sz="4" w:space="4" w:color="auto"/>
+        </w:pBdr>
+        <w:shd w:val="clear" w:color="auto" w:fill="FFFFFF"/>
+        <w:spacing w:after="0" w:line="190" w:lineRule="atLeast"/>
+        <w:jc w:val="left"/>
+        <w:rPr>
+          <w:rFonts w:ascii="Consolas" w:eastAsia="Times New Roman" w:hAnsi="Consolas" w:cs="Times New Roman"/>
+          <w:color w:val="000000"/>
+          <w:sz w:val="20"/>
+          <w:szCs w:val="20"/>
+          <w:lang w:eastAsia="pl-PL"/>
+        </w:rPr>
+      </w:pPr>
+      <w:r>
+        <w:rPr>
+          <w:rFonts w:ascii="Consolas" w:eastAsia="Times New Roman" w:hAnsi="Consolas" w:cs="Times New Roman"/>
+          <w:color w:val="000000"/>
+          <w:sz w:val="20"/>
+          <w:szCs w:val="20"/>
+          <w:lang w:eastAsia="pl-PL"/>
+        </w:rPr>
+        <w:t>        }  </w:t>
+      </w:r>
+    </w:p>
+    <w:p>
+      <w:pPr>
+        <w:pBdr>
+          <w:top w:val="single" w:sz="4" w:space="1" w:color="auto"/>
+          <w:left w:val="single" w:sz="4" w:space="4" w:color="auto"/>
+          <w:bottom w:val="single" w:sz="4" w:space="1" w:color="auto"/>
+          <w:right w:val="single" w:sz="4" w:space="4" w:color="auto"/>
+        </w:pBdr>
+        <w:shd w:val="clear" w:color="auto" w:fill="FFFFFF"/>
+        <w:spacing w:after="0" w:line="190" w:lineRule="atLeast"/>
+        <w:jc w:val="left"/>
+        <w:rPr>
+          <w:rFonts w:ascii="Consolas" w:eastAsia="Times New Roman" w:hAnsi="Consolas" w:cs="Times New Roman"/>
+          <w:color w:val="000000"/>
+          <w:sz w:val="20"/>
+          <w:szCs w:val="20"/>
+          <w:lang w:eastAsia="pl-PL"/>
+        </w:rPr>
+      </w:pPr>
+      <w:r>
+        <w:rPr>
+          <w:rFonts w:ascii="Consolas" w:eastAsia="Times New Roman" w:hAnsi="Consolas" w:cs="Times New Roman"/>
+          <w:color w:val="000000"/>
+          <w:sz w:val="20"/>
+          <w:szCs w:val="20"/>
+          <w:lang w:eastAsia="pl-PL"/>
+        </w:rPr>
+        <w:t>    }</w:t>
+      </w:r>
+    </w:p>
+    <w:p>
+      <w:pPr>
+        <w:pBdr>
+          <w:top w:val="single" w:sz="4" w:space="1" w:color="auto"/>
+          <w:left w:val="single" w:sz="4" w:space="4" w:color="auto"/>
+          <w:bottom w:val="single" w:sz="4" w:space="1" w:color="auto"/>
+          <w:right w:val="single" w:sz="4" w:space="4" w:color="auto"/>
+        </w:pBdr>
+        <w:shd w:val="clear" w:color="auto" w:fill="FFFFFF"/>
+        <w:spacing w:after="0" w:line="190" w:lineRule="atLeast"/>
+        <w:jc w:val="left"/>
+        <w:rPr>
+          <w:rFonts w:ascii="Consolas" w:eastAsia="Times New Roman" w:hAnsi="Consolas" w:cs="Times New Roman"/>
+          <w:color w:val="000000"/>
+          <w:sz w:val="20"/>
+          <w:szCs w:val="20"/>
+          <w:lang w:eastAsia="pl-PL"/>
+        </w:rPr>
+      </w:pPr>
+      <w:r>
+        <w:rPr>
+          <w:rFonts w:ascii="Consolas" w:eastAsia="Times New Roman" w:hAnsi="Consolas" w:cs="Times New Roman"/>
+          <w:color w:val="800000"/>
+          <w:sz w:val="20"/>
+          <w:szCs w:val="20"/>
+          <w:lang w:eastAsia="pl-PL"/>
+        </w:rPr>
+        <w:t>&lt;/script&gt;</w:t>
       </w:r>
     </w:p>
     <w:p>
@@ -27658,21 +29103,38 @@
         </w:tabs>
         <w:jc w:val="center"/>
         <w:rPr>
-          <w:rFonts w:ascii="Arial Narrow" w:hAnsi="Arial Narrow" w:cs="Times New Roman"/>
-          <w:b/>
-          <w:sz w:val="28"/>
-          <w:szCs w:val="28"/>
-        </w:rPr>
-      </w:pPr>
-      <w:r>
-        <w:rPr>
-          <w:rFonts w:ascii="Arial Narrow" w:hAnsi="Arial Narrow" w:cs="Times New Roman"/>
-          <w:b/>
-          <w:sz w:val="28"/>
-          <w:szCs w:val="28"/>
-        </w:rPr>
-        <w:lastRenderedPageBreak/>
-        <w:t>LITERATURA</w:t>
+          <w:rFonts w:ascii="Times New Roman" w:hAnsi="Times New Roman" w:cs="Times New Roman"/>
+          <w:i/>
+          <w:sz w:val="24"/>
+          <w:szCs w:val="24"/>
+        </w:rPr>
+      </w:pPr>
+      <w:r>
+        <w:rPr>
+          <w:rFonts w:ascii="Times New Roman" w:hAnsi="Times New Roman" w:cs="Times New Roman"/>
+          <w:i/>
+          <w:sz w:val="24"/>
+          <w:szCs w:val="24"/>
+        </w:rPr>
+        <w:t>Listing 2. Implementacja fo</w:t>
+      </w:r>
+      <w:r>
+        <w:rPr>
+          <w:rFonts w:ascii="Times New Roman" w:hAnsi="Times New Roman" w:cs="Times New Roman"/>
+          <w:i/>
+          <w:sz w:val="24"/>
+          <w:szCs w:val="24"/>
+        </w:rPr>
+        <w:t>r</w:t>
+      </w:r>
+      <w:r>
+        <w:rPr>
+          <w:rFonts w:ascii="Times New Roman" w:hAnsi="Times New Roman" w:cs="Times New Roman"/>
+          <w:i/>
+          <w:sz w:val="24"/>
+          <w:szCs w:val="24"/>
+        </w:rPr>
+        <w:t>mularza do przesyłania pliku</w:t>
       </w:r>
     </w:p>
     <w:p>
@@ -27683,12 +29145,3159 @@
           <w:tab w:val="left" w:pos="7230"/>
         </w:tabs>
         <w:rPr>
+          <w:rFonts w:ascii="Times New Roman" w:hAnsi="Times New Roman" w:cs="Times New Roman"/>
+          <w:sz w:val="24"/>
+          <w:szCs w:val="24"/>
+        </w:rPr>
+      </w:pPr>
+      <w:r>
+        <w:rPr>
+          <w:rFonts w:ascii="Times New Roman" w:hAnsi="Times New Roman" w:cs="Times New Roman"/>
+          <w:sz w:val="24"/>
+          <w:szCs w:val="24"/>
+        </w:rPr>
+        <w:tab/>
+        <w:t xml:space="preserve">Formularz został stworzony z wykorzystaniem znaczników </w:t>
+      </w:r>
+      <w:r>
+        <w:rPr>
+          <w:rFonts w:ascii="Consolas" w:hAnsi="Consolas" w:cs="Times New Roman"/>
+          <w:sz w:val="24"/>
+          <w:szCs w:val="24"/>
+        </w:rPr>
+        <w:t>form</w:t>
+      </w:r>
+      <w:r>
+        <w:rPr>
+          <w:rFonts w:ascii="Times New Roman" w:hAnsi="Times New Roman" w:cs="Times New Roman"/>
+          <w:sz w:val="24"/>
+          <w:szCs w:val="24"/>
+        </w:rPr>
+        <w:t xml:space="preserve">. W parametrze </w:t>
+      </w:r>
+      <w:r>
+        <w:rPr>
+          <w:rFonts w:ascii="Consolas" w:hAnsi="Consolas" w:cs="Times New Roman"/>
+          <w:sz w:val="24"/>
+          <w:szCs w:val="24"/>
+        </w:rPr>
+        <w:t>action</w:t>
+      </w:r>
+      <w:r>
+        <w:rPr>
+          <w:rFonts w:ascii="Times New Roman" w:hAnsi="Times New Roman" w:cs="Times New Roman"/>
+          <w:sz w:val="24"/>
+          <w:szCs w:val="24"/>
+        </w:rPr>
+        <w:t xml:space="preserve"> zdefiniowany zos</w:t>
+      </w:r>
+      <w:r>
+        <w:rPr>
+          <w:rFonts w:ascii="Times New Roman" w:hAnsi="Times New Roman" w:cs="Times New Roman"/>
+          <w:sz w:val="24"/>
+          <w:szCs w:val="24"/>
+        </w:rPr>
+        <w:t>t</w:t>
+      </w:r>
+      <w:r>
+        <w:rPr>
+          <w:rFonts w:ascii="Times New Roman" w:hAnsi="Times New Roman" w:cs="Times New Roman"/>
+          <w:sz w:val="24"/>
+          <w:szCs w:val="24"/>
+        </w:rPr>
+        <w:t>ał adres, pod który mają zostać przesłane dane (w tym przypadku plik)</w:t>
+      </w:r>
+      <w:r>
+        <w:rPr>
+          <w:rFonts w:ascii="Times New Roman" w:hAnsi="Times New Roman" w:cs="Times New Roman"/>
+          <w:sz w:val="24"/>
+          <w:szCs w:val="24"/>
+        </w:rPr>
+        <w:t xml:space="preserve"> po naciśnięciu przycisku „Prześlij”, przez użytkownika.</w:t>
+      </w:r>
+      <w:r>
+        <w:rPr>
+          <w:rFonts w:ascii="Times New Roman" w:hAnsi="Times New Roman" w:cs="Times New Roman"/>
+          <w:sz w:val="24"/>
+          <w:szCs w:val="24"/>
+        </w:rPr>
+        <w:t xml:space="preserve"> Formularz składa się z dwóch znaczników. Pierwszy z nich, z klasą </w:t>
+      </w:r>
+      <w:r>
+        <w:rPr>
+          <w:rFonts w:ascii="Consolas" w:hAnsi="Consolas" w:cs="Times New Roman"/>
+          <w:sz w:val="24"/>
+          <w:szCs w:val="24"/>
+        </w:rPr>
+        <w:t xml:space="preserve">form-control-file </w:t>
+      </w:r>
+      <w:r>
+        <w:rPr>
+          <w:rFonts w:ascii="Times New Roman" w:hAnsi="Times New Roman" w:cs="Times New Roman"/>
+          <w:sz w:val="24"/>
+          <w:szCs w:val="24"/>
+        </w:rPr>
+        <w:t>odpowiada</w:t>
+      </w:r>
+      <w:r>
+        <w:rPr>
+          <w:rFonts w:ascii="Times New Roman" w:hAnsi="Times New Roman" w:cs="Times New Roman"/>
+          <w:sz w:val="24"/>
+          <w:szCs w:val="24"/>
+        </w:rPr>
+        <w:t xml:space="preserve"> za przycisk „Wybierz plik”. Dzięki ustawieniu w tym znaczniku parametru </w:t>
+      </w:r>
+      <w:r>
+        <w:rPr>
+          <w:rFonts w:ascii="Consolas" w:hAnsi="Consolas" w:cs="Times New Roman"/>
+          <w:sz w:val="24"/>
+          <w:szCs w:val="24"/>
+        </w:rPr>
+        <w:t>accept</w:t>
+      </w:r>
+      <w:r>
+        <w:rPr>
+          <w:rFonts w:ascii="Times New Roman" w:hAnsi="Times New Roman" w:cs="Times New Roman"/>
+          <w:sz w:val="24"/>
+          <w:szCs w:val="24"/>
+        </w:rPr>
+        <w:t xml:space="preserve"> jako „.csv” formularz może przyjmować jedynie pliki z rozszerzeniem</w:t>
+      </w:r>
+      <w:r>
+        <w:rPr>
+          <w:rFonts w:ascii="Times New Roman" w:hAnsi="Times New Roman" w:cs="Times New Roman"/>
+          <w:sz w:val="24"/>
+          <w:szCs w:val="24"/>
+        </w:rPr>
+        <w:t xml:space="preserve"> CSV</w:t>
+      </w:r>
+      <w:r>
+        <w:rPr>
+          <w:rFonts w:ascii="Times New Roman" w:hAnsi="Times New Roman" w:cs="Times New Roman"/>
+          <w:sz w:val="24"/>
+          <w:szCs w:val="24"/>
+        </w:rPr>
+        <w:t>. D</w:t>
+      </w:r>
+      <w:r>
+        <w:rPr>
+          <w:rFonts w:ascii="Times New Roman" w:hAnsi="Times New Roman" w:cs="Times New Roman"/>
+          <w:sz w:val="24"/>
+          <w:szCs w:val="24"/>
+        </w:rPr>
+        <w:t xml:space="preserve">rugi z nich, typu </w:t>
+      </w:r>
+      <w:r>
+        <w:rPr>
+          <w:rFonts w:ascii="Consolas" w:hAnsi="Consolas" w:cs="Times New Roman"/>
+          <w:sz w:val="24"/>
+          <w:szCs w:val="24"/>
+        </w:rPr>
+        <w:t>submit</w:t>
+      </w:r>
+      <w:r>
+        <w:rPr>
+          <w:rFonts w:ascii="Times New Roman" w:hAnsi="Times New Roman" w:cs="Times New Roman"/>
+          <w:sz w:val="24"/>
+          <w:szCs w:val="24"/>
+        </w:rPr>
+        <w:t xml:space="preserve"> reprezentuje w interfejsie przycisk „Prześlij”. Poniżej formularza znajduje się krótki skrypt w języku JavaScript, który</w:t>
+      </w:r>
+      <w:r>
+        <w:rPr>
+          <w:rFonts w:ascii="Times New Roman" w:hAnsi="Times New Roman" w:cs="Times New Roman"/>
+          <w:sz w:val="24"/>
+          <w:szCs w:val="24"/>
+        </w:rPr>
+        <w:t xml:space="preserve"> uniemożliwia użytkownikowi naciśnięcie przycisku „Prześlij” w przypadku, gdy nie został przez niego wybrany żaden plik.</w:t>
+      </w:r>
+    </w:p>
+    <w:p>
+      <w:pPr>
+        <w:tabs>
+          <w:tab w:val="left" w:pos="709"/>
+          <w:tab w:val="left" w:pos="2608"/>
+          <w:tab w:val="left" w:pos="7230"/>
+        </w:tabs>
+        <w:rPr>
+          <w:rFonts w:ascii="Times New Roman" w:hAnsi="Times New Roman" w:cs="Times New Roman"/>
+          <w:sz w:val="24"/>
+          <w:szCs w:val="24"/>
+        </w:rPr>
+      </w:pPr>
+    </w:p>
+    <w:p>
+      <w:pPr>
+        <w:tabs>
+          <w:tab w:val="left" w:pos="709"/>
+          <w:tab w:val="left" w:pos="2608"/>
+          <w:tab w:val="left" w:pos="7230"/>
+        </w:tabs>
+        <w:rPr>
+          <w:rFonts w:ascii="Times New Roman" w:hAnsi="Times New Roman" w:cs="Times New Roman"/>
+          <w:sz w:val="24"/>
+          <w:szCs w:val="24"/>
+        </w:rPr>
+      </w:pPr>
+    </w:p>
+    <w:p>
+      <w:pPr>
+        <w:tabs>
+          <w:tab w:val="left" w:pos="709"/>
+          <w:tab w:val="left" w:pos="2608"/>
+          <w:tab w:val="left" w:pos="7230"/>
+        </w:tabs>
+        <w:rPr>
+          <w:rFonts w:ascii="Times New Roman" w:hAnsi="Times New Roman" w:cs="Times New Roman"/>
+          <w:sz w:val="24"/>
+          <w:szCs w:val="24"/>
+        </w:rPr>
+      </w:pPr>
+      <w:r>
+        <w:rPr>
+          <w:rFonts w:ascii="Times New Roman" w:hAnsi="Times New Roman" w:cs="Times New Roman"/>
+          <w:sz w:val="24"/>
+          <w:szCs w:val="24"/>
+        </w:rPr>
+        <w:lastRenderedPageBreak/>
+        <w:tab/>
+        <w:t>Zaimplementowany na stronie głównej formularz, prezentuje się następująco.</w:t>
+      </w:r>
+    </w:p>
+    <w:p>
+      <w:pPr>
+        <w:tabs>
+          <w:tab w:val="left" w:pos="709"/>
+          <w:tab w:val="left" w:pos="2608"/>
+          <w:tab w:val="left" w:pos="7230"/>
+        </w:tabs>
+        <w:rPr>
+          <w:rFonts w:ascii="Times New Roman" w:hAnsi="Times New Roman" w:cs="Times New Roman"/>
+          <w:sz w:val="24"/>
+          <w:szCs w:val="24"/>
+        </w:rPr>
+      </w:pPr>
+      <w:r>
+        <w:rPr>
+          <w:rFonts w:ascii="Times New Roman" w:hAnsi="Times New Roman" w:cs="Times New Roman"/>
+          <w:noProof/>
+          <w:sz w:val="24"/>
+          <w:szCs w:val="24"/>
+          <w:lang w:eastAsia="pl-PL"/>
+        </w:rPr>
+        <w:drawing>
+          <wp:inline distT="0" distB="0" distL="0" distR="0">
+            <wp:extent cx="5760720" cy="3240405"/>
+            <wp:effectExtent l="19050" t="0" r="0" b="0"/>
+            <wp:docPr id="25" name="Picture 24" descr="index.png"/>
+            <wp:cNvGraphicFramePr>
+              <a:graphicFrameLocks xmlns:a="http://schemas.openxmlformats.org/drawingml/2006/main" noChangeAspect="1"/>
+            </wp:cNvGraphicFramePr>
+            <a:graphic xmlns:a="http://schemas.openxmlformats.org/drawingml/2006/main">
+              <a:graphicData uri="http://schemas.openxmlformats.org/drawingml/2006/picture">
+                <pic:pic xmlns:pic="http://schemas.openxmlformats.org/drawingml/2006/picture">
+                  <pic:nvPicPr>
+                    <pic:cNvPr id="0" name="index.png"/>
+                    <pic:cNvPicPr/>
+                  </pic:nvPicPr>
+                  <pic:blipFill>
+                    <a:blip r:embed="rId31"/>
+                    <a:stretch>
+                      <a:fillRect/>
+                    </a:stretch>
+                  </pic:blipFill>
+                  <pic:spPr>
+                    <a:xfrm>
+                      <a:off x="0" y="0"/>
+                      <a:ext cx="5760720" cy="3240405"/>
+                    </a:xfrm>
+                    <a:prstGeom prst="rect">
+                      <a:avLst/>
+                    </a:prstGeom>
+                  </pic:spPr>
+                </pic:pic>
+              </a:graphicData>
+            </a:graphic>
+          </wp:inline>
+        </w:drawing>
+      </w:r>
+    </w:p>
+    <w:p>
+      <w:pPr>
+        <w:pStyle w:val="ListParagraph"/>
+        <w:tabs>
+          <w:tab w:val="left" w:pos="709"/>
+          <w:tab w:val="left" w:pos="2608"/>
+          <w:tab w:val="left" w:pos="7230"/>
+        </w:tabs>
+        <w:jc w:val="center"/>
+        <w:rPr>
+          <w:rFonts w:ascii="Times New Roman" w:hAnsi="Times New Roman" w:cs="Times New Roman"/>
+          <w:i/>
+          <w:sz w:val="24"/>
+          <w:szCs w:val="24"/>
+        </w:rPr>
+      </w:pPr>
+      <w:r>
+        <w:rPr>
+          <w:rFonts w:ascii="Times New Roman" w:hAnsi="Times New Roman" w:cs="Times New Roman"/>
+          <w:i/>
+          <w:sz w:val="24"/>
+          <w:szCs w:val="24"/>
+        </w:rPr>
+        <w:t>Rysunek 6.3 Widok strony głównej aplikacji</w:t>
+      </w:r>
+    </w:p>
+    <w:p>
+      <w:pPr>
+        <w:tabs>
+          <w:tab w:val="left" w:pos="709"/>
+          <w:tab w:val="left" w:pos="2608"/>
+          <w:tab w:val="left" w:pos="7230"/>
+        </w:tabs>
+        <w:rPr>
+          <w:rFonts w:ascii="Times New Roman" w:hAnsi="Times New Roman" w:cs="Times New Roman"/>
+          <w:sz w:val="24"/>
+          <w:szCs w:val="24"/>
+        </w:rPr>
+      </w:pPr>
+      <w:r>
+        <w:rPr>
+          <w:rFonts w:ascii="Times New Roman" w:hAnsi="Times New Roman" w:cs="Times New Roman"/>
+          <w:sz w:val="24"/>
+          <w:szCs w:val="24"/>
+        </w:rPr>
+        <w:t xml:space="preserve"> </w:t>
+      </w:r>
+      <w:r>
+        <w:rPr>
+          <w:rFonts w:ascii="Times New Roman" w:hAnsi="Times New Roman" w:cs="Times New Roman"/>
+          <w:sz w:val="24"/>
+          <w:szCs w:val="24"/>
+        </w:rPr>
+        <w:tab/>
+        <w:t xml:space="preserve">Po naciśnięciu przycisku „Prześlij” aplikacja wysyła wybrany przez użytkownika plik pod adres </w:t>
+      </w:r>
+      <w:r>
+        <w:rPr>
+          <w:rFonts w:ascii="Times New Roman" w:hAnsi="Times New Roman" w:cs="Times New Roman"/>
+          <w:b/>
+          <w:sz w:val="24"/>
+          <w:szCs w:val="24"/>
+        </w:rPr>
+        <w:t>localhost:5000/upload</w:t>
+      </w:r>
+      <w:r>
+        <w:rPr>
+          <w:rFonts w:ascii="Times New Roman" w:hAnsi="Times New Roman" w:cs="Times New Roman"/>
+          <w:sz w:val="24"/>
+          <w:szCs w:val="24"/>
+        </w:rPr>
+        <w:t xml:space="preserve"> metodą POST. W skrypcie </w:t>
+      </w:r>
+      <w:r>
+        <w:rPr>
+          <w:rFonts w:ascii="Times New Roman" w:hAnsi="Times New Roman" w:cs="Times New Roman"/>
+          <w:b/>
+          <w:sz w:val="24"/>
+          <w:szCs w:val="24"/>
+        </w:rPr>
+        <w:t>routes.py</w:t>
+      </w:r>
+      <w:r>
+        <w:rPr>
+          <w:rFonts w:ascii="Times New Roman" w:hAnsi="Times New Roman" w:cs="Times New Roman"/>
+          <w:sz w:val="24"/>
+          <w:szCs w:val="24"/>
+        </w:rPr>
+        <w:t xml:space="preserve"> znajduje się metoda</w:t>
+      </w:r>
+      <w:r>
+        <w:rPr>
+          <w:rFonts w:ascii="Times New Roman" w:hAnsi="Times New Roman" w:cs="Times New Roman"/>
+          <w:sz w:val="24"/>
+          <w:szCs w:val="24"/>
+        </w:rPr>
+        <w:t xml:space="preserve"> </w:t>
+      </w:r>
+      <w:r>
+        <w:rPr>
+          <w:rFonts w:ascii="Consolas" w:hAnsi="Consolas" w:cs="Times New Roman"/>
+          <w:sz w:val="24"/>
+          <w:szCs w:val="24"/>
+        </w:rPr>
+        <w:t>upload</w:t>
+      </w:r>
+      <w:r>
+        <w:rPr>
+          <w:rFonts w:ascii="Times New Roman" w:hAnsi="Times New Roman" w:cs="Times New Roman"/>
+          <w:sz w:val="24"/>
+          <w:szCs w:val="24"/>
+        </w:rPr>
+        <w:t>, która obsługuje żądania wysyłane pod wspomniany adres.</w:t>
+      </w:r>
+    </w:p>
+    <w:p>
+      <w:pPr>
+        <w:pBdr>
+          <w:top w:val="single" w:sz="4" w:space="1" w:color="auto"/>
+          <w:left w:val="single" w:sz="4" w:space="4" w:color="auto"/>
+          <w:bottom w:val="single" w:sz="4" w:space="1" w:color="auto"/>
+          <w:right w:val="single" w:sz="4" w:space="4" w:color="auto"/>
+        </w:pBdr>
+        <w:shd w:val="clear" w:color="auto" w:fill="FFFFFF"/>
+        <w:spacing w:after="0" w:line="219" w:lineRule="atLeast"/>
+        <w:jc w:val="left"/>
+        <w:rPr>
+          <w:rFonts w:ascii="Consolas" w:eastAsia="Times New Roman" w:hAnsi="Consolas" w:cs="Times New Roman"/>
+          <w:color w:val="000000"/>
+          <w:sz w:val="20"/>
+          <w:szCs w:val="20"/>
+          <w:lang w:eastAsia="pl-PL"/>
+        </w:rPr>
+      </w:pPr>
+      <w:r>
+        <w:rPr>
+          <w:rFonts w:ascii="Consolas" w:eastAsia="Times New Roman" w:hAnsi="Consolas" w:cs="Times New Roman"/>
+          <w:color w:val="795E26"/>
+          <w:sz w:val="20"/>
+          <w:szCs w:val="20"/>
+          <w:lang w:eastAsia="pl-PL"/>
+        </w:rPr>
+        <w:t>@</w:t>
+      </w:r>
+      <w:r>
+        <w:rPr>
+          <w:rFonts w:ascii="Consolas" w:eastAsia="Times New Roman" w:hAnsi="Consolas" w:cs="Times New Roman"/>
+          <w:color w:val="0070C1"/>
+          <w:sz w:val="20"/>
+          <w:szCs w:val="20"/>
+          <w:lang w:eastAsia="pl-PL"/>
+        </w:rPr>
+        <w:t>APP</w:t>
+      </w:r>
+      <w:r>
+        <w:rPr>
+          <w:rFonts w:ascii="Consolas" w:eastAsia="Times New Roman" w:hAnsi="Consolas" w:cs="Times New Roman"/>
+          <w:color w:val="795E26"/>
+          <w:sz w:val="20"/>
+          <w:szCs w:val="20"/>
+          <w:lang w:eastAsia="pl-PL"/>
+        </w:rPr>
+        <w:t>.route</w:t>
+      </w:r>
+      <w:r>
+        <w:rPr>
+          <w:rFonts w:ascii="Consolas" w:eastAsia="Times New Roman" w:hAnsi="Consolas" w:cs="Times New Roman"/>
+          <w:color w:val="000000"/>
+          <w:sz w:val="20"/>
+          <w:szCs w:val="20"/>
+          <w:lang w:eastAsia="pl-PL"/>
+        </w:rPr>
+        <w:t>(</w:t>
+      </w:r>
+      <w:r>
+        <w:rPr>
+          <w:rFonts w:ascii="Consolas" w:eastAsia="Times New Roman" w:hAnsi="Consolas" w:cs="Times New Roman"/>
+          <w:color w:val="A31515"/>
+          <w:sz w:val="20"/>
+          <w:szCs w:val="20"/>
+          <w:lang w:eastAsia="pl-PL"/>
+        </w:rPr>
+        <w:t>"/upload"</w:t>
+      </w:r>
+      <w:r>
+        <w:rPr>
+          <w:rFonts w:ascii="Consolas" w:eastAsia="Times New Roman" w:hAnsi="Consolas" w:cs="Times New Roman"/>
+          <w:color w:val="000000"/>
+          <w:sz w:val="20"/>
+          <w:szCs w:val="20"/>
+          <w:lang w:eastAsia="pl-PL"/>
+        </w:rPr>
+        <w:t>, </w:t>
+      </w:r>
+      <w:r>
+        <w:rPr>
+          <w:rFonts w:ascii="Consolas" w:eastAsia="Times New Roman" w:hAnsi="Consolas" w:cs="Times New Roman"/>
+          <w:color w:val="001080"/>
+          <w:sz w:val="20"/>
+          <w:szCs w:val="20"/>
+          <w:lang w:eastAsia="pl-PL"/>
+        </w:rPr>
+        <w:t>methods</w:t>
+      </w:r>
+      <w:r>
+        <w:rPr>
+          <w:rFonts w:ascii="Consolas" w:eastAsia="Times New Roman" w:hAnsi="Consolas" w:cs="Times New Roman"/>
+          <w:color w:val="000000"/>
+          <w:sz w:val="20"/>
+          <w:szCs w:val="20"/>
+          <w:lang w:eastAsia="pl-PL"/>
+        </w:rPr>
+        <w:t>=[</w:t>
+      </w:r>
+      <w:r>
+        <w:rPr>
+          <w:rFonts w:ascii="Consolas" w:eastAsia="Times New Roman" w:hAnsi="Consolas" w:cs="Times New Roman"/>
+          <w:color w:val="A31515"/>
+          <w:sz w:val="20"/>
+          <w:szCs w:val="20"/>
+          <w:lang w:eastAsia="pl-PL"/>
+        </w:rPr>
+        <w:t>"POST"</w:t>
+      </w:r>
+      <w:r>
+        <w:rPr>
+          <w:rFonts w:ascii="Consolas" w:eastAsia="Times New Roman" w:hAnsi="Consolas" w:cs="Times New Roman"/>
+          <w:color w:val="000000"/>
+          <w:sz w:val="20"/>
+          <w:szCs w:val="20"/>
+          <w:lang w:eastAsia="pl-PL"/>
+        </w:rPr>
+        <w:t>])</w:t>
+      </w:r>
+    </w:p>
+    <w:p>
+      <w:pPr>
+        <w:pBdr>
+          <w:top w:val="single" w:sz="4" w:space="1" w:color="auto"/>
+          <w:left w:val="single" w:sz="4" w:space="4" w:color="auto"/>
+          <w:bottom w:val="single" w:sz="4" w:space="1" w:color="auto"/>
+          <w:right w:val="single" w:sz="4" w:space="4" w:color="auto"/>
+        </w:pBdr>
+        <w:shd w:val="clear" w:color="auto" w:fill="FFFFFF"/>
+        <w:spacing w:after="0" w:line="219" w:lineRule="atLeast"/>
+        <w:jc w:val="left"/>
+        <w:rPr>
+          <w:rFonts w:ascii="Consolas" w:eastAsia="Times New Roman" w:hAnsi="Consolas" w:cs="Times New Roman"/>
+          <w:color w:val="000000"/>
+          <w:sz w:val="20"/>
+          <w:szCs w:val="20"/>
+          <w:lang w:eastAsia="pl-PL"/>
+        </w:rPr>
+      </w:pPr>
+      <w:r>
+        <w:rPr>
+          <w:rFonts w:ascii="Consolas" w:eastAsia="Times New Roman" w:hAnsi="Consolas" w:cs="Times New Roman"/>
+          <w:color w:val="0000FF"/>
+          <w:sz w:val="20"/>
+          <w:szCs w:val="20"/>
+          <w:lang w:eastAsia="pl-PL"/>
+        </w:rPr>
+        <w:t>def</w:t>
+      </w:r>
+      <w:r>
+        <w:rPr>
+          <w:rFonts w:ascii="Consolas" w:eastAsia="Times New Roman" w:hAnsi="Consolas" w:cs="Times New Roman"/>
+          <w:color w:val="000000"/>
+          <w:sz w:val="20"/>
+          <w:szCs w:val="20"/>
+          <w:lang w:eastAsia="pl-PL"/>
+        </w:rPr>
+        <w:t> </w:t>
+      </w:r>
+      <w:r>
+        <w:rPr>
+          <w:rFonts w:ascii="Consolas" w:eastAsia="Times New Roman" w:hAnsi="Consolas" w:cs="Times New Roman"/>
+          <w:color w:val="795E26"/>
+          <w:sz w:val="20"/>
+          <w:szCs w:val="20"/>
+          <w:lang w:eastAsia="pl-PL"/>
+        </w:rPr>
+        <w:t>upload</w:t>
+      </w:r>
+      <w:r>
+        <w:rPr>
+          <w:rFonts w:ascii="Consolas" w:eastAsia="Times New Roman" w:hAnsi="Consolas" w:cs="Times New Roman"/>
+          <w:color w:val="000000"/>
+          <w:sz w:val="20"/>
+          <w:szCs w:val="20"/>
+          <w:lang w:eastAsia="pl-PL"/>
+        </w:rPr>
+        <w:t>():</w:t>
+      </w:r>
+    </w:p>
+    <w:p>
+      <w:pPr>
+        <w:pBdr>
+          <w:top w:val="single" w:sz="4" w:space="1" w:color="auto"/>
+          <w:left w:val="single" w:sz="4" w:space="4" w:color="auto"/>
+          <w:bottom w:val="single" w:sz="4" w:space="1" w:color="auto"/>
+          <w:right w:val="single" w:sz="4" w:space="4" w:color="auto"/>
+        </w:pBdr>
+        <w:shd w:val="clear" w:color="auto" w:fill="FFFFFF"/>
+        <w:spacing w:after="0" w:line="219" w:lineRule="atLeast"/>
+        <w:jc w:val="left"/>
+        <w:rPr>
+          <w:rFonts w:ascii="Consolas" w:eastAsia="Times New Roman" w:hAnsi="Consolas" w:cs="Times New Roman"/>
+          <w:color w:val="000000"/>
+          <w:sz w:val="20"/>
+          <w:szCs w:val="20"/>
+          <w:lang w:eastAsia="pl-PL"/>
+        </w:rPr>
+      </w:pPr>
+      <w:r>
+        <w:rPr>
+          <w:rFonts w:ascii="Consolas" w:eastAsia="Times New Roman" w:hAnsi="Consolas" w:cs="Times New Roman"/>
+          <w:color w:val="000000"/>
+          <w:sz w:val="20"/>
+          <w:szCs w:val="20"/>
+          <w:lang w:eastAsia="pl-PL"/>
+        </w:rPr>
+        <w:t>    </w:t>
+      </w:r>
+      <w:r>
+        <w:rPr>
+          <w:rFonts w:ascii="Consolas" w:eastAsia="Times New Roman" w:hAnsi="Consolas" w:cs="Times New Roman"/>
+          <w:color w:val="A31515"/>
+          <w:sz w:val="20"/>
+          <w:szCs w:val="20"/>
+          <w:lang w:eastAsia="pl-PL"/>
+        </w:rPr>
+        <w:t>"""This route is called by file uploading form at home page.</w:t>
+      </w:r>
+    </w:p>
+    <w:p>
+      <w:pPr>
+        <w:pBdr>
+          <w:top w:val="single" w:sz="4" w:space="1" w:color="auto"/>
+          <w:left w:val="single" w:sz="4" w:space="4" w:color="auto"/>
+          <w:bottom w:val="single" w:sz="4" w:space="1" w:color="auto"/>
+          <w:right w:val="single" w:sz="4" w:space="4" w:color="auto"/>
+        </w:pBdr>
+        <w:shd w:val="clear" w:color="auto" w:fill="FFFFFF"/>
+        <w:spacing w:after="0" w:line="219" w:lineRule="atLeast"/>
+        <w:jc w:val="left"/>
+        <w:rPr>
+          <w:rFonts w:ascii="Consolas" w:eastAsia="Times New Roman" w:hAnsi="Consolas" w:cs="Times New Roman"/>
+          <w:color w:val="000000"/>
+          <w:sz w:val="20"/>
+          <w:szCs w:val="20"/>
+          <w:lang w:eastAsia="pl-PL"/>
+        </w:rPr>
+      </w:pPr>
+      <w:r>
+        <w:rPr>
+          <w:rFonts w:ascii="Consolas" w:eastAsia="Times New Roman" w:hAnsi="Consolas" w:cs="Times New Roman"/>
+          <w:color w:val="A31515"/>
+          <w:sz w:val="20"/>
+          <w:szCs w:val="20"/>
+          <w:lang w:eastAsia="pl-PL"/>
+        </w:rPr>
+        <w:t>    Calls method, that upload file sended by request to application server storage directory.</w:t>
+      </w:r>
+    </w:p>
+    <w:p>
+      <w:pPr>
+        <w:pBdr>
+          <w:top w:val="single" w:sz="4" w:space="1" w:color="auto"/>
+          <w:left w:val="single" w:sz="4" w:space="4" w:color="auto"/>
+          <w:bottom w:val="single" w:sz="4" w:space="1" w:color="auto"/>
+          <w:right w:val="single" w:sz="4" w:space="4" w:color="auto"/>
+        </w:pBdr>
+        <w:shd w:val="clear" w:color="auto" w:fill="FFFFFF"/>
+        <w:spacing w:after="0" w:line="219" w:lineRule="atLeast"/>
+        <w:jc w:val="left"/>
+        <w:rPr>
+          <w:rFonts w:ascii="Consolas" w:eastAsia="Times New Roman" w:hAnsi="Consolas" w:cs="Times New Roman"/>
+          <w:color w:val="000000"/>
+          <w:sz w:val="20"/>
+          <w:szCs w:val="20"/>
+          <w:lang w:eastAsia="pl-PL"/>
+        </w:rPr>
+      </w:pPr>
+      <w:r>
+        <w:rPr>
+          <w:rFonts w:ascii="Consolas" w:eastAsia="Times New Roman" w:hAnsi="Consolas" w:cs="Times New Roman"/>
+          <w:color w:val="A31515"/>
+          <w:sz w:val="20"/>
+          <w:szCs w:val="20"/>
+          <w:lang w:eastAsia="pl-PL"/>
+        </w:rPr>
+        <w:t>    After successful file uploading, this method redirects to 'analysis' endpoint.</w:t>
+      </w:r>
+    </w:p>
+    <w:p>
+      <w:pPr>
+        <w:pBdr>
+          <w:top w:val="single" w:sz="4" w:space="1" w:color="auto"/>
+          <w:left w:val="single" w:sz="4" w:space="4" w:color="auto"/>
+          <w:bottom w:val="single" w:sz="4" w:space="1" w:color="auto"/>
+          <w:right w:val="single" w:sz="4" w:space="4" w:color="auto"/>
+        </w:pBdr>
+        <w:shd w:val="clear" w:color="auto" w:fill="FFFFFF"/>
+        <w:spacing w:after="0" w:line="219" w:lineRule="atLeast"/>
+        <w:jc w:val="left"/>
+        <w:rPr>
+          <w:rFonts w:ascii="Consolas" w:eastAsia="Times New Roman" w:hAnsi="Consolas" w:cs="Times New Roman"/>
+          <w:color w:val="000000"/>
+          <w:sz w:val="20"/>
+          <w:szCs w:val="20"/>
+          <w:lang w:eastAsia="pl-PL"/>
+        </w:rPr>
+      </w:pPr>
+      <w:r>
+        <w:rPr>
+          <w:rFonts w:ascii="Consolas" w:eastAsia="Times New Roman" w:hAnsi="Consolas" w:cs="Times New Roman"/>
+          <w:color w:val="A31515"/>
+          <w:sz w:val="20"/>
+          <w:szCs w:val="20"/>
+          <w:lang w:eastAsia="pl-PL"/>
+        </w:rPr>
+        <w:t>    """</w:t>
+      </w:r>
+    </w:p>
+    <w:p>
+      <w:pPr>
+        <w:pBdr>
+          <w:top w:val="single" w:sz="4" w:space="1" w:color="auto"/>
+          <w:left w:val="single" w:sz="4" w:space="4" w:color="auto"/>
+          <w:bottom w:val="single" w:sz="4" w:space="1" w:color="auto"/>
+          <w:right w:val="single" w:sz="4" w:space="4" w:color="auto"/>
+        </w:pBdr>
+        <w:shd w:val="clear" w:color="auto" w:fill="FFFFFF"/>
+        <w:spacing w:after="0" w:line="219" w:lineRule="atLeast"/>
+        <w:jc w:val="left"/>
+        <w:rPr>
+          <w:rFonts w:ascii="Consolas" w:eastAsia="Times New Roman" w:hAnsi="Consolas" w:cs="Times New Roman"/>
+          <w:color w:val="000000"/>
+          <w:sz w:val="20"/>
+          <w:szCs w:val="20"/>
+          <w:lang w:eastAsia="pl-PL"/>
+        </w:rPr>
+      </w:pPr>
+    </w:p>
+    <w:p>
+      <w:pPr>
+        <w:pBdr>
+          <w:top w:val="single" w:sz="4" w:space="1" w:color="auto"/>
+          <w:left w:val="single" w:sz="4" w:space="4" w:color="auto"/>
+          <w:bottom w:val="single" w:sz="4" w:space="1" w:color="auto"/>
+          <w:right w:val="single" w:sz="4" w:space="4" w:color="auto"/>
+        </w:pBdr>
+        <w:shd w:val="clear" w:color="auto" w:fill="FFFFFF"/>
+        <w:spacing w:after="0" w:line="219" w:lineRule="atLeast"/>
+        <w:jc w:val="left"/>
+        <w:rPr>
+          <w:rFonts w:ascii="Consolas" w:eastAsia="Times New Roman" w:hAnsi="Consolas" w:cs="Times New Roman"/>
+          <w:color w:val="000000"/>
+          <w:sz w:val="20"/>
+          <w:szCs w:val="20"/>
+          <w:lang w:eastAsia="pl-PL"/>
+        </w:rPr>
+      </w:pPr>
+      <w:r>
+        <w:rPr>
+          <w:rFonts w:ascii="Consolas" w:eastAsia="Times New Roman" w:hAnsi="Consolas" w:cs="Times New Roman"/>
+          <w:color w:val="000000"/>
+          <w:sz w:val="20"/>
+          <w:szCs w:val="20"/>
+          <w:lang w:eastAsia="pl-PL"/>
+        </w:rPr>
+        <w:t>    </w:t>
+      </w:r>
+      <w:r>
+        <w:rPr>
+          <w:rFonts w:ascii="Consolas" w:eastAsia="Times New Roman" w:hAnsi="Consolas" w:cs="Times New Roman"/>
+          <w:color w:val="008000"/>
+          <w:sz w:val="20"/>
+          <w:szCs w:val="20"/>
+          <w:lang w:eastAsia="pl-PL"/>
+        </w:rPr>
+        <w:t># calling upload file method, that uploads file to application server</w:t>
+      </w:r>
+    </w:p>
+    <w:p>
+      <w:pPr>
+        <w:pBdr>
+          <w:top w:val="single" w:sz="4" w:space="1" w:color="auto"/>
+          <w:left w:val="single" w:sz="4" w:space="4" w:color="auto"/>
+          <w:bottom w:val="single" w:sz="4" w:space="1" w:color="auto"/>
+          <w:right w:val="single" w:sz="4" w:space="4" w:color="auto"/>
+        </w:pBdr>
+        <w:shd w:val="clear" w:color="auto" w:fill="FFFFFF"/>
+        <w:spacing w:after="0" w:line="219" w:lineRule="atLeast"/>
+        <w:jc w:val="left"/>
+        <w:rPr>
+          <w:rFonts w:ascii="Consolas" w:eastAsia="Times New Roman" w:hAnsi="Consolas" w:cs="Times New Roman"/>
+          <w:color w:val="000000"/>
+          <w:sz w:val="20"/>
+          <w:szCs w:val="20"/>
+          <w:lang w:eastAsia="pl-PL"/>
+        </w:rPr>
+      </w:pPr>
+      <w:r>
+        <w:rPr>
+          <w:rFonts w:ascii="Consolas" w:eastAsia="Times New Roman" w:hAnsi="Consolas" w:cs="Times New Roman"/>
+          <w:color w:val="000000"/>
+          <w:sz w:val="20"/>
+          <w:szCs w:val="20"/>
+          <w:lang w:eastAsia="pl-PL"/>
+        </w:rPr>
+        <w:t>    </w:t>
+      </w:r>
+      <w:r>
+        <w:rPr>
+          <w:rFonts w:ascii="Consolas" w:eastAsia="Times New Roman" w:hAnsi="Consolas" w:cs="Times New Roman"/>
+          <w:color w:val="008000"/>
+          <w:sz w:val="20"/>
+          <w:szCs w:val="20"/>
+          <w:lang w:eastAsia="pl-PL"/>
+        </w:rPr>
+        <w:t># and returns absolute path to uploaded file</w:t>
+      </w:r>
+    </w:p>
+    <w:p>
+      <w:pPr>
+        <w:pBdr>
+          <w:top w:val="single" w:sz="4" w:space="1" w:color="auto"/>
+          <w:left w:val="single" w:sz="4" w:space="4" w:color="auto"/>
+          <w:bottom w:val="single" w:sz="4" w:space="1" w:color="auto"/>
+          <w:right w:val="single" w:sz="4" w:space="4" w:color="auto"/>
+        </w:pBdr>
+        <w:shd w:val="clear" w:color="auto" w:fill="FFFFFF"/>
+        <w:spacing w:after="0" w:line="219" w:lineRule="atLeast"/>
+        <w:jc w:val="left"/>
+        <w:rPr>
+          <w:rFonts w:ascii="Consolas" w:eastAsia="Times New Roman" w:hAnsi="Consolas" w:cs="Times New Roman"/>
+          <w:color w:val="000000"/>
+          <w:sz w:val="20"/>
+          <w:szCs w:val="20"/>
+          <w:lang w:eastAsia="pl-PL"/>
+        </w:rPr>
+      </w:pPr>
+      <w:r>
+        <w:rPr>
+          <w:rFonts w:ascii="Consolas" w:eastAsia="Times New Roman" w:hAnsi="Consolas" w:cs="Times New Roman"/>
+          <w:color w:val="000000"/>
+          <w:sz w:val="20"/>
+          <w:szCs w:val="20"/>
+          <w:lang w:eastAsia="pl-PL"/>
+        </w:rPr>
+        <w:t>    </w:t>
+      </w:r>
+      <w:r>
+        <w:rPr>
+          <w:rFonts w:ascii="Consolas" w:eastAsia="Times New Roman" w:hAnsi="Consolas" w:cs="Times New Roman"/>
+          <w:color w:val="001080"/>
+          <w:sz w:val="20"/>
+          <w:szCs w:val="20"/>
+          <w:lang w:eastAsia="pl-PL"/>
+        </w:rPr>
+        <w:t>file_path</w:t>
+      </w:r>
+      <w:r>
+        <w:rPr>
+          <w:rFonts w:ascii="Consolas" w:eastAsia="Times New Roman" w:hAnsi="Consolas" w:cs="Times New Roman"/>
+          <w:color w:val="000000"/>
+          <w:sz w:val="20"/>
+          <w:szCs w:val="20"/>
+          <w:lang w:eastAsia="pl-PL"/>
+        </w:rPr>
+        <w:t> = </w:t>
+      </w:r>
+      <w:r>
+        <w:rPr>
+          <w:rFonts w:ascii="Consolas" w:eastAsia="Times New Roman" w:hAnsi="Consolas" w:cs="Times New Roman"/>
+          <w:color w:val="267F99"/>
+          <w:sz w:val="20"/>
+          <w:szCs w:val="20"/>
+          <w:lang w:eastAsia="pl-PL"/>
+        </w:rPr>
+        <w:t>FileManager</w:t>
+      </w:r>
+      <w:r>
+        <w:rPr>
+          <w:rFonts w:ascii="Consolas" w:eastAsia="Times New Roman" w:hAnsi="Consolas" w:cs="Times New Roman"/>
+          <w:color w:val="000000"/>
+          <w:sz w:val="20"/>
+          <w:szCs w:val="20"/>
+          <w:lang w:eastAsia="pl-PL"/>
+        </w:rPr>
+        <w:t>.</w:t>
+      </w:r>
+      <w:r>
+        <w:rPr>
+          <w:rFonts w:ascii="Consolas" w:eastAsia="Times New Roman" w:hAnsi="Consolas" w:cs="Times New Roman"/>
+          <w:color w:val="795E26"/>
+          <w:sz w:val="20"/>
+          <w:szCs w:val="20"/>
+          <w:lang w:eastAsia="pl-PL"/>
+        </w:rPr>
+        <w:t>upload_file</w:t>
+      </w:r>
+      <w:r>
+        <w:rPr>
+          <w:rFonts w:ascii="Consolas" w:eastAsia="Times New Roman" w:hAnsi="Consolas" w:cs="Times New Roman"/>
+          <w:color w:val="000000"/>
+          <w:sz w:val="20"/>
+          <w:szCs w:val="20"/>
+          <w:lang w:eastAsia="pl-PL"/>
+        </w:rPr>
+        <w:t>(</w:t>
+      </w:r>
+      <w:r>
+        <w:rPr>
+          <w:rFonts w:ascii="Consolas" w:eastAsia="Times New Roman" w:hAnsi="Consolas" w:cs="Times New Roman"/>
+          <w:color w:val="001080"/>
+          <w:sz w:val="20"/>
+          <w:szCs w:val="20"/>
+          <w:lang w:eastAsia="pl-PL"/>
+        </w:rPr>
+        <w:t>request</w:t>
+      </w:r>
+      <w:r>
+        <w:rPr>
+          <w:rFonts w:ascii="Consolas" w:eastAsia="Times New Roman" w:hAnsi="Consolas" w:cs="Times New Roman"/>
+          <w:color w:val="000000"/>
+          <w:sz w:val="20"/>
+          <w:szCs w:val="20"/>
+          <w:lang w:eastAsia="pl-PL"/>
+        </w:rPr>
+        <w:t>=</w:t>
+      </w:r>
+      <w:r>
+        <w:rPr>
+          <w:rFonts w:ascii="Consolas" w:eastAsia="Times New Roman" w:hAnsi="Consolas" w:cs="Times New Roman"/>
+          <w:color w:val="001080"/>
+          <w:sz w:val="20"/>
+          <w:szCs w:val="20"/>
+          <w:lang w:eastAsia="pl-PL"/>
+        </w:rPr>
+        <w:t>request</w:t>
+      </w:r>
+      <w:r>
+        <w:rPr>
+          <w:rFonts w:ascii="Consolas" w:eastAsia="Times New Roman" w:hAnsi="Consolas" w:cs="Times New Roman"/>
+          <w:color w:val="000000"/>
+          <w:sz w:val="20"/>
+          <w:szCs w:val="20"/>
+          <w:lang w:eastAsia="pl-PL"/>
+        </w:rPr>
+        <w:t>)</w:t>
+      </w:r>
+    </w:p>
+    <w:p>
+      <w:pPr>
+        <w:pBdr>
+          <w:top w:val="single" w:sz="4" w:space="1" w:color="auto"/>
+          <w:left w:val="single" w:sz="4" w:space="4" w:color="auto"/>
+          <w:bottom w:val="single" w:sz="4" w:space="1" w:color="auto"/>
+          <w:right w:val="single" w:sz="4" w:space="4" w:color="auto"/>
+        </w:pBdr>
+        <w:shd w:val="clear" w:color="auto" w:fill="FFFFFF"/>
+        <w:spacing w:after="0" w:line="219" w:lineRule="atLeast"/>
+        <w:jc w:val="left"/>
+        <w:rPr>
+          <w:rFonts w:ascii="Consolas" w:eastAsia="Times New Roman" w:hAnsi="Consolas" w:cs="Times New Roman"/>
+          <w:color w:val="000000"/>
+          <w:sz w:val="20"/>
+          <w:szCs w:val="20"/>
+          <w:lang w:eastAsia="pl-PL"/>
+        </w:rPr>
+      </w:pPr>
+    </w:p>
+    <w:p>
+      <w:pPr>
+        <w:pBdr>
+          <w:top w:val="single" w:sz="4" w:space="1" w:color="auto"/>
+          <w:left w:val="single" w:sz="4" w:space="4" w:color="auto"/>
+          <w:bottom w:val="single" w:sz="4" w:space="1" w:color="auto"/>
+          <w:right w:val="single" w:sz="4" w:space="4" w:color="auto"/>
+        </w:pBdr>
+        <w:shd w:val="clear" w:color="auto" w:fill="FFFFFF"/>
+        <w:spacing w:after="0" w:line="219" w:lineRule="atLeast"/>
+        <w:jc w:val="left"/>
+        <w:rPr>
+          <w:rFonts w:ascii="Consolas" w:eastAsia="Times New Roman" w:hAnsi="Consolas" w:cs="Times New Roman"/>
+          <w:color w:val="000000"/>
+          <w:sz w:val="20"/>
+          <w:szCs w:val="20"/>
+          <w:lang w:eastAsia="pl-PL"/>
+        </w:rPr>
+      </w:pPr>
+      <w:r>
+        <w:rPr>
+          <w:rFonts w:ascii="Consolas" w:eastAsia="Times New Roman" w:hAnsi="Consolas" w:cs="Times New Roman"/>
+          <w:color w:val="000000"/>
+          <w:sz w:val="20"/>
+          <w:szCs w:val="20"/>
+          <w:lang w:eastAsia="pl-PL"/>
+        </w:rPr>
+        <w:t>    </w:t>
+      </w:r>
+      <w:r>
+        <w:rPr>
+          <w:rFonts w:ascii="Consolas" w:eastAsia="Times New Roman" w:hAnsi="Consolas" w:cs="Times New Roman"/>
+          <w:color w:val="008000"/>
+          <w:sz w:val="20"/>
+          <w:szCs w:val="20"/>
+          <w:lang w:eastAsia="pl-PL"/>
+        </w:rPr>
+        <w:t># adding 'file_path' to current sesssion variables</w:t>
+      </w:r>
+    </w:p>
+    <w:p>
+      <w:pPr>
+        <w:pBdr>
+          <w:top w:val="single" w:sz="4" w:space="1" w:color="auto"/>
+          <w:left w:val="single" w:sz="4" w:space="4" w:color="auto"/>
+          <w:bottom w:val="single" w:sz="4" w:space="1" w:color="auto"/>
+          <w:right w:val="single" w:sz="4" w:space="4" w:color="auto"/>
+        </w:pBdr>
+        <w:shd w:val="clear" w:color="auto" w:fill="FFFFFF"/>
+        <w:spacing w:after="0" w:line="219" w:lineRule="atLeast"/>
+        <w:jc w:val="left"/>
+        <w:rPr>
+          <w:rFonts w:ascii="Consolas" w:eastAsia="Times New Roman" w:hAnsi="Consolas" w:cs="Times New Roman"/>
+          <w:color w:val="000000"/>
+          <w:sz w:val="20"/>
+          <w:szCs w:val="20"/>
+          <w:lang w:eastAsia="pl-PL"/>
+        </w:rPr>
+      </w:pPr>
+      <w:r>
+        <w:rPr>
+          <w:rFonts w:ascii="Consolas" w:eastAsia="Times New Roman" w:hAnsi="Consolas" w:cs="Times New Roman"/>
+          <w:color w:val="000000"/>
+          <w:sz w:val="20"/>
+          <w:szCs w:val="20"/>
+          <w:lang w:eastAsia="pl-PL"/>
+        </w:rPr>
+        <w:t>    </w:t>
+      </w:r>
+      <w:r>
+        <w:rPr>
+          <w:rFonts w:ascii="Consolas" w:eastAsia="Times New Roman" w:hAnsi="Consolas" w:cs="Times New Roman"/>
+          <w:color w:val="001080"/>
+          <w:sz w:val="20"/>
+          <w:szCs w:val="20"/>
+          <w:lang w:eastAsia="pl-PL"/>
+        </w:rPr>
+        <w:t>session</w:t>
+      </w:r>
+      <w:r>
+        <w:rPr>
+          <w:rFonts w:ascii="Consolas" w:eastAsia="Times New Roman" w:hAnsi="Consolas" w:cs="Times New Roman"/>
+          <w:color w:val="000000"/>
+          <w:sz w:val="20"/>
+          <w:szCs w:val="20"/>
+          <w:lang w:eastAsia="pl-PL"/>
+        </w:rPr>
+        <w:t>[</w:t>
+      </w:r>
+      <w:r>
+        <w:rPr>
+          <w:rFonts w:ascii="Consolas" w:eastAsia="Times New Roman" w:hAnsi="Consolas" w:cs="Times New Roman"/>
+          <w:color w:val="A31515"/>
+          <w:sz w:val="20"/>
+          <w:szCs w:val="20"/>
+          <w:lang w:eastAsia="pl-PL"/>
+        </w:rPr>
+        <w:t>"file_path"</w:t>
+      </w:r>
+      <w:r>
+        <w:rPr>
+          <w:rFonts w:ascii="Consolas" w:eastAsia="Times New Roman" w:hAnsi="Consolas" w:cs="Times New Roman"/>
+          <w:color w:val="000000"/>
+          <w:sz w:val="20"/>
+          <w:szCs w:val="20"/>
+          <w:lang w:eastAsia="pl-PL"/>
+        </w:rPr>
+        <w:t>] = </w:t>
+      </w:r>
+      <w:r>
+        <w:rPr>
+          <w:rFonts w:ascii="Consolas" w:eastAsia="Times New Roman" w:hAnsi="Consolas" w:cs="Times New Roman"/>
+          <w:color w:val="001080"/>
+          <w:sz w:val="20"/>
+          <w:szCs w:val="20"/>
+          <w:lang w:eastAsia="pl-PL"/>
+        </w:rPr>
+        <w:t>file_path</w:t>
+      </w:r>
+    </w:p>
+    <w:p>
+      <w:pPr>
+        <w:pBdr>
+          <w:top w:val="single" w:sz="4" w:space="1" w:color="auto"/>
+          <w:left w:val="single" w:sz="4" w:space="4" w:color="auto"/>
+          <w:bottom w:val="single" w:sz="4" w:space="1" w:color="auto"/>
+          <w:right w:val="single" w:sz="4" w:space="4" w:color="auto"/>
+        </w:pBdr>
+        <w:shd w:val="clear" w:color="auto" w:fill="FFFFFF"/>
+        <w:spacing w:after="0" w:line="219" w:lineRule="atLeast"/>
+        <w:jc w:val="left"/>
+        <w:rPr>
+          <w:rFonts w:ascii="Consolas" w:eastAsia="Times New Roman" w:hAnsi="Consolas" w:cs="Times New Roman"/>
+          <w:color w:val="000000"/>
+          <w:sz w:val="20"/>
+          <w:szCs w:val="20"/>
+          <w:lang w:eastAsia="pl-PL"/>
+        </w:rPr>
+      </w:pPr>
+    </w:p>
+    <w:p>
+      <w:pPr>
+        <w:pBdr>
+          <w:top w:val="single" w:sz="4" w:space="1" w:color="auto"/>
+          <w:left w:val="single" w:sz="4" w:space="4" w:color="auto"/>
+          <w:bottom w:val="single" w:sz="4" w:space="1" w:color="auto"/>
+          <w:right w:val="single" w:sz="4" w:space="4" w:color="auto"/>
+        </w:pBdr>
+        <w:shd w:val="clear" w:color="auto" w:fill="FFFFFF"/>
+        <w:spacing w:after="0" w:line="219" w:lineRule="atLeast"/>
+        <w:jc w:val="left"/>
+        <w:rPr>
+          <w:rFonts w:ascii="Consolas" w:eastAsia="Times New Roman" w:hAnsi="Consolas" w:cs="Times New Roman"/>
+          <w:color w:val="000000"/>
+          <w:sz w:val="20"/>
+          <w:szCs w:val="20"/>
+          <w:lang w:eastAsia="pl-PL"/>
+        </w:rPr>
+      </w:pPr>
+      <w:r>
+        <w:rPr>
+          <w:rFonts w:ascii="Consolas" w:eastAsia="Times New Roman" w:hAnsi="Consolas" w:cs="Times New Roman"/>
+          <w:color w:val="000000"/>
+          <w:sz w:val="20"/>
+          <w:szCs w:val="20"/>
+          <w:lang w:eastAsia="pl-PL"/>
+        </w:rPr>
+        <w:t>    </w:t>
+      </w:r>
+      <w:r>
+        <w:rPr>
+          <w:rFonts w:ascii="Consolas" w:eastAsia="Times New Roman" w:hAnsi="Consolas" w:cs="Times New Roman"/>
+          <w:color w:val="008000"/>
+          <w:sz w:val="20"/>
+          <w:szCs w:val="20"/>
+          <w:lang w:eastAsia="pl-PL"/>
+        </w:rPr>
+        <w:t># redirection to analysis endpoints</w:t>
+      </w:r>
+    </w:p>
+    <w:p>
+      <w:pPr>
+        <w:pBdr>
+          <w:top w:val="single" w:sz="4" w:space="1" w:color="auto"/>
+          <w:left w:val="single" w:sz="4" w:space="4" w:color="auto"/>
+          <w:bottom w:val="single" w:sz="4" w:space="1" w:color="auto"/>
+          <w:right w:val="single" w:sz="4" w:space="4" w:color="auto"/>
+        </w:pBdr>
+        <w:shd w:val="clear" w:color="auto" w:fill="FFFFFF"/>
+        <w:spacing w:after="0" w:line="219" w:lineRule="atLeast"/>
+        <w:jc w:val="left"/>
+        <w:rPr>
+          <w:rFonts w:ascii="Consolas" w:eastAsia="Times New Roman" w:hAnsi="Consolas" w:cs="Times New Roman"/>
+          <w:color w:val="000000"/>
+          <w:sz w:val="20"/>
+          <w:szCs w:val="20"/>
+          <w:lang w:eastAsia="pl-PL"/>
+        </w:rPr>
+      </w:pPr>
+      <w:r>
+        <w:rPr>
+          <w:rFonts w:ascii="Consolas" w:eastAsia="Times New Roman" w:hAnsi="Consolas" w:cs="Times New Roman"/>
+          <w:color w:val="000000"/>
+          <w:sz w:val="20"/>
+          <w:szCs w:val="20"/>
+          <w:lang w:eastAsia="pl-PL"/>
+        </w:rPr>
+        <w:t>    </w:t>
+      </w:r>
+      <w:r>
+        <w:rPr>
+          <w:rFonts w:ascii="Consolas" w:eastAsia="Times New Roman" w:hAnsi="Consolas" w:cs="Times New Roman"/>
+          <w:color w:val="AF00DB"/>
+          <w:sz w:val="20"/>
+          <w:szCs w:val="20"/>
+          <w:lang w:eastAsia="pl-PL"/>
+        </w:rPr>
+        <w:t>return</w:t>
+      </w:r>
+      <w:r>
+        <w:rPr>
+          <w:rFonts w:ascii="Consolas" w:eastAsia="Times New Roman" w:hAnsi="Consolas" w:cs="Times New Roman"/>
+          <w:color w:val="000000"/>
+          <w:sz w:val="20"/>
+          <w:szCs w:val="20"/>
+          <w:lang w:eastAsia="pl-PL"/>
+        </w:rPr>
+        <w:t> </w:t>
+      </w:r>
+      <w:r>
+        <w:rPr>
+          <w:rFonts w:ascii="Consolas" w:eastAsia="Times New Roman" w:hAnsi="Consolas" w:cs="Times New Roman"/>
+          <w:color w:val="795E26"/>
+          <w:sz w:val="20"/>
+          <w:szCs w:val="20"/>
+          <w:lang w:eastAsia="pl-PL"/>
+        </w:rPr>
+        <w:t>redirect</w:t>
+      </w:r>
+      <w:r>
+        <w:rPr>
+          <w:rFonts w:ascii="Consolas" w:eastAsia="Times New Roman" w:hAnsi="Consolas" w:cs="Times New Roman"/>
+          <w:color w:val="000000"/>
+          <w:sz w:val="20"/>
+          <w:szCs w:val="20"/>
+          <w:lang w:eastAsia="pl-PL"/>
+        </w:rPr>
+        <w:t>(</w:t>
+      </w:r>
+      <w:r>
+        <w:rPr>
+          <w:rFonts w:ascii="Consolas" w:eastAsia="Times New Roman" w:hAnsi="Consolas" w:cs="Times New Roman"/>
+          <w:color w:val="795E26"/>
+          <w:sz w:val="20"/>
+          <w:szCs w:val="20"/>
+          <w:lang w:eastAsia="pl-PL"/>
+        </w:rPr>
+        <w:t>url_for</w:t>
+      </w:r>
+      <w:r>
+        <w:rPr>
+          <w:rFonts w:ascii="Consolas" w:eastAsia="Times New Roman" w:hAnsi="Consolas" w:cs="Times New Roman"/>
+          <w:color w:val="000000"/>
+          <w:sz w:val="20"/>
+          <w:szCs w:val="20"/>
+          <w:lang w:eastAsia="pl-PL"/>
+        </w:rPr>
+        <w:t>(</w:t>
+      </w:r>
+      <w:r>
+        <w:rPr>
+          <w:rFonts w:ascii="Consolas" w:eastAsia="Times New Roman" w:hAnsi="Consolas" w:cs="Times New Roman"/>
+          <w:color w:val="A31515"/>
+          <w:sz w:val="20"/>
+          <w:szCs w:val="20"/>
+          <w:lang w:eastAsia="pl-PL"/>
+        </w:rPr>
+        <w:t>"analysis"</w:t>
+      </w:r>
+      <w:r>
+        <w:rPr>
+          <w:rFonts w:ascii="Consolas" w:eastAsia="Times New Roman" w:hAnsi="Consolas" w:cs="Times New Roman"/>
+          <w:color w:val="000000"/>
+          <w:sz w:val="20"/>
+          <w:szCs w:val="20"/>
+          <w:lang w:eastAsia="pl-PL"/>
+        </w:rPr>
+        <w:t>), </w:t>
+      </w:r>
+      <w:r>
+        <w:rPr>
+          <w:rFonts w:ascii="Consolas" w:eastAsia="Times New Roman" w:hAnsi="Consolas" w:cs="Times New Roman"/>
+          <w:color w:val="001080"/>
+          <w:sz w:val="20"/>
+          <w:szCs w:val="20"/>
+          <w:lang w:eastAsia="pl-PL"/>
+        </w:rPr>
+        <w:t>code</w:t>
+      </w:r>
+      <w:r>
+        <w:rPr>
+          <w:rFonts w:ascii="Consolas" w:eastAsia="Times New Roman" w:hAnsi="Consolas" w:cs="Times New Roman"/>
+          <w:color w:val="000000"/>
+          <w:sz w:val="20"/>
+          <w:szCs w:val="20"/>
+          <w:lang w:eastAsia="pl-PL"/>
+        </w:rPr>
+        <w:t>=</w:t>
+      </w:r>
+      <w:r>
+        <w:rPr>
+          <w:rFonts w:ascii="Consolas" w:eastAsia="Times New Roman" w:hAnsi="Consolas" w:cs="Times New Roman"/>
+          <w:color w:val="098658"/>
+          <w:sz w:val="20"/>
+          <w:szCs w:val="20"/>
+          <w:lang w:eastAsia="pl-PL"/>
+        </w:rPr>
+        <w:t>307</w:t>
+      </w:r>
+      <w:r>
+        <w:rPr>
+          <w:rFonts w:ascii="Consolas" w:eastAsia="Times New Roman" w:hAnsi="Consolas" w:cs="Times New Roman"/>
+          <w:color w:val="000000"/>
+          <w:sz w:val="20"/>
+          <w:szCs w:val="20"/>
+          <w:lang w:eastAsia="pl-PL"/>
+        </w:rPr>
+        <w:t>)</w:t>
+      </w:r>
+    </w:p>
+    <w:p>
+      <w:pPr>
+        <w:tabs>
+          <w:tab w:val="left" w:pos="709"/>
+          <w:tab w:val="left" w:pos="2608"/>
+          <w:tab w:val="left" w:pos="7230"/>
+        </w:tabs>
+        <w:jc w:val="center"/>
+        <w:rPr>
+          <w:rFonts w:ascii="Times New Roman" w:hAnsi="Times New Roman" w:cs="Times New Roman"/>
+          <w:i/>
+          <w:sz w:val="24"/>
+          <w:szCs w:val="24"/>
+        </w:rPr>
+      </w:pPr>
+      <w:r>
+        <w:rPr>
+          <w:rFonts w:ascii="Times New Roman" w:hAnsi="Times New Roman" w:cs="Times New Roman"/>
+          <w:i/>
+          <w:sz w:val="24"/>
+          <w:szCs w:val="24"/>
+        </w:rPr>
+        <w:t xml:space="preserve">Listing 3. Metoda </w:t>
+      </w:r>
+      <w:r>
+        <w:rPr>
+          <w:rFonts w:ascii="Consolas" w:hAnsi="Consolas" w:cs="Times New Roman"/>
+          <w:i/>
+          <w:sz w:val="24"/>
+          <w:szCs w:val="24"/>
+        </w:rPr>
+        <w:t>upload</w:t>
+      </w:r>
+    </w:p>
+    <w:p>
+      <w:pPr>
+        <w:tabs>
+          <w:tab w:val="left" w:pos="709"/>
+          <w:tab w:val="left" w:pos="2608"/>
+          <w:tab w:val="left" w:pos="7230"/>
+        </w:tabs>
+        <w:rPr>
+          <w:rFonts w:ascii="Times New Roman" w:hAnsi="Times New Roman" w:cs="Times New Roman"/>
+          <w:sz w:val="24"/>
+          <w:szCs w:val="24"/>
+        </w:rPr>
+      </w:pPr>
+      <w:r>
+        <w:rPr>
+          <w:rFonts w:ascii="Times New Roman" w:hAnsi="Times New Roman" w:cs="Times New Roman"/>
+          <w:sz w:val="24"/>
+          <w:szCs w:val="24"/>
+        </w:rPr>
+        <w:tab/>
+      </w:r>
+    </w:p>
+    <w:p>
+      <w:pPr>
+        <w:tabs>
+          <w:tab w:val="left" w:pos="709"/>
+          <w:tab w:val="left" w:pos="2608"/>
+          <w:tab w:val="left" w:pos="7230"/>
+        </w:tabs>
+        <w:rPr>
+          <w:rFonts w:ascii="Times New Roman" w:hAnsi="Times New Roman" w:cs="Times New Roman"/>
+          <w:sz w:val="24"/>
+          <w:szCs w:val="24"/>
+        </w:rPr>
+      </w:pPr>
+    </w:p>
+    <w:p>
+      <w:pPr>
+        <w:tabs>
+          <w:tab w:val="left" w:pos="709"/>
+          <w:tab w:val="left" w:pos="2608"/>
+          <w:tab w:val="left" w:pos="7230"/>
+        </w:tabs>
+        <w:rPr>
+          <w:rFonts w:ascii="Times New Roman" w:hAnsi="Times New Roman" w:cs="Times New Roman"/>
+          <w:sz w:val="24"/>
+          <w:szCs w:val="24"/>
+        </w:rPr>
+      </w:pPr>
+      <w:r>
+        <w:rPr>
+          <w:rFonts w:ascii="Times New Roman" w:hAnsi="Times New Roman" w:cs="Times New Roman"/>
+          <w:sz w:val="24"/>
+          <w:szCs w:val="24"/>
+        </w:rPr>
+        <w:lastRenderedPageBreak/>
+        <w:tab/>
+      </w:r>
+      <w:r>
+        <w:rPr>
+          <w:rFonts w:ascii="Times New Roman" w:hAnsi="Times New Roman" w:cs="Times New Roman"/>
+          <w:sz w:val="24"/>
+          <w:szCs w:val="24"/>
+        </w:rPr>
+        <w:t xml:space="preserve">Powyższa funkcja wywołuje metodę </w:t>
+      </w:r>
+      <w:r>
+        <w:rPr>
+          <w:rFonts w:ascii="Consolas" w:hAnsi="Consolas" w:cs="Times New Roman"/>
+          <w:sz w:val="24"/>
+          <w:szCs w:val="24"/>
+        </w:rPr>
+        <w:t>upload</w:t>
+      </w:r>
+      <w:r>
+        <w:rPr>
+          <w:rFonts w:ascii="Times New Roman" w:hAnsi="Times New Roman" w:cs="Times New Roman"/>
+          <w:sz w:val="24"/>
+          <w:szCs w:val="24"/>
+        </w:rPr>
+        <w:t xml:space="preserve"> klasy </w:t>
+      </w:r>
+      <w:r>
+        <w:rPr>
+          <w:rFonts w:ascii="Consolas" w:hAnsi="Consolas" w:cs="Times New Roman"/>
+          <w:sz w:val="24"/>
+          <w:szCs w:val="24"/>
+        </w:rPr>
+        <w:t>FileManager</w:t>
+      </w:r>
+      <w:r>
+        <w:rPr>
+          <w:rFonts w:ascii="Times New Roman" w:hAnsi="Times New Roman" w:cs="Times New Roman"/>
+          <w:sz w:val="24"/>
+          <w:szCs w:val="24"/>
+        </w:rPr>
+        <w:t>, przekazując do niej jako argument, obiekt request</w:t>
+      </w:r>
+      <w:r>
+        <w:rPr>
+          <w:rFonts w:ascii="Times New Roman" w:hAnsi="Times New Roman" w:cs="Times New Roman"/>
+          <w:sz w:val="24"/>
+          <w:szCs w:val="24"/>
+        </w:rPr>
+        <w:t xml:space="preserve">, zawierający w sobie przesłany </w:t>
+      </w:r>
+      <w:r>
+        <w:rPr>
+          <w:rFonts w:ascii="Times New Roman" w:hAnsi="Times New Roman" w:cs="Times New Roman"/>
+          <w:sz w:val="24"/>
+          <w:szCs w:val="24"/>
+        </w:rPr>
+        <w:t xml:space="preserve">szereg czasowy. Wywołana metoda zapisuje plik </w:t>
+      </w:r>
+      <w:r>
+        <w:rPr>
+          <w:rFonts w:ascii="Times New Roman" w:hAnsi="Times New Roman" w:cs="Times New Roman"/>
+          <w:sz w:val="24"/>
+          <w:szCs w:val="24"/>
+        </w:rPr>
+        <w:t xml:space="preserve">w folderze </w:t>
+      </w:r>
+      <w:r>
+        <w:rPr>
+          <w:rFonts w:ascii="Times New Roman" w:hAnsi="Times New Roman" w:cs="Times New Roman"/>
+          <w:b/>
+          <w:sz w:val="24"/>
+          <w:szCs w:val="24"/>
+        </w:rPr>
+        <w:t>data</w:t>
+      </w:r>
+      <w:r>
+        <w:rPr>
+          <w:rFonts w:ascii="Times New Roman" w:hAnsi="Times New Roman" w:cs="Times New Roman"/>
+          <w:sz w:val="24"/>
+          <w:szCs w:val="24"/>
+        </w:rPr>
+        <w:t xml:space="preserve"> serwera aplikacji oraz zwraca bezpośrednią ścieżkę do tego pliku, która jest przypisywana do </w:t>
+      </w:r>
+      <w:r>
+        <w:rPr>
+          <w:rFonts w:ascii="Times New Roman" w:hAnsi="Times New Roman" w:cs="Times New Roman"/>
+          <w:sz w:val="24"/>
+          <w:szCs w:val="24"/>
+        </w:rPr>
+        <w:t>obecnej sesji użytkownika.</w:t>
+      </w:r>
+    </w:p>
+    <w:p>
+      <w:pPr>
+        <w:pBdr>
+          <w:top w:val="single" w:sz="4" w:space="1" w:color="auto"/>
+          <w:left w:val="single" w:sz="4" w:space="4" w:color="auto"/>
+          <w:bottom w:val="single" w:sz="4" w:space="1" w:color="auto"/>
+          <w:right w:val="single" w:sz="4" w:space="4" w:color="auto"/>
+        </w:pBdr>
+        <w:shd w:val="clear" w:color="auto" w:fill="FFFFFF"/>
+        <w:spacing w:after="0" w:line="219" w:lineRule="atLeast"/>
+        <w:jc w:val="left"/>
+        <w:rPr>
+          <w:rFonts w:ascii="Consolas" w:eastAsia="Times New Roman" w:hAnsi="Consolas" w:cs="Times New Roman"/>
+          <w:color w:val="000000"/>
+          <w:sz w:val="20"/>
+          <w:szCs w:val="20"/>
+          <w:lang w:eastAsia="pl-PL"/>
+        </w:rPr>
+      </w:pPr>
+      <w:r>
+        <w:rPr>
+          <w:rFonts w:ascii="Consolas" w:eastAsia="Times New Roman" w:hAnsi="Consolas" w:cs="Times New Roman"/>
+          <w:color w:val="795E26"/>
+          <w:sz w:val="20"/>
+          <w:szCs w:val="20"/>
+          <w:lang w:eastAsia="pl-PL"/>
+        </w:rPr>
+        <w:t>@</w:t>
+      </w:r>
+      <w:r>
+        <w:rPr>
+          <w:rFonts w:ascii="Consolas" w:eastAsia="Times New Roman" w:hAnsi="Consolas" w:cs="Times New Roman"/>
+          <w:color w:val="267F99"/>
+          <w:sz w:val="20"/>
+          <w:szCs w:val="20"/>
+          <w:lang w:eastAsia="pl-PL"/>
+        </w:rPr>
+        <w:t>staticmethod</w:t>
+      </w:r>
+    </w:p>
+    <w:p>
+      <w:pPr>
+        <w:pBdr>
+          <w:top w:val="single" w:sz="4" w:space="1" w:color="auto"/>
+          <w:left w:val="single" w:sz="4" w:space="4" w:color="auto"/>
+          <w:bottom w:val="single" w:sz="4" w:space="1" w:color="auto"/>
+          <w:right w:val="single" w:sz="4" w:space="4" w:color="auto"/>
+        </w:pBdr>
+        <w:shd w:val="clear" w:color="auto" w:fill="FFFFFF"/>
+        <w:spacing w:after="0" w:line="219" w:lineRule="atLeast"/>
+        <w:jc w:val="left"/>
+        <w:rPr>
+          <w:rFonts w:ascii="Consolas" w:eastAsia="Times New Roman" w:hAnsi="Consolas" w:cs="Times New Roman"/>
+          <w:color w:val="000000"/>
+          <w:sz w:val="20"/>
+          <w:szCs w:val="20"/>
+          <w:lang w:eastAsia="pl-PL"/>
+        </w:rPr>
+      </w:pPr>
+      <w:r>
+        <w:rPr>
+          <w:rFonts w:ascii="Consolas" w:eastAsia="Times New Roman" w:hAnsi="Consolas" w:cs="Times New Roman"/>
+          <w:color w:val="0000FF"/>
+          <w:sz w:val="20"/>
+          <w:szCs w:val="20"/>
+          <w:lang w:eastAsia="pl-PL"/>
+        </w:rPr>
+        <w:t>def</w:t>
+      </w:r>
+      <w:r>
+        <w:rPr>
+          <w:rFonts w:ascii="Consolas" w:eastAsia="Times New Roman" w:hAnsi="Consolas" w:cs="Times New Roman"/>
+          <w:color w:val="000000"/>
+          <w:sz w:val="20"/>
+          <w:szCs w:val="20"/>
+          <w:lang w:eastAsia="pl-PL"/>
+        </w:rPr>
+        <w:t> </w:t>
+      </w:r>
+      <w:r>
+        <w:rPr>
+          <w:rFonts w:ascii="Consolas" w:eastAsia="Times New Roman" w:hAnsi="Consolas" w:cs="Times New Roman"/>
+          <w:color w:val="795E26"/>
+          <w:sz w:val="20"/>
+          <w:szCs w:val="20"/>
+          <w:lang w:eastAsia="pl-PL"/>
+        </w:rPr>
+        <w:t>upload_file</w:t>
+      </w:r>
+      <w:r>
+        <w:rPr>
+          <w:rFonts w:ascii="Consolas" w:eastAsia="Times New Roman" w:hAnsi="Consolas" w:cs="Times New Roman"/>
+          <w:color w:val="000000"/>
+          <w:sz w:val="20"/>
+          <w:szCs w:val="20"/>
+          <w:lang w:eastAsia="pl-PL"/>
+        </w:rPr>
+        <w:t>(</w:t>
+      </w:r>
+      <w:r>
+        <w:rPr>
+          <w:rFonts w:ascii="Consolas" w:eastAsia="Times New Roman" w:hAnsi="Consolas" w:cs="Times New Roman"/>
+          <w:color w:val="001080"/>
+          <w:sz w:val="20"/>
+          <w:szCs w:val="20"/>
+          <w:lang w:eastAsia="pl-PL"/>
+        </w:rPr>
+        <w:t>request</w:t>
+      </w:r>
+      <w:r>
+        <w:rPr>
+          <w:rFonts w:ascii="Consolas" w:eastAsia="Times New Roman" w:hAnsi="Consolas" w:cs="Times New Roman"/>
+          <w:color w:val="000000"/>
+          <w:sz w:val="20"/>
+          <w:szCs w:val="20"/>
+          <w:lang w:eastAsia="pl-PL"/>
+        </w:rPr>
+        <w:t>: </w:t>
+      </w:r>
+      <w:r>
+        <w:rPr>
+          <w:rFonts w:ascii="Consolas" w:eastAsia="Times New Roman" w:hAnsi="Consolas" w:cs="Times New Roman"/>
+          <w:color w:val="267F99"/>
+          <w:sz w:val="20"/>
+          <w:szCs w:val="20"/>
+          <w:lang w:eastAsia="pl-PL"/>
+        </w:rPr>
+        <w:t>Request</w:t>
+      </w:r>
+      <w:r>
+        <w:rPr>
+          <w:rFonts w:ascii="Consolas" w:eastAsia="Times New Roman" w:hAnsi="Consolas" w:cs="Times New Roman"/>
+          <w:color w:val="000000"/>
+          <w:sz w:val="20"/>
+          <w:szCs w:val="20"/>
+          <w:lang w:eastAsia="pl-PL"/>
+        </w:rPr>
+        <w:t>) -&gt; </w:t>
+      </w:r>
+      <w:r>
+        <w:rPr>
+          <w:rFonts w:ascii="Consolas" w:eastAsia="Times New Roman" w:hAnsi="Consolas" w:cs="Times New Roman"/>
+          <w:color w:val="267F99"/>
+          <w:sz w:val="20"/>
+          <w:szCs w:val="20"/>
+          <w:lang w:eastAsia="pl-PL"/>
+        </w:rPr>
+        <w:t>str</w:t>
+      </w:r>
+      <w:r>
+        <w:rPr>
+          <w:rFonts w:ascii="Consolas" w:eastAsia="Times New Roman" w:hAnsi="Consolas" w:cs="Times New Roman"/>
+          <w:color w:val="000000"/>
+          <w:sz w:val="20"/>
+          <w:szCs w:val="20"/>
+          <w:lang w:eastAsia="pl-PL"/>
+        </w:rPr>
+        <w:t>:</w:t>
+      </w:r>
+    </w:p>
+    <w:p>
+      <w:pPr>
+        <w:pBdr>
+          <w:top w:val="single" w:sz="4" w:space="1" w:color="auto"/>
+          <w:left w:val="single" w:sz="4" w:space="4" w:color="auto"/>
+          <w:bottom w:val="single" w:sz="4" w:space="1" w:color="auto"/>
+          <w:right w:val="single" w:sz="4" w:space="4" w:color="auto"/>
+        </w:pBdr>
+        <w:shd w:val="clear" w:color="auto" w:fill="FFFFFF"/>
+        <w:spacing w:after="0" w:line="219" w:lineRule="atLeast"/>
+        <w:jc w:val="left"/>
+        <w:rPr>
+          <w:rFonts w:ascii="Consolas" w:eastAsia="Times New Roman" w:hAnsi="Consolas" w:cs="Times New Roman"/>
+          <w:color w:val="000000"/>
+          <w:sz w:val="20"/>
+          <w:szCs w:val="20"/>
+          <w:lang w:eastAsia="pl-PL"/>
+        </w:rPr>
+      </w:pPr>
+      <w:r>
+        <w:rPr>
+          <w:rFonts w:ascii="Consolas" w:eastAsia="Times New Roman" w:hAnsi="Consolas" w:cs="Times New Roman"/>
+          <w:color w:val="000000"/>
+          <w:sz w:val="20"/>
+          <w:szCs w:val="20"/>
+          <w:lang w:eastAsia="pl-PL"/>
+        </w:rPr>
+        <w:t>    </w:t>
+      </w:r>
+      <w:r>
+        <w:rPr>
+          <w:rFonts w:ascii="Consolas" w:eastAsia="Times New Roman" w:hAnsi="Consolas" w:cs="Times New Roman"/>
+          <w:color w:val="A31515"/>
+          <w:sz w:val="20"/>
+          <w:szCs w:val="20"/>
+          <w:lang w:eastAsia="pl-PL"/>
+        </w:rPr>
+        <w:t>"""Uploads file received by request to application data directory, </w:t>
+      </w:r>
+    </w:p>
+    <w:p>
+      <w:pPr>
+        <w:pBdr>
+          <w:top w:val="single" w:sz="4" w:space="1" w:color="auto"/>
+          <w:left w:val="single" w:sz="4" w:space="4" w:color="auto"/>
+          <w:bottom w:val="single" w:sz="4" w:space="1" w:color="auto"/>
+          <w:right w:val="single" w:sz="4" w:space="4" w:color="auto"/>
+        </w:pBdr>
+        <w:shd w:val="clear" w:color="auto" w:fill="FFFFFF"/>
+        <w:spacing w:after="0" w:line="219" w:lineRule="atLeast"/>
+        <w:jc w:val="left"/>
+        <w:rPr>
+          <w:rFonts w:ascii="Consolas" w:eastAsia="Times New Roman" w:hAnsi="Consolas" w:cs="Times New Roman"/>
+          <w:color w:val="000000"/>
+          <w:sz w:val="20"/>
+          <w:szCs w:val="20"/>
+          <w:lang w:eastAsia="pl-PL"/>
+        </w:rPr>
+      </w:pPr>
+      <w:r>
+        <w:rPr>
+          <w:rFonts w:ascii="Consolas" w:eastAsia="Times New Roman" w:hAnsi="Consolas" w:cs="Times New Roman"/>
+          <w:color w:val="A31515"/>
+          <w:sz w:val="20"/>
+          <w:szCs w:val="20"/>
+          <w:lang w:eastAsia="pl-PL"/>
+        </w:rPr>
+        <w:t>    saves it and returns absolute path to this file."""</w:t>
+      </w:r>
+    </w:p>
+    <w:p>
+      <w:pPr>
+        <w:pBdr>
+          <w:top w:val="single" w:sz="4" w:space="1" w:color="auto"/>
+          <w:left w:val="single" w:sz="4" w:space="4" w:color="auto"/>
+          <w:bottom w:val="single" w:sz="4" w:space="1" w:color="auto"/>
+          <w:right w:val="single" w:sz="4" w:space="4" w:color="auto"/>
+        </w:pBdr>
+        <w:shd w:val="clear" w:color="auto" w:fill="FFFFFF"/>
+        <w:spacing w:after="0" w:line="219" w:lineRule="atLeast"/>
+        <w:jc w:val="left"/>
+        <w:rPr>
+          <w:rFonts w:ascii="Consolas" w:eastAsia="Times New Roman" w:hAnsi="Consolas" w:cs="Times New Roman"/>
+          <w:color w:val="000000"/>
+          <w:sz w:val="20"/>
+          <w:szCs w:val="20"/>
+          <w:lang w:eastAsia="pl-PL"/>
+        </w:rPr>
+      </w:pPr>
+      <w:r>
+        <w:rPr>
+          <w:rFonts w:ascii="Consolas" w:eastAsia="Times New Roman" w:hAnsi="Consolas" w:cs="Times New Roman"/>
+          <w:color w:val="000000"/>
+          <w:sz w:val="20"/>
+          <w:szCs w:val="20"/>
+          <w:lang w:eastAsia="pl-PL"/>
+        </w:rPr>
+        <w:t>    </w:t>
+      </w:r>
+      <w:r>
+        <w:rPr>
+          <w:rFonts w:ascii="Consolas" w:eastAsia="Times New Roman" w:hAnsi="Consolas" w:cs="Times New Roman"/>
+          <w:color w:val="008000"/>
+          <w:sz w:val="20"/>
+          <w:szCs w:val="20"/>
+          <w:lang w:eastAsia="pl-PL"/>
+        </w:rPr>
+        <w:t># retrieves file from request</w:t>
+      </w:r>
+    </w:p>
+    <w:p>
+      <w:pPr>
+        <w:pBdr>
+          <w:top w:val="single" w:sz="4" w:space="1" w:color="auto"/>
+          <w:left w:val="single" w:sz="4" w:space="4" w:color="auto"/>
+          <w:bottom w:val="single" w:sz="4" w:space="1" w:color="auto"/>
+          <w:right w:val="single" w:sz="4" w:space="4" w:color="auto"/>
+        </w:pBdr>
+        <w:shd w:val="clear" w:color="auto" w:fill="FFFFFF"/>
+        <w:spacing w:after="0" w:line="219" w:lineRule="atLeast"/>
+        <w:jc w:val="left"/>
+        <w:rPr>
+          <w:rFonts w:ascii="Consolas" w:eastAsia="Times New Roman" w:hAnsi="Consolas" w:cs="Times New Roman"/>
+          <w:color w:val="000000"/>
+          <w:sz w:val="20"/>
+          <w:szCs w:val="20"/>
+          <w:lang w:eastAsia="pl-PL"/>
+        </w:rPr>
+      </w:pPr>
+      <w:r>
+        <w:rPr>
+          <w:rFonts w:ascii="Consolas" w:eastAsia="Times New Roman" w:hAnsi="Consolas" w:cs="Times New Roman"/>
+          <w:color w:val="000000"/>
+          <w:sz w:val="20"/>
+          <w:szCs w:val="20"/>
+          <w:lang w:eastAsia="pl-PL"/>
+        </w:rPr>
+        <w:t>    </w:t>
+      </w:r>
+      <w:r>
+        <w:rPr>
+          <w:rFonts w:ascii="Consolas" w:eastAsia="Times New Roman" w:hAnsi="Consolas" w:cs="Times New Roman"/>
+          <w:color w:val="001080"/>
+          <w:sz w:val="20"/>
+          <w:szCs w:val="20"/>
+          <w:lang w:eastAsia="pl-PL"/>
+        </w:rPr>
+        <w:t>_file</w:t>
+      </w:r>
+      <w:r>
+        <w:rPr>
+          <w:rFonts w:ascii="Consolas" w:eastAsia="Times New Roman" w:hAnsi="Consolas" w:cs="Times New Roman"/>
+          <w:color w:val="000000"/>
+          <w:sz w:val="20"/>
+          <w:szCs w:val="20"/>
+          <w:lang w:eastAsia="pl-PL"/>
+        </w:rPr>
+        <w:t> = </w:t>
+      </w:r>
+      <w:r>
+        <w:rPr>
+          <w:rFonts w:ascii="Consolas" w:eastAsia="Times New Roman" w:hAnsi="Consolas" w:cs="Times New Roman"/>
+          <w:color w:val="001080"/>
+          <w:sz w:val="20"/>
+          <w:szCs w:val="20"/>
+          <w:lang w:eastAsia="pl-PL"/>
+        </w:rPr>
+        <w:t>request</w:t>
+      </w:r>
+      <w:r>
+        <w:rPr>
+          <w:rFonts w:ascii="Consolas" w:eastAsia="Times New Roman" w:hAnsi="Consolas" w:cs="Times New Roman"/>
+          <w:color w:val="000000"/>
+          <w:sz w:val="20"/>
+          <w:szCs w:val="20"/>
+          <w:lang w:eastAsia="pl-PL"/>
+        </w:rPr>
+        <w:t>.</w:t>
+      </w:r>
+      <w:r>
+        <w:rPr>
+          <w:rFonts w:ascii="Consolas" w:eastAsia="Times New Roman" w:hAnsi="Consolas" w:cs="Times New Roman"/>
+          <w:color w:val="001080"/>
+          <w:sz w:val="20"/>
+          <w:szCs w:val="20"/>
+          <w:lang w:eastAsia="pl-PL"/>
+        </w:rPr>
+        <w:t>files</w:t>
+      </w:r>
+      <w:r>
+        <w:rPr>
+          <w:rFonts w:ascii="Consolas" w:eastAsia="Times New Roman" w:hAnsi="Consolas" w:cs="Times New Roman"/>
+          <w:color w:val="000000"/>
+          <w:sz w:val="20"/>
+          <w:szCs w:val="20"/>
+          <w:lang w:eastAsia="pl-PL"/>
+        </w:rPr>
+        <w:t>[</w:t>
+      </w:r>
+      <w:r>
+        <w:rPr>
+          <w:rFonts w:ascii="Consolas" w:eastAsia="Times New Roman" w:hAnsi="Consolas" w:cs="Times New Roman"/>
+          <w:color w:val="A31515"/>
+          <w:sz w:val="20"/>
+          <w:szCs w:val="20"/>
+          <w:lang w:eastAsia="pl-PL"/>
+        </w:rPr>
+        <w:t>"file"</w:t>
+      </w:r>
+      <w:r>
+        <w:rPr>
+          <w:rFonts w:ascii="Consolas" w:eastAsia="Times New Roman" w:hAnsi="Consolas" w:cs="Times New Roman"/>
+          <w:color w:val="000000"/>
+          <w:sz w:val="20"/>
+          <w:szCs w:val="20"/>
+          <w:lang w:eastAsia="pl-PL"/>
+        </w:rPr>
+        <w:t>]</w:t>
+      </w:r>
+    </w:p>
+    <w:p>
+      <w:pPr>
+        <w:pBdr>
+          <w:top w:val="single" w:sz="4" w:space="1" w:color="auto"/>
+          <w:left w:val="single" w:sz="4" w:space="4" w:color="auto"/>
+          <w:bottom w:val="single" w:sz="4" w:space="1" w:color="auto"/>
+          <w:right w:val="single" w:sz="4" w:space="4" w:color="auto"/>
+        </w:pBdr>
+        <w:shd w:val="clear" w:color="auto" w:fill="FFFFFF"/>
+        <w:spacing w:after="0" w:line="219" w:lineRule="atLeast"/>
+        <w:jc w:val="left"/>
+        <w:rPr>
+          <w:rFonts w:ascii="Consolas" w:eastAsia="Times New Roman" w:hAnsi="Consolas" w:cs="Times New Roman"/>
+          <w:color w:val="000000"/>
+          <w:sz w:val="20"/>
+          <w:szCs w:val="20"/>
+          <w:lang w:eastAsia="pl-PL"/>
+        </w:rPr>
+      </w:pPr>
+    </w:p>
+    <w:p>
+      <w:pPr>
+        <w:pBdr>
+          <w:top w:val="single" w:sz="4" w:space="1" w:color="auto"/>
+          <w:left w:val="single" w:sz="4" w:space="4" w:color="auto"/>
+          <w:bottom w:val="single" w:sz="4" w:space="1" w:color="auto"/>
+          <w:right w:val="single" w:sz="4" w:space="4" w:color="auto"/>
+        </w:pBdr>
+        <w:shd w:val="clear" w:color="auto" w:fill="FFFFFF"/>
+        <w:spacing w:after="0" w:line="219" w:lineRule="atLeast"/>
+        <w:jc w:val="left"/>
+        <w:rPr>
+          <w:rFonts w:ascii="Consolas" w:eastAsia="Times New Roman" w:hAnsi="Consolas" w:cs="Times New Roman"/>
+          <w:color w:val="000000"/>
+          <w:sz w:val="20"/>
+          <w:szCs w:val="20"/>
+          <w:lang w:eastAsia="pl-PL"/>
+        </w:rPr>
+      </w:pPr>
+      <w:r>
+        <w:rPr>
+          <w:rFonts w:ascii="Consolas" w:eastAsia="Times New Roman" w:hAnsi="Consolas" w:cs="Times New Roman"/>
+          <w:color w:val="000000"/>
+          <w:sz w:val="20"/>
+          <w:szCs w:val="20"/>
+          <w:lang w:eastAsia="pl-PL"/>
+        </w:rPr>
+        <w:t>    </w:t>
+      </w:r>
+      <w:r>
+        <w:rPr>
+          <w:rFonts w:ascii="Consolas" w:eastAsia="Times New Roman" w:hAnsi="Consolas" w:cs="Times New Roman"/>
+          <w:color w:val="008000"/>
+          <w:sz w:val="20"/>
+          <w:szCs w:val="20"/>
+          <w:lang w:eastAsia="pl-PL"/>
+        </w:rPr>
+        <w:t># absoulte path to file</w:t>
+      </w:r>
+    </w:p>
+    <w:p>
+      <w:pPr>
+        <w:pBdr>
+          <w:top w:val="single" w:sz="4" w:space="1" w:color="auto"/>
+          <w:left w:val="single" w:sz="4" w:space="4" w:color="auto"/>
+          <w:bottom w:val="single" w:sz="4" w:space="1" w:color="auto"/>
+          <w:right w:val="single" w:sz="4" w:space="4" w:color="auto"/>
+        </w:pBdr>
+        <w:shd w:val="clear" w:color="auto" w:fill="FFFFFF"/>
+        <w:spacing w:after="0" w:line="219" w:lineRule="atLeast"/>
+        <w:jc w:val="left"/>
+        <w:rPr>
+          <w:rFonts w:ascii="Consolas" w:eastAsia="Times New Roman" w:hAnsi="Consolas" w:cs="Times New Roman"/>
+          <w:color w:val="000000"/>
+          <w:sz w:val="20"/>
+          <w:szCs w:val="20"/>
+          <w:lang w:eastAsia="pl-PL"/>
+        </w:rPr>
+      </w:pPr>
+      <w:r>
+        <w:rPr>
+          <w:rFonts w:ascii="Consolas" w:eastAsia="Times New Roman" w:hAnsi="Consolas" w:cs="Times New Roman"/>
+          <w:color w:val="000000"/>
+          <w:sz w:val="20"/>
+          <w:szCs w:val="20"/>
+          <w:lang w:eastAsia="pl-PL"/>
+        </w:rPr>
+        <w:t>    </w:t>
+      </w:r>
+      <w:r>
+        <w:rPr>
+          <w:rFonts w:ascii="Consolas" w:eastAsia="Times New Roman" w:hAnsi="Consolas" w:cs="Times New Roman"/>
+          <w:color w:val="001080"/>
+          <w:sz w:val="20"/>
+          <w:szCs w:val="20"/>
+          <w:lang w:eastAsia="pl-PL"/>
+        </w:rPr>
+        <w:t>file_path</w:t>
+      </w:r>
+      <w:r>
+        <w:rPr>
+          <w:rFonts w:ascii="Consolas" w:eastAsia="Times New Roman" w:hAnsi="Consolas" w:cs="Times New Roman"/>
+          <w:color w:val="000000"/>
+          <w:sz w:val="20"/>
+          <w:szCs w:val="20"/>
+          <w:lang w:eastAsia="pl-PL"/>
+        </w:rPr>
+        <w:t> = </w:t>
+      </w:r>
+      <w:r>
+        <w:rPr>
+          <w:rFonts w:ascii="Consolas" w:eastAsia="Times New Roman" w:hAnsi="Consolas" w:cs="Times New Roman"/>
+          <w:color w:val="267F99"/>
+          <w:sz w:val="20"/>
+          <w:szCs w:val="20"/>
+          <w:lang w:eastAsia="pl-PL"/>
+        </w:rPr>
+        <w:t>os</w:t>
+      </w:r>
+      <w:r>
+        <w:rPr>
+          <w:rFonts w:ascii="Consolas" w:eastAsia="Times New Roman" w:hAnsi="Consolas" w:cs="Times New Roman"/>
+          <w:color w:val="000000"/>
+          <w:sz w:val="20"/>
+          <w:szCs w:val="20"/>
+          <w:lang w:eastAsia="pl-PL"/>
+        </w:rPr>
+        <w:t>.</w:t>
+      </w:r>
+      <w:r>
+        <w:rPr>
+          <w:rFonts w:ascii="Consolas" w:eastAsia="Times New Roman" w:hAnsi="Consolas" w:cs="Times New Roman"/>
+          <w:color w:val="001080"/>
+          <w:sz w:val="20"/>
+          <w:szCs w:val="20"/>
+          <w:lang w:eastAsia="pl-PL"/>
+        </w:rPr>
+        <w:t>path</w:t>
+      </w:r>
+      <w:r>
+        <w:rPr>
+          <w:rFonts w:ascii="Consolas" w:eastAsia="Times New Roman" w:hAnsi="Consolas" w:cs="Times New Roman"/>
+          <w:color w:val="000000"/>
+          <w:sz w:val="20"/>
+          <w:szCs w:val="20"/>
+          <w:lang w:eastAsia="pl-PL"/>
+        </w:rPr>
+        <w:t>.</w:t>
+      </w:r>
+      <w:r>
+        <w:rPr>
+          <w:rFonts w:ascii="Consolas" w:eastAsia="Times New Roman" w:hAnsi="Consolas" w:cs="Times New Roman"/>
+          <w:color w:val="795E26"/>
+          <w:sz w:val="20"/>
+          <w:szCs w:val="20"/>
+          <w:lang w:eastAsia="pl-PL"/>
+        </w:rPr>
+        <w:t>join</w:t>
+      </w:r>
+      <w:r>
+        <w:rPr>
+          <w:rFonts w:ascii="Consolas" w:eastAsia="Times New Roman" w:hAnsi="Consolas" w:cs="Times New Roman"/>
+          <w:color w:val="000000"/>
+          <w:sz w:val="20"/>
+          <w:szCs w:val="20"/>
+          <w:lang w:eastAsia="pl-PL"/>
+        </w:rPr>
+        <w:t>(</w:t>
+      </w:r>
+      <w:r>
+        <w:rPr>
+          <w:rFonts w:ascii="Consolas" w:eastAsia="Times New Roman" w:hAnsi="Consolas" w:cs="Times New Roman"/>
+          <w:color w:val="267F99"/>
+          <w:sz w:val="20"/>
+          <w:szCs w:val="20"/>
+          <w:lang w:eastAsia="pl-PL"/>
+        </w:rPr>
+        <w:t>config</w:t>
+      </w:r>
+      <w:r>
+        <w:rPr>
+          <w:rFonts w:ascii="Consolas" w:eastAsia="Times New Roman" w:hAnsi="Consolas" w:cs="Times New Roman"/>
+          <w:color w:val="000000"/>
+          <w:sz w:val="20"/>
+          <w:szCs w:val="20"/>
+          <w:lang w:eastAsia="pl-PL"/>
+        </w:rPr>
+        <w:t>.</w:t>
+      </w:r>
+      <w:r>
+        <w:rPr>
+          <w:rFonts w:ascii="Consolas" w:eastAsia="Times New Roman" w:hAnsi="Consolas" w:cs="Times New Roman"/>
+          <w:color w:val="001080"/>
+          <w:sz w:val="20"/>
+          <w:szCs w:val="20"/>
+          <w:lang w:eastAsia="pl-PL"/>
+        </w:rPr>
+        <w:t>DATA_DIR</w:t>
+      </w:r>
+      <w:r>
+        <w:rPr>
+          <w:rFonts w:ascii="Consolas" w:eastAsia="Times New Roman" w:hAnsi="Consolas" w:cs="Times New Roman"/>
+          <w:color w:val="000000"/>
+          <w:sz w:val="20"/>
+          <w:szCs w:val="20"/>
+          <w:lang w:eastAsia="pl-PL"/>
+        </w:rPr>
+        <w:t>, </w:t>
+      </w:r>
+      <w:r>
+        <w:rPr>
+          <w:rFonts w:ascii="Consolas" w:eastAsia="Times New Roman" w:hAnsi="Consolas" w:cs="Times New Roman"/>
+          <w:color w:val="795E26"/>
+          <w:sz w:val="20"/>
+          <w:szCs w:val="20"/>
+          <w:lang w:eastAsia="pl-PL"/>
+        </w:rPr>
+        <w:t>secure_filename</w:t>
+      </w:r>
+      <w:r>
+        <w:rPr>
+          <w:rFonts w:ascii="Consolas" w:eastAsia="Times New Roman" w:hAnsi="Consolas" w:cs="Times New Roman"/>
+          <w:color w:val="000000"/>
+          <w:sz w:val="20"/>
+          <w:szCs w:val="20"/>
+          <w:lang w:eastAsia="pl-PL"/>
+        </w:rPr>
+        <w:t>(</w:t>
+      </w:r>
+      <w:r>
+        <w:rPr>
+          <w:rFonts w:ascii="Consolas" w:eastAsia="Times New Roman" w:hAnsi="Consolas" w:cs="Times New Roman"/>
+          <w:color w:val="001080"/>
+          <w:sz w:val="20"/>
+          <w:szCs w:val="20"/>
+          <w:lang w:eastAsia="pl-PL"/>
+        </w:rPr>
+        <w:t>_file</w:t>
+      </w:r>
+      <w:r>
+        <w:rPr>
+          <w:rFonts w:ascii="Consolas" w:eastAsia="Times New Roman" w:hAnsi="Consolas" w:cs="Times New Roman"/>
+          <w:color w:val="000000"/>
+          <w:sz w:val="20"/>
+          <w:szCs w:val="20"/>
+          <w:lang w:eastAsia="pl-PL"/>
+        </w:rPr>
+        <w:t>.filename))</w:t>
+      </w:r>
+    </w:p>
+    <w:p>
+      <w:pPr>
+        <w:pBdr>
+          <w:top w:val="single" w:sz="4" w:space="1" w:color="auto"/>
+          <w:left w:val="single" w:sz="4" w:space="4" w:color="auto"/>
+          <w:bottom w:val="single" w:sz="4" w:space="1" w:color="auto"/>
+          <w:right w:val="single" w:sz="4" w:space="4" w:color="auto"/>
+        </w:pBdr>
+        <w:shd w:val="clear" w:color="auto" w:fill="FFFFFF"/>
+        <w:spacing w:after="0" w:line="219" w:lineRule="atLeast"/>
+        <w:jc w:val="left"/>
+        <w:rPr>
+          <w:rFonts w:ascii="Consolas" w:eastAsia="Times New Roman" w:hAnsi="Consolas" w:cs="Times New Roman"/>
+          <w:color w:val="000000"/>
+          <w:sz w:val="20"/>
+          <w:szCs w:val="20"/>
+          <w:lang w:eastAsia="pl-PL"/>
+        </w:rPr>
+      </w:pPr>
+    </w:p>
+    <w:p>
+      <w:pPr>
+        <w:pBdr>
+          <w:top w:val="single" w:sz="4" w:space="1" w:color="auto"/>
+          <w:left w:val="single" w:sz="4" w:space="4" w:color="auto"/>
+          <w:bottom w:val="single" w:sz="4" w:space="1" w:color="auto"/>
+          <w:right w:val="single" w:sz="4" w:space="4" w:color="auto"/>
+        </w:pBdr>
+        <w:shd w:val="clear" w:color="auto" w:fill="FFFFFF"/>
+        <w:spacing w:after="0" w:line="219" w:lineRule="atLeast"/>
+        <w:jc w:val="left"/>
+        <w:rPr>
+          <w:rFonts w:ascii="Consolas" w:eastAsia="Times New Roman" w:hAnsi="Consolas" w:cs="Times New Roman"/>
+          <w:color w:val="000000"/>
+          <w:sz w:val="20"/>
+          <w:szCs w:val="20"/>
+          <w:lang w:eastAsia="pl-PL"/>
+        </w:rPr>
+      </w:pPr>
+      <w:r>
+        <w:rPr>
+          <w:rFonts w:ascii="Consolas" w:eastAsia="Times New Roman" w:hAnsi="Consolas" w:cs="Times New Roman"/>
+          <w:color w:val="000000"/>
+          <w:sz w:val="20"/>
+          <w:szCs w:val="20"/>
+          <w:lang w:eastAsia="pl-PL"/>
+        </w:rPr>
+        <w:t>    </w:t>
+      </w:r>
+      <w:r>
+        <w:rPr>
+          <w:rFonts w:ascii="Consolas" w:eastAsia="Times New Roman" w:hAnsi="Consolas" w:cs="Times New Roman"/>
+          <w:color w:val="008000"/>
+          <w:sz w:val="20"/>
+          <w:szCs w:val="20"/>
+          <w:lang w:eastAsia="pl-PL"/>
+        </w:rPr>
+        <w:t># saves received file</w:t>
+      </w:r>
+    </w:p>
+    <w:p>
+      <w:pPr>
+        <w:pBdr>
+          <w:top w:val="single" w:sz="4" w:space="1" w:color="auto"/>
+          <w:left w:val="single" w:sz="4" w:space="4" w:color="auto"/>
+          <w:bottom w:val="single" w:sz="4" w:space="1" w:color="auto"/>
+          <w:right w:val="single" w:sz="4" w:space="4" w:color="auto"/>
+        </w:pBdr>
+        <w:shd w:val="clear" w:color="auto" w:fill="FFFFFF"/>
+        <w:spacing w:after="0" w:line="219" w:lineRule="atLeast"/>
+        <w:jc w:val="left"/>
+        <w:rPr>
+          <w:rFonts w:ascii="Consolas" w:eastAsia="Times New Roman" w:hAnsi="Consolas" w:cs="Times New Roman"/>
+          <w:color w:val="000000"/>
+          <w:sz w:val="20"/>
+          <w:szCs w:val="20"/>
+          <w:lang w:eastAsia="pl-PL"/>
+        </w:rPr>
+      </w:pPr>
+      <w:r>
+        <w:rPr>
+          <w:rFonts w:ascii="Consolas" w:eastAsia="Times New Roman" w:hAnsi="Consolas" w:cs="Times New Roman"/>
+          <w:color w:val="000000"/>
+          <w:sz w:val="20"/>
+          <w:szCs w:val="20"/>
+          <w:lang w:eastAsia="pl-PL"/>
+        </w:rPr>
+        <w:t>    </w:t>
+      </w:r>
+      <w:r>
+        <w:rPr>
+          <w:rFonts w:ascii="Consolas" w:eastAsia="Times New Roman" w:hAnsi="Consolas" w:cs="Times New Roman"/>
+          <w:color w:val="001080"/>
+          <w:sz w:val="20"/>
+          <w:szCs w:val="20"/>
+          <w:lang w:eastAsia="pl-PL"/>
+        </w:rPr>
+        <w:t>_file</w:t>
+      </w:r>
+      <w:r>
+        <w:rPr>
+          <w:rFonts w:ascii="Consolas" w:eastAsia="Times New Roman" w:hAnsi="Consolas" w:cs="Times New Roman"/>
+          <w:color w:val="000000"/>
+          <w:sz w:val="20"/>
+          <w:szCs w:val="20"/>
+          <w:lang w:eastAsia="pl-PL"/>
+        </w:rPr>
+        <w:t>.save(</w:t>
+      </w:r>
+      <w:r>
+        <w:rPr>
+          <w:rFonts w:ascii="Consolas" w:eastAsia="Times New Roman" w:hAnsi="Consolas" w:cs="Times New Roman"/>
+          <w:color w:val="001080"/>
+          <w:sz w:val="20"/>
+          <w:szCs w:val="20"/>
+          <w:lang w:eastAsia="pl-PL"/>
+        </w:rPr>
+        <w:t>file_path</w:t>
+      </w:r>
+      <w:r>
+        <w:rPr>
+          <w:rFonts w:ascii="Consolas" w:eastAsia="Times New Roman" w:hAnsi="Consolas" w:cs="Times New Roman"/>
+          <w:color w:val="000000"/>
+          <w:sz w:val="20"/>
+          <w:szCs w:val="20"/>
+          <w:lang w:eastAsia="pl-PL"/>
+        </w:rPr>
+        <w:t>)</w:t>
+      </w:r>
+    </w:p>
+    <w:p>
+      <w:pPr>
+        <w:tabs>
+          <w:tab w:val="left" w:pos="709"/>
+          <w:tab w:val="left" w:pos="2608"/>
+          <w:tab w:val="left" w:pos="7230"/>
+        </w:tabs>
+        <w:jc w:val="center"/>
+        <w:rPr>
+          <w:rFonts w:ascii="Times New Roman" w:hAnsi="Times New Roman" w:cs="Times New Roman"/>
+          <w:i/>
+          <w:sz w:val="24"/>
+          <w:szCs w:val="24"/>
+        </w:rPr>
+      </w:pPr>
+      <w:r>
+        <w:rPr>
+          <w:rFonts w:ascii="Times New Roman" w:hAnsi="Times New Roman" w:cs="Times New Roman"/>
+          <w:i/>
+          <w:sz w:val="24"/>
+          <w:szCs w:val="24"/>
+        </w:rPr>
+        <w:t>Listing 4. Metoda</w:t>
+      </w:r>
+      <w:r>
+        <w:rPr>
+          <w:rFonts w:ascii="Times New Roman" w:hAnsi="Times New Roman" w:cs="Times New Roman"/>
+          <w:i/>
+          <w:sz w:val="24"/>
+          <w:szCs w:val="24"/>
+        </w:rPr>
+        <w:t xml:space="preserve"> </w:t>
+      </w:r>
+      <w:r>
+        <w:rPr>
+          <w:rFonts w:ascii="Consolas" w:hAnsi="Consolas" w:cstheme="minorHAnsi"/>
+          <w:i/>
+          <w:sz w:val="24"/>
+          <w:szCs w:val="24"/>
+        </w:rPr>
+        <w:t>upload_file</w:t>
+      </w:r>
+    </w:p>
+    <w:p>
+      <w:pPr>
+        <w:tabs>
+          <w:tab w:val="left" w:pos="709"/>
+          <w:tab w:val="left" w:pos="2608"/>
+          <w:tab w:val="left" w:pos="7230"/>
+        </w:tabs>
+        <w:rPr>
+          <w:rFonts w:ascii="Times New Roman" w:hAnsi="Times New Roman" w:cs="Times New Roman"/>
+          <w:sz w:val="24"/>
+          <w:szCs w:val="24"/>
+        </w:rPr>
+      </w:pPr>
+      <w:r>
+        <w:rPr>
+          <w:rFonts w:ascii="Times New Roman" w:hAnsi="Times New Roman" w:cs="Times New Roman"/>
+          <w:sz w:val="24"/>
+          <w:szCs w:val="24"/>
+        </w:rPr>
+        <w:tab/>
+      </w:r>
+      <w:r>
+        <w:rPr>
+          <w:rFonts w:ascii="Times New Roman" w:hAnsi="Times New Roman" w:cs="Times New Roman"/>
+          <w:sz w:val="24"/>
+          <w:szCs w:val="24"/>
+        </w:rPr>
+        <w:t xml:space="preserve">Po zakończeniu metody, </w:t>
+      </w:r>
+      <w:r>
+        <w:rPr>
+          <w:rFonts w:ascii="Times New Roman" w:hAnsi="Times New Roman" w:cs="Times New Roman"/>
+          <w:sz w:val="24"/>
+          <w:szCs w:val="24"/>
+        </w:rPr>
+        <w:t xml:space="preserve">następuje przekierowanie do znajdującej się w tym samym skrypcie, metody </w:t>
+      </w:r>
+      <w:r>
+        <w:rPr>
+          <w:rFonts w:ascii="Consolas" w:hAnsi="Consolas" w:cs="Times New Roman"/>
+          <w:sz w:val="24"/>
+          <w:szCs w:val="24"/>
+        </w:rPr>
+        <w:t>anal</w:t>
+      </w:r>
+      <w:r>
+        <w:rPr>
+          <w:rFonts w:ascii="Consolas" w:hAnsi="Consolas" w:cs="Times New Roman"/>
+          <w:sz w:val="24"/>
+          <w:szCs w:val="24"/>
+        </w:rPr>
+        <w:t>ysis</w:t>
+      </w:r>
+      <w:r>
+        <w:rPr>
+          <w:rFonts w:ascii="Times New Roman" w:hAnsi="Times New Roman" w:cs="Times New Roman"/>
+          <w:sz w:val="24"/>
+          <w:szCs w:val="24"/>
+        </w:rPr>
+        <w:t xml:space="preserve">. Funkcja </w:t>
+      </w:r>
+      <w:r>
+        <w:rPr>
+          <w:rFonts w:ascii="Consolas" w:hAnsi="Consolas" w:cs="Times New Roman"/>
+          <w:sz w:val="24"/>
+          <w:szCs w:val="24"/>
+        </w:rPr>
+        <w:t>analysis</w:t>
+      </w:r>
+      <w:r>
+        <w:rPr>
+          <w:rFonts w:ascii="Times New Roman" w:hAnsi="Times New Roman" w:cs="Times New Roman"/>
+          <w:sz w:val="24"/>
+          <w:szCs w:val="24"/>
+        </w:rPr>
+        <w:t xml:space="preserve"> pobiera ścież</w:t>
+      </w:r>
+      <w:r>
+        <w:rPr>
+          <w:rFonts w:ascii="Times New Roman" w:hAnsi="Times New Roman" w:cs="Times New Roman"/>
+          <w:sz w:val="24"/>
+          <w:szCs w:val="24"/>
+        </w:rPr>
+        <w:t>k</w:t>
+      </w:r>
+      <w:r>
+        <w:rPr>
+          <w:rFonts w:ascii="Times New Roman" w:hAnsi="Times New Roman" w:cs="Times New Roman"/>
+          <w:sz w:val="24"/>
+          <w:szCs w:val="24"/>
+        </w:rPr>
+        <w:t xml:space="preserve">ę do pliku ze zmiennych zapisanych w sesji obecnego użytkownika oraz wywołuje metodę </w:t>
+      </w:r>
+      <w:r>
+        <w:rPr>
+          <w:rFonts w:ascii="Consolas" w:hAnsi="Consolas" w:cs="Times New Roman"/>
+          <w:sz w:val="24"/>
+          <w:szCs w:val="24"/>
+        </w:rPr>
+        <w:t>analysis</w:t>
+      </w:r>
+      <w:r>
+        <w:rPr>
+          <w:rFonts w:ascii="Times New Roman" w:hAnsi="Times New Roman" w:cs="Times New Roman"/>
+          <w:sz w:val="24"/>
+          <w:szCs w:val="24"/>
+        </w:rPr>
+        <w:t xml:space="preserve"> z pliku </w:t>
+      </w:r>
+      <w:r>
+        <w:rPr>
+          <w:rFonts w:ascii="Times New Roman" w:hAnsi="Times New Roman" w:cs="Times New Roman"/>
+          <w:b/>
+          <w:sz w:val="24"/>
+          <w:szCs w:val="24"/>
+        </w:rPr>
+        <w:t>controller.py</w:t>
+      </w:r>
+      <w:r>
+        <w:rPr>
+          <w:rFonts w:ascii="Times New Roman" w:hAnsi="Times New Roman" w:cs="Times New Roman"/>
+          <w:sz w:val="24"/>
+          <w:szCs w:val="24"/>
+        </w:rPr>
+        <w:t>.</w:t>
+      </w:r>
+    </w:p>
+    <w:p>
+      <w:pPr>
+        <w:pBdr>
+          <w:top w:val="single" w:sz="4" w:space="1" w:color="auto"/>
+          <w:left w:val="single" w:sz="4" w:space="4" w:color="auto"/>
+          <w:bottom w:val="single" w:sz="4" w:space="1" w:color="auto"/>
+          <w:right w:val="single" w:sz="4" w:space="4" w:color="auto"/>
+        </w:pBdr>
+        <w:shd w:val="clear" w:color="auto" w:fill="FFFFFF"/>
+        <w:spacing w:after="0" w:line="219" w:lineRule="atLeast"/>
+        <w:jc w:val="left"/>
+        <w:rPr>
+          <w:rFonts w:ascii="Consolas" w:eastAsia="Times New Roman" w:hAnsi="Consolas" w:cs="Times New Roman"/>
+          <w:color w:val="000000"/>
+          <w:sz w:val="20"/>
+          <w:szCs w:val="20"/>
+          <w:lang w:eastAsia="pl-PL"/>
+        </w:rPr>
+      </w:pPr>
+      <w:r>
+        <w:rPr>
+          <w:rFonts w:ascii="Consolas" w:eastAsia="Times New Roman" w:hAnsi="Consolas" w:cs="Times New Roman"/>
+          <w:color w:val="795E26"/>
+          <w:sz w:val="20"/>
+          <w:szCs w:val="20"/>
+          <w:lang w:eastAsia="pl-PL"/>
+        </w:rPr>
+        <w:t>@</w:t>
+      </w:r>
+      <w:r>
+        <w:rPr>
+          <w:rFonts w:ascii="Consolas" w:eastAsia="Times New Roman" w:hAnsi="Consolas" w:cs="Times New Roman"/>
+          <w:color w:val="0070C1"/>
+          <w:sz w:val="20"/>
+          <w:szCs w:val="20"/>
+          <w:lang w:eastAsia="pl-PL"/>
+        </w:rPr>
+        <w:t>APP</w:t>
+      </w:r>
+      <w:r>
+        <w:rPr>
+          <w:rFonts w:ascii="Consolas" w:eastAsia="Times New Roman" w:hAnsi="Consolas" w:cs="Times New Roman"/>
+          <w:color w:val="795E26"/>
+          <w:sz w:val="20"/>
+          <w:szCs w:val="20"/>
+          <w:lang w:eastAsia="pl-PL"/>
+        </w:rPr>
+        <w:t>.route</w:t>
+      </w:r>
+      <w:r>
+        <w:rPr>
+          <w:rFonts w:ascii="Consolas" w:eastAsia="Times New Roman" w:hAnsi="Consolas" w:cs="Times New Roman"/>
+          <w:color w:val="000000"/>
+          <w:sz w:val="20"/>
+          <w:szCs w:val="20"/>
+          <w:lang w:eastAsia="pl-PL"/>
+        </w:rPr>
+        <w:t>(</w:t>
+      </w:r>
+      <w:r>
+        <w:rPr>
+          <w:rFonts w:ascii="Consolas" w:eastAsia="Times New Roman" w:hAnsi="Consolas" w:cs="Times New Roman"/>
+          <w:color w:val="A31515"/>
+          <w:sz w:val="20"/>
+          <w:szCs w:val="20"/>
+          <w:lang w:eastAsia="pl-PL"/>
+        </w:rPr>
+        <w:t>"/analysis"</w:t>
+      </w:r>
+      <w:r>
+        <w:rPr>
+          <w:rFonts w:ascii="Consolas" w:eastAsia="Times New Roman" w:hAnsi="Consolas" w:cs="Times New Roman"/>
+          <w:color w:val="000000"/>
+          <w:sz w:val="20"/>
+          <w:szCs w:val="20"/>
+          <w:lang w:eastAsia="pl-PL"/>
+        </w:rPr>
+        <w:t>, </w:t>
+      </w:r>
+      <w:r>
+        <w:rPr>
+          <w:rFonts w:ascii="Consolas" w:eastAsia="Times New Roman" w:hAnsi="Consolas" w:cs="Times New Roman"/>
+          <w:color w:val="001080"/>
+          <w:sz w:val="20"/>
+          <w:szCs w:val="20"/>
+          <w:lang w:eastAsia="pl-PL"/>
+        </w:rPr>
+        <w:t>methods</w:t>
+      </w:r>
+      <w:r>
+        <w:rPr>
+          <w:rFonts w:ascii="Consolas" w:eastAsia="Times New Roman" w:hAnsi="Consolas" w:cs="Times New Roman"/>
+          <w:color w:val="000000"/>
+          <w:sz w:val="20"/>
+          <w:szCs w:val="20"/>
+          <w:lang w:eastAsia="pl-PL"/>
+        </w:rPr>
+        <w:t>=[</w:t>
+      </w:r>
+      <w:r>
+        <w:rPr>
+          <w:rFonts w:ascii="Consolas" w:eastAsia="Times New Roman" w:hAnsi="Consolas" w:cs="Times New Roman"/>
+          <w:color w:val="A31515"/>
+          <w:sz w:val="20"/>
+          <w:szCs w:val="20"/>
+          <w:lang w:eastAsia="pl-PL"/>
+        </w:rPr>
+        <w:t>"POST"</w:t>
+      </w:r>
+      <w:r>
+        <w:rPr>
+          <w:rFonts w:ascii="Consolas" w:eastAsia="Times New Roman" w:hAnsi="Consolas" w:cs="Times New Roman"/>
+          <w:color w:val="000000"/>
+          <w:sz w:val="20"/>
+          <w:szCs w:val="20"/>
+          <w:lang w:eastAsia="pl-PL"/>
+        </w:rPr>
+        <w:t>])</w:t>
+      </w:r>
+    </w:p>
+    <w:p>
+      <w:pPr>
+        <w:pBdr>
+          <w:top w:val="single" w:sz="4" w:space="1" w:color="auto"/>
+          <w:left w:val="single" w:sz="4" w:space="4" w:color="auto"/>
+          <w:bottom w:val="single" w:sz="4" w:space="1" w:color="auto"/>
+          <w:right w:val="single" w:sz="4" w:space="4" w:color="auto"/>
+        </w:pBdr>
+        <w:shd w:val="clear" w:color="auto" w:fill="FFFFFF"/>
+        <w:spacing w:after="0" w:line="219" w:lineRule="atLeast"/>
+        <w:jc w:val="left"/>
+        <w:rPr>
+          <w:rFonts w:ascii="Consolas" w:eastAsia="Times New Roman" w:hAnsi="Consolas" w:cs="Times New Roman"/>
+          <w:color w:val="000000"/>
+          <w:sz w:val="20"/>
+          <w:szCs w:val="20"/>
+          <w:lang w:eastAsia="pl-PL"/>
+        </w:rPr>
+      </w:pPr>
+      <w:r>
+        <w:rPr>
+          <w:rFonts w:ascii="Consolas" w:eastAsia="Times New Roman" w:hAnsi="Consolas" w:cs="Times New Roman"/>
+          <w:color w:val="0000FF"/>
+          <w:sz w:val="20"/>
+          <w:szCs w:val="20"/>
+          <w:lang w:eastAsia="pl-PL"/>
+        </w:rPr>
+        <w:t>def</w:t>
+      </w:r>
+      <w:r>
+        <w:rPr>
+          <w:rFonts w:ascii="Consolas" w:eastAsia="Times New Roman" w:hAnsi="Consolas" w:cs="Times New Roman"/>
+          <w:color w:val="000000"/>
+          <w:sz w:val="20"/>
+          <w:szCs w:val="20"/>
+          <w:lang w:eastAsia="pl-PL"/>
+        </w:rPr>
+        <w:t> </w:t>
+      </w:r>
+      <w:r>
+        <w:rPr>
+          <w:rFonts w:ascii="Consolas" w:eastAsia="Times New Roman" w:hAnsi="Consolas" w:cs="Times New Roman"/>
+          <w:color w:val="795E26"/>
+          <w:sz w:val="20"/>
+          <w:szCs w:val="20"/>
+          <w:lang w:eastAsia="pl-PL"/>
+        </w:rPr>
+        <w:t>analysis</w:t>
+      </w:r>
+      <w:r>
+        <w:rPr>
+          <w:rFonts w:ascii="Consolas" w:eastAsia="Times New Roman" w:hAnsi="Consolas" w:cs="Times New Roman"/>
+          <w:color w:val="000000"/>
+          <w:sz w:val="20"/>
+          <w:szCs w:val="20"/>
+          <w:lang w:eastAsia="pl-PL"/>
+        </w:rPr>
+        <w:t>():</w:t>
+      </w:r>
+    </w:p>
+    <w:p>
+      <w:pPr>
+        <w:pBdr>
+          <w:top w:val="single" w:sz="4" w:space="1" w:color="auto"/>
+          <w:left w:val="single" w:sz="4" w:space="4" w:color="auto"/>
+          <w:bottom w:val="single" w:sz="4" w:space="1" w:color="auto"/>
+          <w:right w:val="single" w:sz="4" w:space="4" w:color="auto"/>
+        </w:pBdr>
+        <w:shd w:val="clear" w:color="auto" w:fill="FFFFFF"/>
+        <w:spacing w:after="0" w:line="219" w:lineRule="atLeast"/>
+        <w:jc w:val="left"/>
+        <w:rPr>
+          <w:rFonts w:ascii="Consolas" w:eastAsia="Times New Roman" w:hAnsi="Consolas" w:cs="Times New Roman"/>
+          <w:color w:val="000000"/>
+          <w:sz w:val="20"/>
+          <w:szCs w:val="20"/>
+          <w:lang w:eastAsia="pl-PL"/>
+        </w:rPr>
+      </w:pPr>
+      <w:r>
+        <w:rPr>
+          <w:rFonts w:ascii="Consolas" w:eastAsia="Times New Roman" w:hAnsi="Consolas" w:cs="Times New Roman"/>
+          <w:color w:val="000000"/>
+          <w:sz w:val="20"/>
+          <w:szCs w:val="20"/>
+          <w:lang w:eastAsia="pl-PL"/>
+        </w:rPr>
+        <w:t>    </w:t>
+      </w:r>
+      <w:r>
+        <w:rPr>
+          <w:rFonts w:ascii="Consolas" w:eastAsia="Times New Roman" w:hAnsi="Consolas" w:cs="Times New Roman"/>
+          <w:color w:val="A31515"/>
+          <w:sz w:val="20"/>
+          <w:szCs w:val="20"/>
+          <w:lang w:eastAsia="pl-PL"/>
+        </w:rPr>
+        <w:t>"""This route calls method that analyse and visualise time </w:t>
+      </w:r>
+      <w:r>
+        <w:rPr>
+          <w:rFonts w:ascii="Consolas" w:eastAsia="Times New Roman" w:hAnsi="Consolas" w:cs="Times New Roman"/>
+          <w:color w:val="A31515"/>
+          <w:sz w:val="20"/>
+          <w:szCs w:val="20"/>
+          <w:lang w:eastAsia="pl-PL"/>
+        </w:rPr>
+        <w:t>series</w:t>
+      </w:r>
+      <w:r>
+        <w:rPr>
+          <w:rFonts w:ascii="Consolas" w:eastAsia="Times New Roman" w:hAnsi="Consolas" w:cs="Times New Roman"/>
+          <w:color w:val="A31515"/>
+          <w:sz w:val="20"/>
+          <w:szCs w:val="20"/>
+          <w:lang w:eastAsia="pl-PL"/>
+        </w:rPr>
+        <w:t>."""</w:t>
+      </w:r>
+    </w:p>
+    <w:p>
+      <w:pPr>
+        <w:pBdr>
+          <w:top w:val="single" w:sz="4" w:space="1" w:color="auto"/>
+          <w:left w:val="single" w:sz="4" w:space="4" w:color="auto"/>
+          <w:bottom w:val="single" w:sz="4" w:space="1" w:color="auto"/>
+          <w:right w:val="single" w:sz="4" w:space="4" w:color="auto"/>
+        </w:pBdr>
+        <w:shd w:val="clear" w:color="auto" w:fill="FFFFFF"/>
+        <w:spacing w:after="0" w:line="219" w:lineRule="atLeast"/>
+        <w:jc w:val="left"/>
+        <w:rPr>
+          <w:rFonts w:ascii="Consolas" w:eastAsia="Times New Roman" w:hAnsi="Consolas" w:cs="Times New Roman"/>
+          <w:color w:val="000000"/>
+          <w:sz w:val="20"/>
+          <w:szCs w:val="20"/>
+          <w:lang w:eastAsia="pl-PL"/>
+        </w:rPr>
+      </w:pPr>
+    </w:p>
+    <w:p>
+      <w:pPr>
+        <w:pBdr>
+          <w:top w:val="single" w:sz="4" w:space="1" w:color="auto"/>
+          <w:left w:val="single" w:sz="4" w:space="4" w:color="auto"/>
+          <w:bottom w:val="single" w:sz="4" w:space="1" w:color="auto"/>
+          <w:right w:val="single" w:sz="4" w:space="4" w:color="auto"/>
+        </w:pBdr>
+        <w:shd w:val="clear" w:color="auto" w:fill="FFFFFF"/>
+        <w:spacing w:after="0" w:line="219" w:lineRule="atLeast"/>
+        <w:jc w:val="left"/>
+        <w:rPr>
+          <w:rFonts w:ascii="Consolas" w:eastAsia="Times New Roman" w:hAnsi="Consolas" w:cs="Times New Roman"/>
+          <w:color w:val="000000"/>
+          <w:sz w:val="20"/>
+          <w:szCs w:val="20"/>
+          <w:lang w:eastAsia="pl-PL"/>
+        </w:rPr>
+      </w:pPr>
+      <w:r>
+        <w:rPr>
+          <w:rFonts w:ascii="Consolas" w:eastAsia="Times New Roman" w:hAnsi="Consolas" w:cs="Times New Roman"/>
+          <w:color w:val="000000"/>
+          <w:sz w:val="20"/>
+          <w:szCs w:val="20"/>
+          <w:lang w:eastAsia="pl-PL"/>
+        </w:rPr>
+        <w:t>    </w:t>
+      </w:r>
+      <w:r>
+        <w:rPr>
+          <w:rFonts w:ascii="Consolas" w:eastAsia="Times New Roman" w:hAnsi="Consolas" w:cs="Times New Roman"/>
+          <w:color w:val="008000"/>
+          <w:sz w:val="20"/>
+          <w:szCs w:val="20"/>
+          <w:lang w:eastAsia="pl-PL"/>
+        </w:rPr>
+        <w:t># retrieving path to file from session</w:t>
+      </w:r>
+    </w:p>
+    <w:p>
+      <w:pPr>
+        <w:pBdr>
+          <w:top w:val="single" w:sz="4" w:space="1" w:color="auto"/>
+          <w:left w:val="single" w:sz="4" w:space="4" w:color="auto"/>
+          <w:bottom w:val="single" w:sz="4" w:space="1" w:color="auto"/>
+          <w:right w:val="single" w:sz="4" w:space="4" w:color="auto"/>
+        </w:pBdr>
+        <w:shd w:val="clear" w:color="auto" w:fill="FFFFFF"/>
+        <w:spacing w:after="0" w:line="219" w:lineRule="atLeast"/>
+        <w:jc w:val="left"/>
+        <w:rPr>
+          <w:rFonts w:ascii="Consolas" w:eastAsia="Times New Roman" w:hAnsi="Consolas" w:cs="Times New Roman"/>
+          <w:color w:val="000000"/>
+          <w:sz w:val="20"/>
+          <w:szCs w:val="20"/>
+          <w:lang w:eastAsia="pl-PL"/>
+        </w:rPr>
+      </w:pPr>
+      <w:r>
+        <w:rPr>
+          <w:rFonts w:ascii="Consolas" w:eastAsia="Times New Roman" w:hAnsi="Consolas" w:cs="Times New Roman"/>
+          <w:color w:val="000000"/>
+          <w:sz w:val="20"/>
+          <w:szCs w:val="20"/>
+          <w:lang w:eastAsia="pl-PL"/>
+        </w:rPr>
+        <w:t>    </w:t>
+      </w:r>
+      <w:r>
+        <w:rPr>
+          <w:rFonts w:ascii="Consolas" w:eastAsia="Times New Roman" w:hAnsi="Consolas" w:cs="Times New Roman"/>
+          <w:color w:val="001080"/>
+          <w:sz w:val="20"/>
+          <w:szCs w:val="20"/>
+          <w:lang w:eastAsia="pl-PL"/>
+        </w:rPr>
+        <w:t>file_path</w:t>
+      </w:r>
+      <w:r>
+        <w:rPr>
+          <w:rFonts w:ascii="Consolas" w:eastAsia="Times New Roman" w:hAnsi="Consolas" w:cs="Times New Roman"/>
+          <w:color w:val="000000"/>
+          <w:sz w:val="20"/>
+          <w:szCs w:val="20"/>
+          <w:lang w:eastAsia="pl-PL"/>
+        </w:rPr>
+        <w:t> = </w:t>
+      </w:r>
+      <w:r>
+        <w:rPr>
+          <w:rFonts w:ascii="Consolas" w:eastAsia="Times New Roman" w:hAnsi="Consolas" w:cs="Times New Roman"/>
+          <w:color w:val="001080"/>
+          <w:sz w:val="20"/>
+          <w:szCs w:val="20"/>
+          <w:lang w:eastAsia="pl-PL"/>
+        </w:rPr>
+        <w:t>session</w:t>
+      </w:r>
+      <w:r>
+        <w:rPr>
+          <w:rFonts w:ascii="Consolas" w:eastAsia="Times New Roman" w:hAnsi="Consolas" w:cs="Times New Roman"/>
+          <w:color w:val="000000"/>
+          <w:sz w:val="20"/>
+          <w:szCs w:val="20"/>
+          <w:lang w:eastAsia="pl-PL"/>
+        </w:rPr>
+        <w:t>[</w:t>
+      </w:r>
+      <w:r>
+        <w:rPr>
+          <w:rFonts w:ascii="Consolas" w:eastAsia="Times New Roman" w:hAnsi="Consolas" w:cs="Times New Roman"/>
+          <w:color w:val="A31515"/>
+          <w:sz w:val="20"/>
+          <w:szCs w:val="20"/>
+          <w:lang w:eastAsia="pl-PL"/>
+        </w:rPr>
+        <w:t>"file_path"</w:t>
+      </w:r>
+      <w:r>
+        <w:rPr>
+          <w:rFonts w:ascii="Consolas" w:eastAsia="Times New Roman" w:hAnsi="Consolas" w:cs="Times New Roman"/>
+          <w:color w:val="000000"/>
+          <w:sz w:val="20"/>
+          <w:szCs w:val="20"/>
+          <w:lang w:eastAsia="pl-PL"/>
+        </w:rPr>
+        <w:t>]</w:t>
+      </w:r>
+    </w:p>
+    <w:p>
+      <w:pPr>
+        <w:pBdr>
+          <w:top w:val="single" w:sz="4" w:space="1" w:color="auto"/>
+          <w:left w:val="single" w:sz="4" w:space="4" w:color="auto"/>
+          <w:bottom w:val="single" w:sz="4" w:space="1" w:color="auto"/>
+          <w:right w:val="single" w:sz="4" w:space="4" w:color="auto"/>
+        </w:pBdr>
+        <w:shd w:val="clear" w:color="auto" w:fill="FFFFFF"/>
+        <w:spacing w:after="0" w:line="219" w:lineRule="atLeast"/>
+        <w:jc w:val="left"/>
+        <w:rPr>
+          <w:rFonts w:ascii="Consolas" w:eastAsia="Times New Roman" w:hAnsi="Consolas" w:cs="Times New Roman"/>
+          <w:color w:val="000000"/>
+          <w:sz w:val="20"/>
+          <w:szCs w:val="20"/>
+          <w:lang w:eastAsia="pl-PL"/>
+        </w:rPr>
+      </w:pPr>
+    </w:p>
+    <w:p>
+      <w:pPr>
+        <w:pBdr>
+          <w:top w:val="single" w:sz="4" w:space="1" w:color="auto"/>
+          <w:left w:val="single" w:sz="4" w:space="4" w:color="auto"/>
+          <w:bottom w:val="single" w:sz="4" w:space="1" w:color="auto"/>
+          <w:right w:val="single" w:sz="4" w:space="4" w:color="auto"/>
+        </w:pBdr>
+        <w:shd w:val="clear" w:color="auto" w:fill="FFFFFF"/>
+        <w:spacing w:after="0" w:line="219" w:lineRule="atLeast"/>
+        <w:jc w:val="left"/>
+        <w:rPr>
+          <w:rFonts w:ascii="Consolas" w:eastAsia="Times New Roman" w:hAnsi="Consolas" w:cs="Times New Roman"/>
+          <w:color w:val="000000"/>
+          <w:sz w:val="20"/>
+          <w:szCs w:val="20"/>
+          <w:lang w:eastAsia="pl-PL"/>
+        </w:rPr>
+      </w:pPr>
+      <w:r>
+        <w:rPr>
+          <w:rFonts w:ascii="Consolas" w:eastAsia="Times New Roman" w:hAnsi="Consolas" w:cs="Times New Roman"/>
+          <w:color w:val="000000"/>
+          <w:sz w:val="20"/>
+          <w:szCs w:val="20"/>
+          <w:lang w:eastAsia="pl-PL"/>
+        </w:rPr>
+        <w:t>    </w:t>
+      </w:r>
+      <w:r>
+        <w:rPr>
+          <w:rFonts w:ascii="Consolas" w:eastAsia="Times New Roman" w:hAnsi="Consolas" w:cs="Times New Roman"/>
+          <w:color w:val="008000"/>
+          <w:sz w:val="20"/>
+          <w:szCs w:val="20"/>
+          <w:lang w:eastAsia="pl-PL"/>
+        </w:rPr>
+        <w:t># calling analysis method</w:t>
+      </w:r>
+    </w:p>
+    <w:p>
+      <w:pPr>
+        <w:pBdr>
+          <w:top w:val="single" w:sz="4" w:space="1" w:color="auto"/>
+          <w:left w:val="single" w:sz="4" w:space="4" w:color="auto"/>
+          <w:bottom w:val="single" w:sz="4" w:space="1" w:color="auto"/>
+          <w:right w:val="single" w:sz="4" w:space="4" w:color="auto"/>
+        </w:pBdr>
+        <w:shd w:val="clear" w:color="auto" w:fill="FFFFFF"/>
+        <w:spacing w:after="0" w:line="219" w:lineRule="atLeast"/>
+        <w:jc w:val="left"/>
+        <w:rPr>
+          <w:rFonts w:ascii="Consolas" w:eastAsia="Times New Roman" w:hAnsi="Consolas" w:cs="Times New Roman"/>
+          <w:color w:val="000000"/>
+          <w:sz w:val="16"/>
+          <w:szCs w:val="16"/>
+          <w:lang w:eastAsia="pl-PL"/>
+        </w:rPr>
+      </w:pPr>
+      <w:r>
+        <w:rPr>
+          <w:rFonts w:ascii="Consolas" w:eastAsia="Times New Roman" w:hAnsi="Consolas" w:cs="Times New Roman"/>
+          <w:color w:val="000000"/>
+          <w:sz w:val="20"/>
+          <w:szCs w:val="20"/>
+          <w:lang w:eastAsia="pl-PL"/>
+        </w:rPr>
+        <w:t>    </w:t>
+      </w:r>
+      <w:r>
+        <w:rPr>
+          <w:rFonts w:ascii="Consolas" w:eastAsia="Times New Roman" w:hAnsi="Consolas" w:cs="Times New Roman"/>
+          <w:color w:val="AF00DB"/>
+          <w:sz w:val="20"/>
+          <w:szCs w:val="20"/>
+          <w:lang w:eastAsia="pl-PL"/>
+        </w:rPr>
+        <w:t>return</w:t>
+      </w:r>
+      <w:r>
+        <w:rPr>
+          <w:rFonts w:ascii="Consolas" w:eastAsia="Times New Roman" w:hAnsi="Consolas" w:cs="Times New Roman"/>
+          <w:color w:val="000000"/>
+          <w:sz w:val="20"/>
+          <w:szCs w:val="20"/>
+          <w:lang w:eastAsia="pl-PL"/>
+        </w:rPr>
+        <w:t> </w:t>
+      </w:r>
+      <w:r>
+        <w:rPr>
+          <w:rFonts w:ascii="Consolas" w:eastAsia="Times New Roman" w:hAnsi="Consolas" w:cs="Times New Roman"/>
+          <w:color w:val="267F99"/>
+          <w:sz w:val="20"/>
+          <w:szCs w:val="20"/>
+          <w:lang w:eastAsia="pl-PL"/>
+        </w:rPr>
+        <w:t>controller</w:t>
+      </w:r>
+      <w:r>
+        <w:rPr>
+          <w:rFonts w:ascii="Consolas" w:eastAsia="Times New Roman" w:hAnsi="Consolas" w:cs="Times New Roman"/>
+          <w:color w:val="000000"/>
+          <w:sz w:val="20"/>
+          <w:szCs w:val="20"/>
+          <w:lang w:eastAsia="pl-PL"/>
+        </w:rPr>
+        <w:t>.</w:t>
+      </w:r>
+      <w:r>
+        <w:rPr>
+          <w:rFonts w:ascii="Consolas" w:eastAsia="Times New Roman" w:hAnsi="Consolas" w:cs="Times New Roman"/>
+          <w:color w:val="795E26"/>
+          <w:sz w:val="20"/>
+          <w:szCs w:val="20"/>
+          <w:lang w:eastAsia="pl-PL"/>
+        </w:rPr>
+        <w:t>analysis</w:t>
+      </w:r>
+      <w:r>
+        <w:rPr>
+          <w:rFonts w:ascii="Consolas" w:eastAsia="Times New Roman" w:hAnsi="Consolas" w:cs="Times New Roman"/>
+          <w:color w:val="000000"/>
+          <w:sz w:val="20"/>
+          <w:szCs w:val="20"/>
+          <w:lang w:eastAsia="pl-PL"/>
+        </w:rPr>
+        <w:t>(</w:t>
+      </w:r>
+      <w:r>
+        <w:rPr>
+          <w:rFonts w:ascii="Consolas" w:eastAsia="Times New Roman" w:hAnsi="Consolas" w:cs="Times New Roman"/>
+          <w:color w:val="001080"/>
+          <w:sz w:val="20"/>
+          <w:szCs w:val="20"/>
+          <w:lang w:eastAsia="pl-PL"/>
+        </w:rPr>
+        <w:t>file_path</w:t>
+      </w:r>
+      <w:r>
+        <w:rPr>
+          <w:rFonts w:ascii="Consolas" w:eastAsia="Times New Roman" w:hAnsi="Consolas" w:cs="Times New Roman"/>
+          <w:color w:val="000000"/>
+          <w:sz w:val="20"/>
+          <w:szCs w:val="20"/>
+          <w:lang w:eastAsia="pl-PL"/>
+        </w:rPr>
+        <w:t>=</w:t>
+      </w:r>
+      <w:r>
+        <w:rPr>
+          <w:rFonts w:ascii="Consolas" w:eastAsia="Times New Roman" w:hAnsi="Consolas" w:cs="Times New Roman"/>
+          <w:color w:val="001080"/>
+          <w:sz w:val="20"/>
+          <w:szCs w:val="20"/>
+          <w:lang w:eastAsia="pl-PL"/>
+        </w:rPr>
+        <w:t>file_path</w:t>
+      </w:r>
+      <w:r>
+        <w:rPr>
+          <w:rFonts w:ascii="Consolas" w:eastAsia="Times New Roman" w:hAnsi="Consolas" w:cs="Times New Roman"/>
+          <w:color w:val="000000"/>
+          <w:sz w:val="16"/>
+          <w:szCs w:val="16"/>
+          <w:lang w:eastAsia="pl-PL"/>
+        </w:rPr>
+        <w:t>)</w:t>
+      </w:r>
+    </w:p>
+    <w:p>
+      <w:pPr>
+        <w:tabs>
+          <w:tab w:val="left" w:pos="709"/>
+          <w:tab w:val="left" w:pos="2608"/>
+          <w:tab w:val="left" w:pos="7230"/>
+        </w:tabs>
+        <w:jc w:val="center"/>
+        <w:rPr>
+          <w:rFonts w:ascii="Consolas" w:hAnsi="Consolas" w:cs="Times New Roman"/>
+          <w:i/>
+          <w:sz w:val="24"/>
+          <w:szCs w:val="24"/>
+        </w:rPr>
+      </w:pPr>
+      <w:r>
+        <w:rPr>
+          <w:rFonts w:ascii="Times New Roman" w:hAnsi="Times New Roman" w:cs="Times New Roman"/>
+          <w:i/>
+          <w:sz w:val="24"/>
+          <w:szCs w:val="24"/>
+        </w:rPr>
+        <w:t xml:space="preserve">Listing </w:t>
+      </w:r>
+      <w:r>
+        <w:rPr>
+          <w:rFonts w:ascii="Times New Roman" w:hAnsi="Times New Roman" w:cs="Times New Roman"/>
+          <w:i/>
+          <w:sz w:val="24"/>
+          <w:szCs w:val="24"/>
+        </w:rPr>
+        <w:t>5</w:t>
+      </w:r>
+      <w:r>
+        <w:rPr>
+          <w:rFonts w:ascii="Times New Roman" w:hAnsi="Times New Roman" w:cs="Times New Roman"/>
+          <w:i/>
+          <w:sz w:val="24"/>
+          <w:szCs w:val="24"/>
+        </w:rPr>
+        <w:t xml:space="preserve">. Metoda </w:t>
+      </w:r>
+      <w:r>
+        <w:rPr>
+          <w:rFonts w:ascii="Consolas" w:hAnsi="Consolas" w:cs="Times New Roman"/>
+          <w:i/>
+          <w:sz w:val="24"/>
+          <w:szCs w:val="24"/>
+        </w:rPr>
+        <w:t>analysis</w:t>
+      </w:r>
+    </w:p>
+    <w:p>
+      <w:pPr>
+        <w:tabs>
+          <w:tab w:val="left" w:pos="709"/>
+          <w:tab w:val="left" w:pos="2608"/>
+          <w:tab w:val="left" w:pos="7230"/>
+        </w:tabs>
+        <w:jc w:val="left"/>
+        <w:rPr>
+          <w:rFonts w:ascii="Times New Roman" w:hAnsi="Times New Roman" w:cs="Times New Roman"/>
+          <w:sz w:val="24"/>
+          <w:szCs w:val="24"/>
+        </w:rPr>
+      </w:pPr>
+    </w:p>
+    <w:p>
+      <w:pPr>
+        <w:rPr>
+          <w:rFonts w:ascii="Times New Roman" w:hAnsi="Times New Roman" w:cs="Times New Roman"/>
+          <w:sz w:val="24"/>
+          <w:szCs w:val="24"/>
+        </w:rPr>
+      </w:pPr>
+      <w:r>
+        <w:rPr>
+          <w:rFonts w:ascii="Times New Roman" w:hAnsi="Times New Roman" w:cs="Times New Roman"/>
+          <w:sz w:val="24"/>
+          <w:szCs w:val="24"/>
+        </w:rPr>
+        <w:br w:type="page"/>
+      </w:r>
+    </w:p>
+    <w:p>
+      <w:pPr>
+        <w:tabs>
+          <w:tab w:val="left" w:pos="709"/>
+          <w:tab w:val="left" w:pos="2608"/>
+          <w:tab w:val="left" w:pos="7230"/>
+        </w:tabs>
+        <w:jc w:val="left"/>
+        <w:rPr>
+          <w:rFonts w:ascii="Times New Roman" w:hAnsi="Times New Roman" w:cs="Times New Roman"/>
+          <w:sz w:val="24"/>
+          <w:szCs w:val="24"/>
+        </w:rPr>
+      </w:pPr>
+    </w:p>
+    <w:p>
+      <w:pPr>
+        <w:tabs>
+          <w:tab w:val="left" w:pos="709"/>
+          <w:tab w:val="left" w:pos="2608"/>
+          <w:tab w:val="left" w:pos="7230"/>
+        </w:tabs>
+        <w:jc w:val="left"/>
+        <w:rPr>
+          <w:rFonts w:ascii="Times New Roman" w:hAnsi="Times New Roman" w:cs="Times New Roman"/>
+          <w:sz w:val="24"/>
+          <w:szCs w:val="24"/>
+        </w:rPr>
+      </w:pPr>
+      <w:r>
+        <w:rPr>
+          <w:rFonts w:ascii="Times New Roman" w:hAnsi="Times New Roman" w:cs="Times New Roman"/>
+          <w:sz w:val="24"/>
+          <w:szCs w:val="24"/>
+        </w:rPr>
+        <w:tab/>
+      </w:r>
+    </w:p>
+    <w:p>
+      <w:pPr>
+        <w:rPr>
+          <w:rFonts w:ascii="Times New Roman" w:eastAsiaTheme="minorEastAsia" w:hAnsi="Times New Roman" w:cs="Times New Roman"/>
+          <w:sz w:val="24"/>
+          <w:szCs w:val="24"/>
+        </w:rPr>
+      </w:pPr>
+      <w:r>
+        <w:rPr>
+          <w:rFonts w:ascii="Times New Roman" w:eastAsiaTheme="minorEastAsia" w:hAnsi="Times New Roman" w:cs="Times New Roman"/>
+          <w:sz w:val="24"/>
+          <w:szCs w:val="24"/>
+        </w:rPr>
+        <w:br w:type="page"/>
+      </w:r>
+    </w:p>
+    <w:p>
+      <w:pPr>
+        <w:tabs>
+          <w:tab w:val="left" w:pos="709"/>
+          <w:tab w:val="left" w:pos="2608"/>
+          <w:tab w:val="left" w:pos="7230"/>
+        </w:tabs>
+        <w:jc w:val="center"/>
+        <w:rPr>
           <w:rFonts w:ascii="Arial Narrow" w:hAnsi="Arial Narrow" w:cs="Times New Roman"/>
           <w:b/>
           <w:sz w:val="28"/>
           <w:szCs w:val="28"/>
         </w:rPr>
       </w:pPr>
+      <w:r>
+        <w:rPr>
+          <w:rFonts w:ascii="Arial Narrow" w:hAnsi="Arial Narrow" w:cs="Times New Roman"/>
+          <w:b/>
+          <w:sz w:val="28"/>
+          <w:szCs w:val="28"/>
+        </w:rPr>
+        <w:lastRenderedPageBreak/>
+        <w:t>LITERATURA</w:t>
+      </w:r>
+    </w:p>
+    <w:p>
+      <w:pPr>
+        <w:tabs>
+          <w:tab w:val="left" w:pos="709"/>
+          <w:tab w:val="left" w:pos="2608"/>
+          <w:tab w:val="left" w:pos="7230"/>
+        </w:tabs>
+        <w:rPr>
+          <w:rFonts w:ascii="Arial Narrow" w:hAnsi="Arial Narrow" w:cs="Times New Roman"/>
+          <w:b/>
+          <w:sz w:val="28"/>
+          <w:szCs w:val="28"/>
+        </w:rPr>
+      </w:pPr>
     </w:p>
     <w:p>
       <w:pPr>
@@ -27735,7 +32344,7 @@
         </w:rPr>
         <w:t xml:space="preserve"> </w:t>
       </w:r>
-      <w:hyperlink r:id="rId31" w:history="1">
+      <w:hyperlink r:id="rId32" w:history="1">
         <w:r>
           <w:rPr>
             <w:rStyle w:val="Hyperlink"/>
@@ -27780,7 +32389,7 @@
         </w:rPr>
         <w:t xml:space="preserve">[2] „MATLAB”, </w:t>
       </w:r>
-      <w:hyperlink r:id="rId32" w:history="1">
+      <w:hyperlink r:id="rId33" w:history="1">
         <w:r>
           <w:rPr>
             <w:rStyle w:val="Hyperlink"/>
@@ -27857,7 +32466,7 @@
         </w:rPr>
         <w:t xml:space="preserve"> </w:t>
       </w:r>
-      <w:hyperlink r:id="rId33" w:history="1">
+      <w:hyperlink r:id="rId34" w:history="1">
         <w:r>
           <w:rPr>
             <w:rStyle w:val="Hyperlink"/>
@@ -27942,7 +32551,7 @@
         </w:rPr>
         <w:t xml:space="preserve">”, </w:t>
       </w:r>
-      <w:hyperlink r:id="rId34" w:history="1">
+      <w:hyperlink r:id="rId35" w:history="1">
         <w:r>
           <w:rPr>
             <w:rStyle w:val="Hyperlink"/>
@@ -27995,7 +32604,7 @@
         </w:rPr>
         <w:t xml:space="preserve">] „What Is Statistical Analysis?”, </w:t>
       </w:r>
-      <w:hyperlink r:id="rId35" w:history="1">
+      <w:hyperlink r:id="rId36" w:history="1">
         <w:r>
           <w:rPr>
             <w:rStyle w:val="Hyperlink"/>
@@ -28056,7 +32665,7 @@
         </w:rPr>
         <w:t xml:space="preserve">, </w:t>
       </w:r>
-      <w:hyperlink r:id="rId36" w:history="1">
+      <w:hyperlink r:id="rId37" w:history="1">
         <w:r>
           <w:rPr>
             <w:rStyle w:val="Hyperlink"/>
@@ -28109,7 +32718,7 @@
         </w:rPr>
         <w:t xml:space="preserve">] „Wzór na autokorelację”, </w:t>
       </w:r>
-      <w:hyperlink r:id="rId37" w:history="1">
+      <w:hyperlink r:id="rId38" w:history="1">
         <w:r>
           <w:rPr>
             <w:rStyle w:val="Hyperlink"/>
@@ -28162,7 +32771,7 @@
         </w:rPr>
         <w:t xml:space="preserve">] „Model AR”, </w:t>
       </w:r>
-      <w:hyperlink r:id="rId38" w:history="1">
+      <w:hyperlink r:id="rId39" w:history="1">
         <w:r>
           <w:rPr>
             <w:rStyle w:val="Hyperlink"/>
@@ -28223,7 +32832,7 @@
         </w:rPr>
         <w:t xml:space="preserve"> „Model autoregresyjny”, </w:t>
       </w:r>
-      <w:hyperlink r:id="rId39" w:history="1">
+      <w:hyperlink r:id="rId40" w:history="1">
         <w:r>
           <w:rPr>
             <w:rStyle w:val="Hyperlink"/>
@@ -28292,7 +32901,7 @@
         </w:rPr>
         <w:t xml:space="preserve">”, </w:t>
       </w:r>
-      <w:hyperlink r:id="rId40" w:history="1">
+      <w:hyperlink r:id="rId41" w:history="1">
         <w:r>
           <w:rPr>
             <w:rStyle w:val="Hyperlink"/>
@@ -28369,7 +32978,7 @@
         </w:rPr>
         <w:t xml:space="preserve">”, </w:t>
       </w:r>
-      <w:hyperlink r:id="rId41" w:history="1">
+      <w:hyperlink r:id="rId42" w:history="1">
         <w:r>
           <w:rPr>
             <w:rStyle w:val="Hyperlink"/>
@@ -28431,7 +33040,7 @@
         </w:rPr>
         <w:t xml:space="preserve"> „Kryterium informacyjne Hannana-Quinna”, </w:t>
       </w:r>
-      <w:hyperlink r:id="rId42" w:history="1">
+      <w:hyperlink r:id="rId43" w:history="1">
         <w:r>
           <w:rPr>
             <w:rStyle w:val="Hyperlink"/>
@@ -28484,7 +33093,7 @@
         </w:rPr>
         <w:t xml:space="preserve">] „Średnia ruchoma”, </w:t>
       </w:r>
-      <w:hyperlink r:id="rId43" w:history="1">
+      <w:hyperlink r:id="rId44" w:history="1">
         <w:r>
           <w:rPr>
             <w:rStyle w:val="Hyperlink"/>
@@ -28545,7 +33154,7 @@
         </w:rPr>
         <w:t xml:space="preserve"> „Autoregressive integrated moving average”, </w:t>
       </w:r>
-      <w:hyperlink r:id="rId44" w:history="1">
+      <w:hyperlink r:id="rId45" w:history="1">
         <w:r>
           <w:rPr>
             <w:rStyle w:val="Hyperlink"/>
@@ -28598,7 +33207,7 @@
         </w:rPr>
         <w:t xml:space="preserve"> „Co trzeba wiedzieć korzystając z modelu ARIMA i które parametry są kluczowe”, </w:t>
       </w:r>
-      <w:hyperlink r:id="rId45" w:history="1">
+      <w:hyperlink r:id="rId46" w:history="1">
         <w:r>
           <w:rPr>
             <w:rStyle w:val="Hyperlink"/>
@@ -28651,7 +33260,7 @@
         </w:rPr>
         <w:t xml:space="preserve">] „Dow Jones Sustainability Index: Use of forecasting models to assist decision making”, </w:t>
       </w:r>
-      <w:hyperlink r:id="rId46" w:history="1">
+      <w:hyperlink r:id="rId47" w:history="1">
         <w:r>
           <w:rPr>
             <w:rStyle w:val="Hyperlink"/>
@@ -28712,7 +33321,7 @@
         </w:rPr>
         <w:t xml:space="preserve">”, </w:t>
       </w:r>
-      <w:hyperlink r:id="rId47" w:history="1">
+      <w:hyperlink r:id="rId48" w:history="1">
         <w:r>
           <w:rPr>
             <w:rStyle w:val="Hyperlink"/>
@@ -28765,7 +33374,7 @@
         </w:rPr>
         <w:t xml:space="preserve"> „What is flask?”, </w:t>
       </w:r>
-      <w:hyperlink r:id="rId48" w:history="1">
+      <w:hyperlink r:id="rId49" w:history="1">
         <w:r>
           <w:rPr>
             <w:rStyle w:val="Hyperlink"/>
@@ -28818,7 +33427,7 @@
         </w:rPr>
         <w:t xml:space="preserve">] „Visualization with Matplotlib”, </w:t>
       </w:r>
-      <w:hyperlink r:id="rId49" w:history="1">
+      <w:hyperlink r:id="rId50" w:history="1">
         <w:r>
           <w:rPr>
             <w:rStyle w:val="Hyperlink"/>
@@ -28863,7 +33472,7 @@
         </w:rPr>
         <w:t xml:space="preserve"> „Statsmodels”, </w:t>
       </w:r>
-      <w:hyperlink r:id="rId50" w:history="1">
+      <w:hyperlink r:id="rId51" w:history="1">
         <w:r>
           <w:rPr>
             <w:rStyle w:val="Hyperlink"/>
@@ -28924,7 +33533,7 @@
         </w:rPr>
         <w:t xml:space="preserve"> </w:t>
       </w:r>
-      <w:hyperlink r:id="rId51" w:history="1">
+      <w:hyperlink r:id="rId52" w:history="1">
         <w:r>
           <w:rPr>
             <w:rStyle w:val="Hyperlink"/>
@@ -29034,7 +33643,7 @@
         </w:rPr>
         <w:t xml:space="preserve">] </w:t>
       </w:r>
-      <w:hyperlink r:id="rId52" w:history="1">
+      <w:hyperlink r:id="rId53" w:history="1">
         <w:r>
           <w:rPr>
             <w:rStyle w:val="Hyperlink"/>
@@ -29087,7 +33696,7 @@
         </w:rPr>
         <w:t xml:space="preserve">] </w:t>
       </w:r>
-      <w:hyperlink r:id="rId53" w:history="1">
+      <w:hyperlink r:id="rId54" w:history="1">
         <w:r>
           <w:rPr>
             <w:rStyle w:val="Hyperlink"/>
@@ -29148,7 +33757,7 @@
         </w:rPr>
         <w:t xml:space="preserve"> </w:t>
       </w:r>
-      <w:hyperlink r:id="rId54" w:history="1">
+      <w:hyperlink r:id="rId55" w:history="1">
         <w:r>
           <w:rPr>
             <w:rStyle w:val="Hyperlink"/>
@@ -29201,7 +33810,7 @@
         </w:rPr>
         <w:t xml:space="preserve">] </w:t>
       </w:r>
-      <w:hyperlink r:id="rId55" w:history="1">
+      <w:hyperlink r:id="rId56" w:history="1">
         <w:r>
           <w:rPr>
             <w:rStyle w:val="Hyperlink"/>
@@ -29270,7 +33879,7 @@
         </w:rPr>
         <w:t xml:space="preserve"> </w:t>
       </w:r>
-      <w:hyperlink r:id="rId56" w:history="1">
+      <w:hyperlink r:id="rId57" w:history="1">
         <w:r>
           <w:rPr>
             <w:rStyle w:val="Hyperlink"/>
@@ -29339,7 +33948,7 @@
         </w:rPr>
         <w:t xml:space="preserve"> </w:t>
       </w:r>
-      <w:hyperlink r:id="rId57" w:history="1">
+      <w:hyperlink r:id="rId58" w:history="1">
         <w:r>
           <w:rPr>
             <w:rStyle w:val="Hyperlink"/>
@@ -29400,7 +34009,7 @@
         </w:rPr>
         <w:t xml:space="preserve">] </w:t>
       </w:r>
-      <w:hyperlink r:id="rId58" w:history="1">
+      <w:hyperlink r:id="rId59" w:history="1">
         <w:r>
           <w:rPr>
             <w:rStyle w:val="Hyperlink"/>
@@ -29461,7 +34070,7 @@
         </w:rPr>
         <w:t xml:space="preserve">] </w:t>
       </w:r>
-      <w:hyperlink r:id="rId59" w:history="1">
+      <w:hyperlink r:id="rId60" w:history="1">
         <w:r>
           <w:rPr>
             <w:rStyle w:val="Hyperlink"/>
@@ -29522,7 +34131,7 @@
         </w:rPr>
         <w:t xml:space="preserve">] </w:t>
       </w:r>
-      <w:hyperlink r:id="rId60" w:history="1">
+      <w:hyperlink r:id="rId61" w:history="1">
         <w:r>
           <w:rPr>
             <w:rStyle w:val="Hyperlink"/>
@@ -29583,7 +34192,7 @@
         </w:rPr>
         <w:t xml:space="preserve">] </w:t>
       </w:r>
-      <w:hyperlink r:id="rId61" w:history="1">
+      <w:hyperlink r:id="rId62" w:history="1">
         <w:r>
           <w:rPr>
             <w:rStyle w:val="Hyperlink"/>
@@ -30231,8 +34840,8 @@
       </w:pPr>
     </w:p>
     <w:sectPr>
-      <w:headerReference w:type="first" r:id="rId62"/>
-      <w:footerReference w:type="first" r:id="rId63"/>
+      <w:headerReference w:type="first" r:id="rId63"/>
+      <w:footerReference w:type="first" r:id="rId64"/>
       <w:pgSz w:w="11906" w:h="16838"/>
       <w:pgMar w:top="1417" w:right="1417" w:bottom="1417" w:left="1417" w:header="708" w:footer="708" w:gutter="0"/>
       <w:cols w:space="708"/>
@@ -34812,7 +39421,7 @@
   <w:style w:type="paragraph" w:default="1" w:styleId="Normal">
     <w:name w:val="Normal"/>
     <w:qFormat/>
-    <w:rsid w:val="001C6C8B"/>
+    <w:rsid w:val="00E610E5"/>
   </w:style>
   <w:style w:type="paragraph" w:styleId="Heading1">
     <w:name w:val="heading 1"/>

</xml_diff>